<commit_message>
changement path des src + app name & ajout de commentaires dans Doc/Rapport.docx
</commit_message>
<xml_diff>
--- a/Doc/Rapport.docx
+++ b/Doc/Rapport.docx
@@ -1,15 +1,19 @@
 
 <file path=word/document.xml><?xml version="1.0" encoding="utf-8"?>
-<w:document xmlns:wpc="http://schemas.microsoft.com/office/word/2010/wordprocessingCanvas" xmlns:cx="http://schemas.microsoft.com/office/drawing/2014/chartex" xmlns:cx1="http://schemas.microsoft.com/office/drawing/2015/9/8/chartex" xmlns:cx2="http://schemas.microsoft.com/office/drawing/2015/10/21/chartex" xmlns:mc="http://schemas.openxmlformats.org/markup-compatibility/2006" xmlns:o="urn:schemas-microsoft-com:office:office" xmlns:r="http://schemas.openxmlformats.org/officeDocument/2006/relationships" xmlns:m="http://schemas.openxmlformats.org/officeDocument/2006/math" xmlns:v="urn:schemas-microsoft-com:vml" xmlns:wp14="http://schemas.microsoft.com/office/word/2010/wordprocessingDrawing" xmlns:wp="http://schemas.openxmlformats.org/drawingml/2006/wordprocessingDrawing" xmlns:w10="urn:schemas-microsoft-com:office:word" xmlns:w="http://schemas.openxmlformats.org/wordprocessingml/2006/main" xmlns:w14="http://schemas.microsoft.com/office/word/2010/wordml" xmlns:w15="http://schemas.microsoft.com/office/word/2012/wordml" xmlns:w16se="http://schemas.microsoft.com/office/word/2015/wordml/symex" xmlns:wpg="http://schemas.microsoft.com/office/word/2010/wordprocessingGroup" xmlns:wpi="http://schemas.microsoft.com/office/word/2010/wordprocessingInk" xmlns:wne="http://schemas.microsoft.com/office/word/2006/wordml" xmlns:wps="http://schemas.microsoft.com/office/word/2010/wordprocessingShape" mc:Ignorable="w14 w15 w16se wp14">
+<w:document xmlns:wpc="http://schemas.microsoft.com/office/word/2010/wordprocessingCanvas" xmlns:mc="http://schemas.openxmlformats.org/markup-compatibility/2006" xmlns:o="urn:schemas-microsoft-com:office:office" xmlns:r="http://schemas.openxmlformats.org/officeDocument/2006/relationships" xmlns:m="http://schemas.openxmlformats.org/officeDocument/2006/math" xmlns:v="urn:schemas-microsoft-com:vml" xmlns:wp14="http://schemas.microsoft.com/office/word/2010/wordprocessingDrawing" xmlns:wp="http://schemas.openxmlformats.org/drawingml/2006/wordprocessingDrawing" xmlns:w10="urn:schemas-microsoft-com:office:word" xmlns:w="http://schemas.openxmlformats.org/wordprocessingml/2006/main" xmlns:w14="http://schemas.microsoft.com/office/word/2010/wordml" xmlns:w15="http://schemas.microsoft.com/office/word/2012/wordml" xmlns:wpg="http://schemas.microsoft.com/office/word/2010/wordprocessingGroup" xmlns:wpi="http://schemas.microsoft.com/office/word/2010/wordprocessingInk" xmlns:wne="http://schemas.microsoft.com/office/word/2006/wordml" xmlns:wps="http://schemas.microsoft.com/office/word/2010/wordprocessingShape" mc:Ignorable="w14 w15 wp14">
   <w:body>
     <w:p>
       <w:pPr>
         <w:pStyle w:val="Titre1"/>
         <w:jc w:val="center"/>
       </w:pPr>
+      <w:bookmarkStart w:id="0" w:name="_Toc472869689"/>
+      <w:bookmarkStart w:id="1" w:name="_Toc472869891"/>
       <w:r>
         <w:t>Rapport de développement mobile</w:t>
       </w:r>
+      <w:bookmarkEnd w:id="0"/>
+      <w:bookmarkEnd w:id="1"/>
     </w:p>
     <w:p>
       <w:pPr>
@@ -19,21 +23,1599 @@
           <w:u w:val="single"/>
         </w:rPr>
       </w:pPr>
+      <w:bookmarkStart w:id="2" w:name="_Toc472869690"/>
+      <w:bookmarkStart w:id="3" w:name="_Toc472869892"/>
       <w:r>
         <w:rPr>
           <w:u w:val="single"/>
         </w:rPr>
         <w:t>Track Me Inside</w:t>
       </w:r>
+      <w:bookmarkEnd w:id="2"/>
+      <w:bookmarkEnd w:id="3"/>
     </w:p>
     <w:p/>
+    <w:p/>
+    <w:p>
+      <w:pPr>
+        <w:pStyle w:val="TM1"/>
+        <w:tabs>
+          <w:tab w:val="right" w:leader="dot" w:pos="9062"/>
+        </w:tabs>
+        <w:rPr>
+          <w:rFonts w:eastAsiaTheme="minorEastAsia" w:cstheme="minorBidi"/>
+          <w:b w:val="0"/>
+          <w:bCs w:val="0"/>
+          <w:caps w:val="0"/>
+          <w:noProof/>
+          <w:sz w:val="22"/>
+          <w:szCs w:val="22"/>
+          <w:lang w:eastAsia="fr-CH"/>
+        </w:rPr>
+      </w:pPr>
+      <w:r>
+        <w:fldChar w:fldCharType="begin"/>
+      </w:r>
+      <w:r>
+        <w:instrText xml:space="preserve"> TOC \o "1-3" \h \z \u </w:instrText>
+      </w:r>
+      <w:r>
+        <w:fldChar w:fldCharType="separate"/>
+      </w:r>
+      <w:hyperlink w:anchor="_Toc472869891" w:history="1">
+        <w:r>
+          <w:rPr>
+            <w:rStyle w:val="Lienhypertexte"/>
+            <w:noProof/>
+          </w:rPr>
+          <w:t>Rapport de développement mobile</w:t>
+        </w:r>
+        <w:r>
+          <w:rPr>
+            <w:rStyle w:val="Lienhypertexte"/>
+            <w:noProof/>
+          </w:rPr>
+          <w:t xml:space="preserve"> – TRACK ME INSIDE</w:t>
+        </w:r>
+        <w:r>
+          <w:rPr>
+            <w:noProof/>
+            <w:webHidden/>
+          </w:rPr>
+          <w:tab/>
+        </w:r>
+        <w:r>
+          <w:rPr>
+            <w:noProof/>
+            <w:webHidden/>
+          </w:rPr>
+          <w:fldChar w:fldCharType="begin"/>
+        </w:r>
+        <w:r>
+          <w:rPr>
+            <w:noProof/>
+            <w:webHidden/>
+          </w:rPr>
+          <w:instrText xml:space="preserve"> PAGEREF _Toc472869891 \h </w:instrText>
+        </w:r>
+        <w:r>
+          <w:rPr>
+            <w:noProof/>
+            <w:webHidden/>
+          </w:rPr>
+        </w:r>
+        <w:r>
+          <w:rPr>
+            <w:noProof/>
+            <w:webHidden/>
+          </w:rPr>
+          <w:fldChar w:fldCharType="separate"/>
+        </w:r>
+        <w:r>
+          <w:rPr>
+            <w:noProof/>
+            <w:webHidden/>
+          </w:rPr>
+          <w:t>1</w:t>
+        </w:r>
+        <w:r>
+          <w:rPr>
+            <w:noProof/>
+            <w:webHidden/>
+          </w:rPr>
+          <w:fldChar w:fldCharType="end"/>
+        </w:r>
+      </w:hyperlink>
+    </w:p>
+    <w:p>
+      <w:pPr>
+        <w:pStyle w:val="TM2"/>
+        <w:tabs>
+          <w:tab w:val="right" w:leader="dot" w:pos="9062"/>
+        </w:tabs>
+        <w:rPr>
+          <w:rFonts w:eastAsiaTheme="minorEastAsia" w:cstheme="minorBidi"/>
+          <w:smallCaps w:val="0"/>
+          <w:noProof/>
+          <w:sz w:val="22"/>
+          <w:szCs w:val="22"/>
+          <w:lang w:eastAsia="fr-CH"/>
+        </w:rPr>
+      </w:pPr>
+      <w:hyperlink w:anchor="_Toc472869893" w:history="1">
+        <w:r>
+          <w:rPr>
+            <w:rStyle w:val="Lienhypertexte"/>
+            <w:noProof/>
+          </w:rPr>
+          <w:t>Présentation</w:t>
+        </w:r>
+        <w:r>
+          <w:rPr>
+            <w:noProof/>
+            <w:webHidden/>
+          </w:rPr>
+          <w:tab/>
+        </w:r>
+        <w:r>
+          <w:rPr>
+            <w:noProof/>
+            <w:webHidden/>
+          </w:rPr>
+          <w:fldChar w:fldCharType="begin"/>
+        </w:r>
+        <w:r>
+          <w:rPr>
+            <w:noProof/>
+            <w:webHidden/>
+          </w:rPr>
+          <w:instrText xml:space="preserve"> PAGEREF _Toc472869893 \h </w:instrText>
+        </w:r>
+        <w:r>
+          <w:rPr>
+            <w:noProof/>
+            <w:webHidden/>
+          </w:rPr>
+        </w:r>
+        <w:r>
+          <w:rPr>
+            <w:noProof/>
+            <w:webHidden/>
+          </w:rPr>
+          <w:fldChar w:fldCharType="separate"/>
+        </w:r>
+        <w:r>
+          <w:rPr>
+            <w:noProof/>
+            <w:webHidden/>
+          </w:rPr>
+          <w:t>1</w:t>
+        </w:r>
+        <w:r>
+          <w:rPr>
+            <w:noProof/>
+            <w:webHidden/>
+          </w:rPr>
+          <w:fldChar w:fldCharType="end"/>
+        </w:r>
+      </w:hyperlink>
+    </w:p>
+    <w:p>
+      <w:pPr>
+        <w:pStyle w:val="TM3"/>
+        <w:tabs>
+          <w:tab w:val="right" w:leader="dot" w:pos="9062"/>
+        </w:tabs>
+        <w:rPr>
+          <w:rFonts w:eastAsiaTheme="minorEastAsia" w:cstheme="minorBidi"/>
+          <w:i w:val="0"/>
+          <w:iCs w:val="0"/>
+          <w:noProof/>
+          <w:sz w:val="22"/>
+          <w:szCs w:val="22"/>
+          <w:lang w:eastAsia="fr-CH"/>
+        </w:rPr>
+      </w:pPr>
+      <w:hyperlink w:anchor="_Toc472869894" w:history="1">
+        <w:r>
+          <w:rPr>
+            <w:rStyle w:val="Lienhypertexte"/>
+            <w:noProof/>
+          </w:rPr>
+          <w:t>Contraintes</w:t>
+        </w:r>
+        <w:r>
+          <w:rPr>
+            <w:noProof/>
+            <w:webHidden/>
+          </w:rPr>
+          <w:tab/>
+        </w:r>
+        <w:r>
+          <w:rPr>
+            <w:noProof/>
+            <w:webHidden/>
+          </w:rPr>
+          <w:fldChar w:fldCharType="begin"/>
+        </w:r>
+        <w:r>
+          <w:rPr>
+            <w:noProof/>
+            <w:webHidden/>
+          </w:rPr>
+          <w:instrText xml:space="preserve"> PAGEREF _Toc472869894 \h </w:instrText>
+        </w:r>
+        <w:r>
+          <w:rPr>
+            <w:noProof/>
+            <w:webHidden/>
+          </w:rPr>
+        </w:r>
+        <w:r>
+          <w:rPr>
+            <w:noProof/>
+            <w:webHidden/>
+          </w:rPr>
+          <w:fldChar w:fldCharType="separate"/>
+        </w:r>
+        <w:r>
+          <w:rPr>
+            <w:noProof/>
+            <w:webHidden/>
+          </w:rPr>
+          <w:t>1</w:t>
+        </w:r>
+        <w:r>
+          <w:rPr>
+            <w:noProof/>
+            <w:webHidden/>
+          </w:rPr>
+          <w:fldChar w:fldCharType="end"/>
+        </w:r>
+      </w:hyperlink>
+    </w:p>
+    <w:p>
+      <w:pPr>
+        <w:pStyle w:val="TM3"/>
+        <w:tabs>
+          <w:tab w:val="right" w:leader="dot" w:pos="9062"/>
+        </w:tabs>
+        <w:rPr>
+          <w:rFonts w:eastAsiaTheme="minorEastAsia" w:cstheme="minorBidi"/>
+          <w:i w:val="0"/>
+          <w:iCs w:val="0"/>
+          <w:noProof/>
+          <w:sz w:val="22"/>
+          <w:szCs w:val="22"/>
+          <w:lang w:eastAsia="fr-CH"/>
+        </w:rPr>
+      </w:pPr>
+      <w:hyperlink w:anchor="_Toc472869895" w:history="1">
+        <w:r>
+          <w:rPr>
+            <w:rStyle w:val="Lienhypertexte"/>
+            <w:noProof/>
+          </w:rPr>
+          <w:t>Déroulement</w:t>
+        </w:r>
+        <w:r>
+          <w:rPr>
+            <w:noProof/>
+            <w:webHidden/>
+          </w:rPr>
+          <w:tab/>
+        </w:r>
+        <w:r>
+          <w:rPr>
+            <w:noProof/>
+            <w:webHidden/>
+          </w:rPr>
+          <w:fldChar w:fldCharType="begin"/>
+        </w:r>
+        <w:r>
+          <w:rPr>
+            <w:noProof/>
+            <w:webHidden/>
+          </w:rPr>
+          <w:instrText xml:space="preserve"> PAGEREF _Toc472869895 \h </w:instrText>
+        </w:r>
+        <w:r>
+          <w:rPr>
+            <w:noProof/>
+            <w:webHidden/>
+          </w:rPr>
+        </w:r>
+        <w:r>
+          <w:rPr>
+            <w:noProof/>
+            <w:webHidden/>
+          </w:rPr>
+          <w:fldChar w:fldCharType="separate"/>
+        </w:r>
+        <w:r>
+          <w:rPr>
+            <w:noProof/>
+            <w:webHidden/>
+          </w:rPr>
+          <w:t>2</w:t>
+        </w:r>
+        <w:r>
+          <w:rPr>
+            <w:noProof/>
+            <w:webHidden/>
+          </w:rPr>
+          <w:fldChar w:fldCharType="end"/>
+        </w:r>
+      </w:hyperlink>
+    </w:p>
+    <w:p>
+      <w:pPr>
+        <w:pStyle w:val="TM2"/>
+        <w:tabs>
+          <w:tab w:val="right" w:leader="dot" w:pos="9062"/>
+        </w:tabs>
+        <w:rPr>
+          <w:rFonts w:eastAsiaTheme="minorEastAsia" w:cstheme="minorBidi"/>
+          <w:smallCaps w:val="0"/>
+          <w:noProof/>
+          <w:sz w:val="22"/>
+          <w:szCs w:val="22"/>
+          <w:lang w:eastAsia="fr-CH"/>
+        </w:rPr>
+      </w:pPr>
+      <w:hyperlink w:anchor="_Toc472869896" w:history="1">
+        <w:r>
+          <w:rPr>
+            <w:rStyle w:val="Lienhypertexte"/>
+            <w:noProof/>
+          </w:rPr>
+          <w:t>Estimote SDK</w:t>
+        </w:r>
+        <w:r>
+          <w:rPr>
+            <w:noProof/>
+            <w:webHidden/>
+          </w:rPr>
+          <w:tab/>
+        </w:r>
+        <w:r>
+          <w:rPr>
+            <w:noProof/>
+            <w:webHidden/>
+          </w:rPr>
+          <w:fldChar w:fldCharType="begin"/>
+        </w:r>
+        <w:r>
+          <w:rPr>
+            <w:noProof/>
+            <w:webHidden/>
+          </w:rPr>
+          <w:instrText xml:space="preserve"> PAGEREF _Toc472869896 \h </w:instrText>
+        </w:r>
+        <w:r>
+          <w:rPr>
+            <w:noProof/>
+            <w:webHidden/>
+          </w:rPr>
+        </w:r>
+        <w:r>
+          <w:rPr>
+            <w:noProof/>
+            <w:webHidden/>
+          </w:rPr>
+          <w:fldChar w:fldCharType="separate"/>
+        </w:r>
+        <w:r>
+          <w:rPr>
+            <w:noProof/>
+            <w:webHidden/>
+          </w:rPr>
+          <w:t>2</w:t>
+        </w:r>
+        <w:r>
+          <w:rPr>
+            <w:noProof/>
+            <w:webHidden/>
+          </w:rPr>
+          <w:fldChar w:fldCharType="end"/>
+        </w:r>
+      </w:hyperlink>
+    </w:p>
+    <w:p>
+      <w:pPr>
+        <w:pStyle w:val="TM3"/>
+        <w:tabs>
+          <w:tab w:val="right" w:leader="dot" w:pos="9062"/>
+        </w:tabs>
+        <w:rPr>
+          <w:rFonts w:eastAsiaTheme="minorEastAsia" w:cstheme="minorBidi"/>
+          <w:i w:val="0"/>
+          <w:iCs w:val="0"/>
+          <w:noProof/>
+          <w:sz w:val="22"/>
+          <w:szCs w:val="22"/>
+          <w:lang w:eastAsia="fr-CH"/>
+        </w:rPr>
+      </w:pPr>
+      <w:hyperlink w:anchor="_Toc472869897" w:history="1">
+        <w:r>
+          <w:rPr>
+            <w:rStyle w:val="Lienhypertexte"/>
+            <w:noProof/>
+          </w:rPr>
+          <w:t>Choix entre Ranging et Monitoring</w:t>
+        </w:r>
+        <w:r>
+          <w:rPr>
+            <w:noProof/>
+            <w:webHidden/>
+          </w:rPr>
+          <w:tab/>
+        </w:r>
+        <w:r>
+          <w:rPr>
+            <w:noProof/>
+            <w:webHidden/>
+          </w:rPr>
+          <w:fldChar w:fldCharType="begin"/>
+        </w:r>
+        <w:r>
+          <w:rPr>
+            <w:noProof/>
+            <w:webHidden/>
+          </w:rPr>
+          <w:instrText xml:space="preserve"> PAGEREF _Toc472869897 \h </w:instrText>
+        </w:r>
+        <w:r>
+          <w:rPr>
+            <w:noProof/>
+            <w:webHidden/>
+          </w:rPr>
+        </w:r>
+        <w:r>
+          <w:rPr>
+            <w:noProof/>
+            <w:webHidden/>
+          </w:rPr>
+          <w:fldChar w:fldCharType="separate"/>
+        </w:r>
+        <w:r>
+          <w:rPr>
+            <w:noProof/>
+            <w:webHidden/>
+          </w:rPr>
+          <w:t>3</w:t>
+        </w:r>
+        <w:r>
+          <w:rPr>
+            <w:noProof/>
+            <w:webHidden/>
+          </w:rPr>
+          <w:fldChar w:fldCharType="end"/>
+        </w:r>
+      </w:hyperlink>
+    </w:p>
+    <w:p>
+      <w:pPr>
+        <w:pStyle w:val="TM3"/>
+        <w:tabs>
+          <w:tab w:val="right" w:leader="dot" w:pos="9062"/>
+        </w:tabs>
+        <w:rPr>
+          <w:rFonts w:eastAsiaTheme="minorEastAsia" w:cstheme="minorBidi"/>
+          <w:i w:val="0"/>
+          <w:iCs w:val="0"/>
+          <w:noProof/>
+          <w:sz w:val="22"/>
+          <w:szCs w:val="22"/>
+          <w:lang w:eastAsia="fr-CH"/>
+        </w:rPr>
+      </w:pPr>
+      <w:hyperlink w:anchor="_Toc472869898" w:history="1">
+        <w:r>
+          <w:rPr>
+            <w:rStyle w:val="Lienhypertexte"/>
+            <w:noProof/>
+          </w:rPr>
+          <w:t>Android vs Apple</w:t>
+        </w:r>
+        <w:r>
+          <w:rPr>
+            <w:noProof/>
+            <w:webHidden/>
+          </w:rPr>
+          <w:tab/>
+        </w:r>
+        <w:r>
+          <w:rPr>
+            <w:noProof/>
+            <w:webHidden/>
+          </w:rPr>
+          <w:fldChar w:fldCharType="begin"/>
+        </w:r>
+        <w:r>
+          <w:rPr>
+            <w:noProof/>
+            <w:webHidden/>
+          </w:rPr>
+          <w:instrText xml:space="preserve"> PAGEREF _Toc472869898 \h </w:instrText>
+        </w:r>
+        <w:r>
+          <w:rPr>
+            <w:noProof/>
+            <w:webHidden/>
+          </w:rPr>
+        </w:r>
+        <w:r>
+          <w:rPr>
+            <w:noProof/>
+            <w:webHidden/>
+          </w:rPr>
+          <w:fldChar w:fldCharType="separate"/>
+        </w:r>
+        <w:r>
+          <w:rPr>
+            <w:noProof/>
+            <w:webHidden/>
+          </w:rPr>
+          <w:t>4</w:t>
+        </w:r>
+        <w:r>
+          <w:rPr>
+            <w:noProof/>
+            <w:webHidden/>
+          </w:rPr>
+          <w:fldChar w:fldCharType="end"/>
+        </w:r>
+      </w:hyperlink>
+    </w:p>
+    <w:p>
+      <w:pPr>
+        <w:pStyle w:val="TM2"/>
+        <w:tabs>
+          <w:tab w:val="right" w:leader="dot" w:pos="9062"/>
+        </w:tabs>
+        <w:rPr>
+          <w:rFonts w:eastAsiaTheme="minorEastAsia" w:cstheme="minorBidi"/>
+          <w:smallCaps w:val="0"/>
+          <w:noProof/>
+          <w:sz w:val="22"/>
+          <w:szCs w:val="22"/>
+          <w:lang w:eastAsia="fr-CH"/>
+        </w:rPr>
+      </w:pPr>
+      <w:hyperlink w:anchor="_Toc472869899" w:history="1">
+        <w:r>
+          <w:rPr>
+            <w:rStyle w:val="Lienhypertexte"/>
+            <w:noProof/>
+          </w:rPr>
+          <w:t>Technologie d’émission</w:t>
+        </w:r>
+        <w:r>
+          <w:rPr>
+            <w:noProof/>
+            <w:webHidden/>
+          </w:rPr>
+          <w:tab/>
+        </w:r>
+        <w:r>
+          <w:rPr>
+            <w:noProof/>
+            <w:webHidden/>
+          </w:rPr>
+          <w:fldChar w:fldCharType="begin"/>
+        </w:r>
+        <w:r>
+          <w:rPr>
+            <w:noProof/>
+            <w:webHidden/>
+          </w:rPr>
+          <w:instrText xml:space="preserve"> PAGEREF _Toc472869899 \h </w:instrText>
+        </w:r>
+        <w:r>
+          <w:rPr>
+            <w:noProof/>
+            <w:webHidden/>
+          </w:rPr>
+        </w:r>
+        <w:r>
+          <w:rPr>
+            <w:noProof/>
+            <w:webHidden/>
+          </w:rPr>
+          <w:fldChar w:fldCharType="separate"/>
+        </w:r>
+        <w:r>
+          <w:rPr>
+            <w:noProof/>
+            <w:webHidden/>
+          </w:rPr>
+          <w:t>4</w:t>
+        </w:r>
+        <w:r>
+          <w:rPr>
+            <w:noProof/>
+            <w:webHidden/>
+          </w:rPr>
+          <w:fldChar w:fldCharType="end"/>
+        </w:r>
+      </w:hyperlink>
+    </w:p>
+    <w:p>
+      <w:pPr>
+        <w:pStyle w:val="TM3"/>
+        <w:tabs>
+          <w:tab w:val="right" w:leader="dot" w:pos="9062"/>
+        </w:tabs>
+        <w:rPr>
+          <w:rFonts w:eastAsiaTheme="minorEastAsia" w:cstheme="minorBidi"/>
+          <w:i w:val="0"/>
+          <w:iCs w:val="0"/>
+          <w:noProof/>
+          <w:sz w:val="22"/>
+          <w:szCs w:val="22"/>
+          <w:lang w:eastAsia="fr-CH"/>
+        </w:rPr>
+      </w:pPr>
+      <w:hyperlink w:anchor="_Toc472869900" w:history="1">
+        <w:r>
+          <w:rPr>
+            <w:rStyle w:val="Lienhypertexte"/>
+            <w:noProof/>
+          </w:rPr>
+          <w:t>Bluetooth LE (BLE)</w:t>
+        </w:r>
+        <w:r>
+          <w:rPr>
+            <w:noProof/>
+            <w:webHidden/>
+          </w:rPr>
+          <w:tab/>
+        </w:r>
+        <w:r>
+          <w:rPr>
+            <w:noProof/>
+            <w:webHidden/>
+          </w:rPr>
+          <w:fldChar w:fldCharType="begin"/>
+        </w:r>
+        <w:r>
+          <w:rPr>
+            <w:noProof/>
+            <w:webHidden/>
+          </w:rPr>
+          <w:instrText xml:space="preserve"> PAGEREF _Toc472869900 \h </w:instrText>
+        </w:r>
+        <w:r>
+          <w:rPr>
+            <w:noProof/>
+            <w:webHidden/>
+          </w:rPr>
+        </w:r>
+        <w:r>
+          <w:rPr>
+            <w:noProof/>
+            <w:webHidden/>
+          </w:rPr>
+          <w:fldChar w:fldCharType="separate"/>
+        </w:r>
+        <w:r>
+          <w:rPr>
+            <w:noProof/>
+            <w:webHidden/>
+          </w:rPr>
+          <w:t>4</w:t>
+        </w:r>
+        <w:r>
+          <w:rPr>
+            <w:noProof/>
+            <w:webHidden/>
+          </w:rPr>
+          <w:fldChar w:fldCharType="end"/>
+        </w:r>
+      </w:hyperlink>
+    </w:p>
+    <w:p>
+      <w:pPr>
+        <w:pStyle w:val="TM3"/>
+        <w:tabs>
+          <w:tab w:val="right" w:leader="dot" w:pos="9062"/>
+        </w:tabs>
+        <w:rPr>
+          <w:rFonts w:eastAsiaTheme="minorEastAsia" w:cstheme="minorBidi"/>
+          <w:i w:val="0"/>
+          <w:iCs w:val="0"/>
+          <w:noProof/>
+          <w:sz w:val="22"/>
+          <w:szCs w:val="22"/>
+          <w:lang w:eastAsia="fr-CH"/>
+        </w:rPr>
+      </w:pPr>
+      <w:hyperlink w:anchor="_Toc472869901" w:history="1">
+        <w:r>
+          <w:rPr>
+            <w:rStyle w:val="Lienhypertexte"/>
+            <w:noProof/>
+          </w:rPr>
+          <w:t>IBeacon</w:t>
+        </w:r>
+        <w:r>
+          <w:rPr>
+            <w:noProof/>
+            <w:webHidden/>
+          </w:rPr>
+          <w:tab/>
+        </w:r>
+        <w:r>
+          <w:rPr>
+            <w:noProof/>
+            <w:webHidden/>
+          </w:rPr>
+          <w:fldChar w:fldCharType="begin"/>
+        </w:r>
+        <w:r>
+          <w:rPr>
+            <w:noProof/>
+            <w:webHidden/>
+          </w:rPr>
+          <w:instrText xml:space="preserve"> PAGEREF _Toc472869901 \h </w:instrText>
+        </w:r>
+        <w:r>
+          <w:rPr>
+            <w:noProof/>
+            <w:webHidden/>
+          </w:rPr>
+        </w:r>
+        <w:r>
+          <w:rPr>
+            <w:noProof/>
+            <w:webHidden/>
+          </w:rPr>
+          <w:fldChar w:fldCharType="separate"/>
+        </w:r>
+        <w:r>
+          <w:rPr>
+            <w:noProof/>
+            <w:webHidden/>
+          </w:rPr>
+          <w:t>4</w:t>
+        </w:r>
+        <w:r>
+          <w:rPr>
+            <w:noProof/>
+            <w:webHidden/>
+          </w:rPr>
+          <w:fldChar w:fldCharType="end"/>
+        </w:r>
+      </w:hyperlink>
+    </w:p>
+    <w:p>
+      <w:pPr>
+        <w:pStyle w:val="TM2"/>
+        <w:tabs>
+          <w:tab w:val="right" w:leader="dot" w:pos="9062"/>
+        </w:tabs>
+        <w:rPr>
+          <w:rFonts w:eastAsiaTheme="minorEastAsia" w:cstheme="minorBidi"/>
+          <w:smallCaps w:val="0"/>
+          <w:noProof/>
+          <w:sz w:val="22"/>
+          <w:szCs w:val="22"/>
+          <w:lang w:eastAsia="fr-CH"/>
+        </w:rPr>
+      </w:pPr>
+      <w:hyperlink w:anchor="_Toc472869902" w:history="1">
+        <w:r>
+          <w:rPr>
+            <w:rStyle w:val="Lienhypertexte"/>
+            <w:noProof/>
+          </w:rPr>
+          <w:t>Inférer la position de l’utilisateur</w:t>
+        </w:r>
+        <w:r>
+          <w:rPr>
+            <w:noProof/>
+            <w:webHidden/>
+          </w:rPr>
+          <w:tab/>
+        </w:r>
+        <w:r>
+          <w:rPr>
+            <w:noProof/>
+            <w:webHidden/>
+          </w:rPr>
+          <w:fldChar w:fldCharType="begin"/>
+        </w:r>
+        <w:r>
+          <w:rPr>
+            <w:noProof/>
+            <w:webHidden/>
+          </w:rPr>
+          <w:instrText xml:space="preserve"> PAGEREF _Toc472869902 \h </w:instrText>
+        </w:r>
+        <w:r>
+          <w:rPr>
+            <w:noProof/>
+            <w:webHidden/>
+          </w:rPr>
+        </w:r>
+        <w:r>
+          <w:rPr>
+            <w:noProof/>
+            <w:webHidden/>
+          </w:rPr>
+          <w:fldChar w:fldCharType="separate"/>
+        </w:r>
+        <w:r>
+          <w:rPr>
+            <w:noProof/>
+            <w:webHidden/>
+          </w:rPr>
+          <w:t>5</w:t>
+        </w:r>
+        <w:r>
+          <w:rPr>
+            <w:noProof/>
+            <w:webHidden/>
+          </w:rPr>
+          <w:fldChar w:fldCharType="end"/>
+        </w:r>
+      </w:hyperlink>
+    </w:p>
+    <w:p>
+      <w:pPr>
+        <w:pStyle w:val="TM3"/>
+        <w:tabs>
+          <w:tab w:val="right" w:leader="dot" w:pos="9062"/>
+        </w:tabs>
+        <w:rPr>
+          <w:rFonts w:eastAsiaTheme="minorEastAsia" w:cstheme="minorBidi"/>
+          <w:i w:val="0"/>
+          <w:iCs w:val="0"/>
+          <w:noProof/>
+          <w:sz w:val="22"/>
+          <w:szCs w:val="22"/>
+          <w:lang w:eastAsia="fr-CH"/>
+        </w:rPr>
+      </w:pPr>
+      <w:hyperlink w:anchor="_Toc472869903" w:history="1">
+        <w:r>
+          <w:rPr>
+            <w:rStyle w:val="Lienhypertexte"/>
+            <w:noProof/>
+            <w:lang w:val="fr-FR"/>
+          </w:rPr>
+          <w:t>Dériver la distance du signal du balise</w:t>
+        </w:r>
+        <w:r>
+          <w:rPr>
+            <w:noProof/>
+            <w:webHidden/>
+          </w:rPr>
+          <w:tab/>
+        </w:r>
+        <w:r>
+          <w:rPr>
+            <w:noProof/>
+            <w:webHidden/>
+          </w:rPr>
+          <w:fldChar w:fldCharType="begin"/>
+        </w:r>
+        <w:r>
+          <w:rPr>
+            <w:noProof/>
+            <w:webHidden/>
+          </w:rPr>
+          <w:instrText xml:space="preserve"> PAGEREF _Toc472869903 \h </w:instrText>
+        </w:r>
+        <w:r>
+          <w:rPr>
+            <w:noProof/>
+            <w:webHidden/>
+          </w:rPr>
+        </w:r>
+        <w:r>
+          <w:rPr>
+            <w:noProof/>
+            <w:webHidden/>
+          </w:rPr>
+          <w:fldChar w:fldCharType="separate"/>
+        </w:r>
+        <w:r>
+          <w:rPr>
+            <w:noProof/>
+            <w:webHidden/>
+          </w:rPr>
+          <w:t>6</w:t>
+        </w:r>
+        <w:r>
+          <w:rPr>
+            <w:noProof/>
+            <w:webHidden/>
+          </w:rPr>
+          <w:fldChar w:fldCharType="end"/>
+        </w:r>
+      </w:hyperlink>
+    </w:p>
+    <w:p>
+      <w:pPr>
+        <w:pStyle w:val="TM3"/>
+        <w:tabs>
+          <w:tab w:val="right" w:leader="dot" w:pos="9062"/>
+        </w:tabs>
+        <w:rPr>
+          <w:rFonts w:eastAsiaTheme="minorEastAsia" w:cstheme="minorBidi"/>
+          <w:i w:val="0"/>
+          <w:iCs w:val="0"/>
+          <w:noProof/>
+          <w:sz w:val="22"/>
+          <w:szCs w:val="22"/>
+          <w:lang w:eastAsia="fr-CH"/>
+        </w:rPr>
+      </w:pPr>
+      <w:hyperlink w:anchor="_Toc472869904" w:history="1">
+        <w:r>
+          <w:rPr>
+            <w:rStyle w:val="Lienhypertexte"/>
+            <w:noProof/>
+            <w:lang w:val="fr-FR"/>
+          </w:rPr>
+          <w:t>Résultat de notre application</w:t>
+        </w:r>
+        <w:r>
+          <w:rPr>
+            <w:noProof/>
+            <w:webHidden/>
+          </w:rPr>
+          <w:tab/>
+        </w:r>
+        <w:r>
+          <w:rPr>
+            <w:noProof/>
+            <w:webHidden/>
+          </w:rPr>
+          <w:fldChar w:fldCharType="begin"/>
+        </w:r>
+        <w:r>
+          <w:rPr>
+            <w:noProof/>
+            <w:webHidden/>
+          </w:rPr>
+          <w:instrText xml:space="preserve"> PAGEREF _Toc472869904 \h </w:instrText>
+        </w:r>
+        <w:r>
+          <w:rPr>
+            <w:noProof/>
+            <w:webHidden/>
+          </w:rPr>
+        </w:r>
+        <w:r>
+          <w:rPr>
+            <w:noProof/>
+            <w:webHidden/>
+          </w:rPr>
+          <w:fldChar w:fldCharType="separate"/>
+        </w:r>
+        <w:r>
+          <w:rPr>
+            <w:noProof/>
+            <w:webHidden/>
+          </w:rPr>
+          <w:t>6</w:t>
+        </w:r>
+        <w:r>
+          <w:rPr>
+            <w:noProof/>
+            <w:webHidden/>
+          </w:rPr>
+          <w:fldChar w:fldCharType="end"/>
+        </w:r>
+      </w:hyperlink>
+    </w:p>
+    <w:p>
+      <w:pPr>
+        <w:pStyle w:val="TM3"/>
+        <w:tabs>
+          <w:tab w:val="right" w:leader="dot" w:pos="9062"/>
+        </w:tabs>
+        <w:rPr>
+          <w:rFonts w:eastAsiaTheme="minorEastAsia" w:cstheme="minorBidi"/>
+          <w:i w:val="0"/>
+          <w:iCs w:val="0"/>
+          <w:noProof/>
+          <w:sz w:val="22"/>
+          <w:szCs w:val="22"/>
+          <w:lang w:eastAsia="fr-CH"/>
+        </w:rPr>
+      </w:pPr>
+      <w:hyperlink w:anchor="_Toc472869905" w:history="1">
+        <w:r>
+          <w:rPr>
+            <w:rStyle w:val="Lienhypertexte"/>
+            <w:noProof/>
+            <w:lang w:val="fr-FR"/>
+          </w:rPr>
+          <w:t>Trilatération vs triangulation</w:t>
+        </w:r>
+        <w:r>
+          <w:rPr>
+            <w:noProof/>
+            <w:webHidden/>
+          </w:rPr>
+          <w:tab/>
+        </w:r>
+        <w:r>
+          <w:rPr>
+            <w:noProof/>
+            <w:webHidden/>
+          </w:rPr>
+          <w:fldChar w:fldCharType="begin"/>
+        </w:r>
+        <w:r>
+          <w:rPr>
+            <w:noProof/>
+            <w:webHidden/>
+          </w:rPr>
+          <w:instrText xml:space="preserve"> PAGEREF _Toc472869905 \h </w:instrText>
+        </w:r>
+        <w:r>
+          <w:rPr>
+            <w:noProof/>
+            <w:webHidden/>
+          </w:rPr>
+        </w:r>
+        <w:r>
+          <w:rPr>
+            <w:noProof/>
+            <w:webHidden/>
+          </w:rPr>
+          <w:fldChar w:fldCharType="separate"/>
+        </w:r>
+        <w:r>
+          <w:rPr>
+            <w:noProof/>
+            <w:webHidden/>
+          </w:rPr>
+          <w:t>6</w:t>
+        </w:r>
+        <w:r>
+          <w:rPr>
+            <w:noProof/>
+            <w:webHidden/>
+          </w:rPr>
+          <w:fldChar w:fldCharType="end"/>
+        </w:r>
+      </w:hyperlink>
+    </w:p>
+    <w:p>
+      <w:pPr>
+        <w:pStyle w:val="TM2"/>
+        <w:tabs>
+          <w:tab w:val="right" w:leader="dot" w:pos="9062"/>
+        </w:tabs>
+        <w:rPr>
+          <w:rFonts w:eastAsiaTheme="minorEastAsia" w:cstheme="minorBidi"/>
+          <w:smallCaps w:val="0"/>
+          <w:noProof/>
+          <w:sz w:val="22"/>
+          <w:szCs w:val="22"/>
+          <w:lang w:eastAsia="fr-CH"/>
+        </w:rPr>
+      </w:pPr>
+      <w:hyperlink w:anchor="_Toc472869906" w:history="1">
+        <w:r>
+          <w:rPr>
+            <w:rStyle w:val="Lienhypertexte"/>
+            <w:noProof/>
+          </w:rPr>
+          <w:t>Utilisation d’un deuxième capteur</w:t>
+        </w:r>
+        <w:r>
+          <w:rPr>
+            <w:noProof/>
+            <w:webHidden/>
+          </w:rPr>
+          <w:tab/>
+        </w:r>
+        <w:r>
+          <w:rPr>
+            <w:noProof/>
+            <w:webHidden/>
+          </w:rPr>
+          <w:fldChar w:fldCharType="begin"/>
+        </w:r>
+        <w:r>
+          <w:rPr>
+            <w:noProof/>
+            <w:webHidden/>
+          </w:rPr>
+          <w:instrText xml:space="preserve"> PAGEREF _Toc472869906 \h </w:instrText>
+        </w:r>
+        <w:r>
+          <w:rPr>
+            <w:noProof/>
+            <w:webHidden/>
+          </w:rPr>
+        </w:r>
+        <w:r>
+          <w:rPr>
+            <w:noProof/>
+            <w:webHidden/>
+          </w:rPr>
+          <w:fldChar w:fldCharType="separate"/>
+        </w:r>
+        <w:r>
+          <w:rPr>
+            <w:noProof/>
+            <w:webHidden/>
+          </w:rPr>
+          <w:t>7</w:t>
+        </w:r>
+        <w:r>
+          <w:rPr>
+            <w:noProof/>
+            <w:webHidden/>
+          </w:rPr>
+          <w:fldChar w:fldCharType="end"/>
+        </w:r>
+      </w:hyperlink>
+    </w:p>
+    <w:p>
+      <w:pPr>
+        <w:pStyle w:val="TM2"/>
+        <w:tabs>
+          <w:tab w:val="right" w:leader="dot" w:pos="9062"/>
+        </w:tabs>
+        <w:rPr>
+          <w:rFonts w:eastAsiaTheme="minorEastAsia" w:cstheme="minorBidi"/>
+          <w:smallCaps w:val="0"/>
+          <w:noProof/>
+          <w:sz w:val="22"/>
+          <w:szCs w:val="22"/>
+          <w:lang w:eastAsia="fr-CH"/>
+        </w:rPr>
+      </w:pPr>
+      <w:hyperlink w:anchor="_Toc472869907" w:history="1">
+        <w:r>
+          <w:rPr>
+            <w:rStyle w:val="Lienhypertexte"/>
+            <w:noProof/>
+          </w:rPr>
+          <w:t>Protocole de calibrage</w:t>
+        </w:r>
+        <w:r>
+          <w:rPr>
+            <w:noProof/>
+            <w:webHidden/>
+          </w:rPr>
+          <w:tab/>
+        </w:r>
+        <w:r>
+          <w:rPr>
+            <w:noProof/>
+            <w:webHidden/>
+          </w:rPr>
+          <w:fldChar w:fldCharType="begin"/>
+        </w:r>
+        <w:r>
+          <w:rPr>
+            <w:noProof/>
+            <w:webHidden/>
+          </w:rPr>
+          <w:instrText xml:space="preserve"> PAGEREF _Toc472869907 \h </w:instrText>
+        </w:r>
+        <w:r>
+          <w:rPr>
+            <w:noProof/>
+            <w:webHidden/>
+          </w:rPr>
+        </w:r>
+        <w:r>
+          <w:rPr>
+            <w:noProof/>
+            <w:webHidden/>
+          </w:rPr>
+          <w:fldChar w:fldCharType="separate"/>
+        </w:r>
+        <w:r>
+          <w:rPr>
+            <w:noProof/>
+            <w:webHidden/>
+          </w:rPr>
+          <w:t>7</w:t>
+        </w:r>
+        <w:r>
+          <w:rPr>
+            <w:noProof/>
+            <w:webHidden/>
+          </w:rPr>
+          <w:fldChar w:fldCharType="end"/>
+        </w:r>
+      </w:hyperlink>
+    </w:p>
+    <w:p>
+      <w:pPr>
+        <w:pStyle w:val="TM3"/>
+        <w:tabs>
+          <w:tab w:val="right" w:leader="dot" w:pos="9062"/>
+        </w:tabs>
+        <w:rPr>
+          <w:rFonts w:eastAsiaTheme="minorEastAsia" w:cstheme="minorBidi"/>
+          <w:i w:val="0"/>
+          <w:iCs w:val="0"/>
+          <w:noProof/>
+          <w:sz w:val="22"/>
+          <w:szCs w:val="22"/>
+          <w:lang w:eastAsia="fr-CH"/>
+        </w:rPr>
+      </w:pPr>
+      <w:hyperlink w:anchor="_Toc472869908" w:history="1">
+        <w:r>
+          <w:rPr>
+            <w:rStyle w:val="Lienhypertexte"/>
+            <w:noProof/>
+          </w:rPr>
+          <w:t>Persistance du calibrage</w:t>
+        </w:r>
+        <w:r>
+          <w:rPr>
+            <w:noProof/>
+            <w:webHidden/>
+          </w:rPr>
+          <w:tab/>
+        </w:r>
+        <w:r>
+          <w:rPr>
+            <w:noProof/>
+            <w:webHidden/>
+          </w:rPr>
+          <w:fldChar w:fldCharType="begin"/>
+        </w:r>
+        <w:r>
+          <w:rPr>
+            <w:noProof/>
+            <w:webHidden/>
+          </w:rPr>
+          <w:instrText xml:space="preserve"> PAGEREF _Toc472869908 \h </w:instrText>
+        </w:r>
+        <w:r>
+          <w:rPr>
+            <w:noProof/>
+            <w:webHidden/>
+          </w:rPr>
+        </w:r>
+        <w:r>
+          <w:rPr>
+            <w:noProof/>
+            <w:webHidden/>
+          </w:rPr>
+          <w:fldChar w:fldCharType="separate"/>
+        </w:r>
+        <w:r>
+          <w:rPr>
+            <w:noProof/>
+            <w:webHidden/>
+          </w:rPr>
+          <w:t>7</w:t>
+        </w:r>
+        <w:r>
+          <w:rPr>
+            <w:noProof/>
+            <w:webHidden/>
+          </w:rPr>
+          <w:fldChar w:fldCharType="end"/>
+        </w:r>
+      </w:hyperlink>
+    </w:p>
+    <w:p>
+      <w:pPr>
+        <w:pStyle w:val="TM2"/>
+        <w:tabs>
+          <w:tab w:val="right" w:leader="dot" w:pos="9062"/>
+        </w:tabs>
+        <w:rPr>
+          <w:rFonts w:eastAsiaTheme="minorEastAsia" w:cstheme="minorBidi"/>
+          <w:smallCaps w:val="0"/>
+          <w:noProof/>
+          <w:sz w:val="22"/>
+          <w:szCs w:val="22"/>
+          <w:lang w:eastAsia="fr-CH"/>
+        </w:rPr>
+      </w:pPr>
+      <w:hyperlink w:anchor="_Toc472869909" w:history="1">
+        <w:r>
+          <w:rPr>
+            <w:rStyle w:val="Lienhypertexte"/>
+            <w:noProof/>
+          </w:rPr>
+          <w:t>Amélioration</w:t>
+        </w:r>
+        <w:r>
+          <w:rPr>
+            <w:noProof/>
+            <w:webHidden/>
+          </w:rPr>
+          <w:tab/>
+        </w:r>
+        <w:r>
+          <w:rPr>
+            <w:noProof/>
+            <w:webHidden/>
+          </w:rPr>
+          <w:fldChar w:fldCharType="begin"/>
+        </w:r>
+        <w:r>
+          <w:rPr>
+            <w:noProof/>
+            <w:webHidden/>
+          </w:rPr>
+          <w:instrText xml:space="preserve"> PAGEREF _Toc472869909 \h </w:instrText>
+        </w:r>
+        <w:r>
+          <w:rPr>
+            <w:noProof/>
+            <w:webHidden/>
+          </w:rPr>
+        </w:r>
+        <w:r>
+          <w:rPr>
+            <w:noProof/>
+            <w:webHidden/>
+          </w:rPr>
+          <w:fldChar w:fldCharType="separate"/>
+        </w:r>
+        <w:r>
+          <w:rPr>
+            <w:noProof/>
+            <w:webHidden/>
+          </w:rPr>
+          <w:t>8</w:t>
+        </w:r>
+        <w:r>
+          <w:rPr>
+            <w:noProof/>
+            <w:webHidden/>
+          </w:rPr>
+          <w:fldChar w:fldCharType="end"/>
+        </w:r>
+      </w:hyperlink>
+    </w:p>
+    <w:p>
+      <w:pPr>
+        <w:pStyle w:val="TM3"/>
+        <w:tabs>
+          <w:tab w:val="right" w:leader="dot" w:pos="9062"/>
+        </w:tabs>
+        <w:rPr>
+          <w:rFonts w:eastAsiaTheme="minorEastAsia" w:cstheme="minorBidi"/>
+          <w:i w:val="0"/>
+          <w:iCs w:val="0"/>
+          <w:noProof/>
+          <w:sz w:val="22"/>
+          <w:szCs w:val="22"/>
+          <w:lang w:eastAsia="fr-CH"/>
+        </w:rPr>
+      </w:pPr>
+      <w:hyperlink w:anchor="_Toc472869910" w:history="1">
+        <w:r>
+          <w:rPr>
+            <w:rStyle w:val="Lienhypertexte"/>
+            <w:noProof/>
+          </w:rPr>
+          <w:t>Economie de la batterie des beacons</w:t>
+        </w:r>
+        <w:r>
+          <w:rPr>
+            <w:noProof/>
+            <w:webHidden/>
+          </w:rPr>
+          <w:tab/>
+        </w:r>
+        <w:r>
+          <w:rPr>
+            <w:noProof/>
+            <w:webHidden/>
+          </w:rPr>
+          <w:fldChar w:fldCharType="begin"/>
+        </w:r>
+        <w:r>
+          <w:rPr>
+            <w:noProof/>
+            <w:webHidden/>
+          </w:rPr>
+          <w:instrText xml:space="preserve"> PAGEREF _Toc472869910 \h </w:instrText>
+        </w:r>
+        <w:r>
+          <w:rPr>
+            <w:noProof/>
+            <w:webHidden/>
+          </w:rPr>
+        </w:r>
+        <w:r>
+          <w:rPr>
+            <w:noProof/>
+            <w:webHidden/>
+          </w:rPr>
+          <w:fldChar w:fldCharType="separate"/>
+        </w:r>
+        <w:r>
+          <w:rPr>
+            <w:noProof/>
+            <w:webHidden/>
+          </w:rPr>
+          <w:t>8</w:t>
+        </w:r>
+        <w:r>
+          <w:rPr>
+            <w:noProof/>
+            <w:webHidden/>
+          </w:rPr>
+          <w:fldChar w:fldCharType="end"/>
+        </w:r>
+      </w:hyperlink>
+    </w:p>
+    <w:p>
+      <w:pPr>
+        <w:pStyle w:val="TM2"/>
+        <w:tabs>
+          <w:tab w:val="right" w:leader="dot" w:pos="9062"/>
+        </w:tabs>
+        <w:rPr>
+          <w:rFonts w:eastAsiaTheme="minorEastAsia" w:cstheme="minorBidi"/>
+          <w:smallCaps w:val="0"/>
+          <w:noProof/>
+          <w:sz w:val="22"/>
+          <w:szCs w:val="22"/>
+          <w:lang w:eastAsia="fr-CH"/>
+        </w:rPr>
+      </w:pPr>
+      <w:hyperlink w:anchor="_Toc472869911" w:history="1">
+        <w:r>
+          <w:rPr>
+            <w:rStyle w:val="Lienhypertexte"/>
+            <w:noProof/>
+          </w:rPr>
+          <w:t>Conclusion</w:t>
+        </w:r>
+        <w:r>
+          <w:rPr>
+            <w:noProof/>
+            <w:webHidden/>
+          </w:rPr>
+          <w:tab/>
+        </w:r>
+        <w:r>
+          <w:rPr>
+            <w:noProof/>
+            <w:webHidden/>
+          </w:rPr>
+          <w:fldChar w:fldCharType="begin"/>
+        </w:r>
+        <w:r>
+          <w:rPr>
+            <w:noProof/>
+            <w:webHidden/>
+          </w:rPr>
+          <w:instrText xml:space="preserve"> PAGEREF _Toc472869911 \h </w:instrText>
+        </w:r>
+        <w:r>
+          <w:rPr>
+            <w:noProof/>
+            <w:webHidden/>
+          </w:rPr>
+        </w:r>
+        <w:r>
+          <w:rPr>
+            <w:noProof/>
+            <w:webHidden/>
+          </w:rPr>
+          <w:fldChar w:fldCharType="separate"/>
+        </w:r>
+        <w:r>
+          <w:rPr>
+            <w:noProof/>
+            <w:webHidden/>
+          </w:rPr>
+          <w:t>8</w:t>
+        </w:r>
+        <w:r>
+          <w:rPr>
+            <w:noProof/>
+            <w:webHidden/>
+          </w:rPr>
+          <w:fldChar w:fldCharType="end"/>
+        </w:r>
+      </w:hyperlink>
+    </w:p>
+    <w:p>
+      <w:pPr>
+        <w:pStyle w:val="TM2"/>
+        <w:tabs>
+          <w:tab w:val="right" w:leader="dot" w:pos="9062"/>
+        </w:tabs>
+        <w:rPr>
+          <w:rFonts w:eastAsiaTheme="minorEastAsia" w:cstheme="minorBidi"/>
+          <w:smallCaps w:val="0"/>
+          <w:noProof/>
+          <w:sz w:val="22"/>
+          <w:szCs w:val="22"/>
+          <w:lang w:eastAsia="fr-CH"/>
+        </w:rPr>
+      </w:pPr>
+      <w:hyperlink w:anchor="_Toc472869912" w:history="1">
+        <w:r>
+          <w:rPr>
+            <w:rStyle w:val="Lienhypertexte"/>
+            <w:noProof/>
+          </w:rPr>
+          <w:t>Références</w:t>
+        </w:r>
+        <w:r>
+          <w:rPr>
+            <w:noProof/>
+            <w:webHidden/>
+          </w:rPr>
+          <w:tab/>
+        </w:r>
+        <w:r>
+          <w:rPr>
+            <w:noProof/>
+            <w:webHidden/>
+          </w:rPr>
+          <w:fldChar w:fldCharType="begin"/>
+        </w:r>
+        <w:r>
+          <w:rPr>
+            <w:noProof/>
+            <w:webHidden/>
+          </w:rPr>
+          <w:instrText xml:space="preserve"> PAGEREF _Toc472869912 \h </w:instrText>
+        </w:r>
+        <w:r>
+          <w:rPr>
+            <w:noProof/>
+            <w:webHidden/>
+          </w:rPr>
+        </w:r>
+        <w:r>
+          <w:rPr>
+            <w:noProof/>
+            <w:webHidden/>
+          </w:rPr>
+          <w:fldChar w:fldCharType="separate"/>
+        </w:r>
+        <w:r>
+          <w:rPr>
+            <w:noProof/>
+            <w:webHidden/>
+          </w:rPr>
+          <w:t>9</w:t>
+        </w:r>
+        <w:r>
+          <w:rPr>
+            <w:noProof/>
+            <w:webHidden/>
+          </w:rPr>
+          <w:fldChar w:fldCharType="end"/>
+        </w:r>
+      </w:hyperlink>
+    </w:p>
+    <w:p>
+      <w:r>
+        <w:fldChar w:fldCharType="end"/>
+      </w:r>
+    </w:p>
+    <w:p/>
     <w:p>
       <w:pPr>
         <w:pStyle w:val="Titre2"/>
       </w:pPr>
+      <w:bookmarkStart w:id="4" w:name="_Toc472869893"/>
       <w:r>
         <w:t>Présentation</w:t>
       </w:r>
+      <w:bookmarkEnd w:id="4"/>
     </w:p>
     <w:p/>
     <w:p>
@@ -55,7 +1637,8 @@
       <w:r>
         <w:t xml:space="preserve"> doit permettre </w:t>
       </w:r>
-      <w:commentRangeStart w:id="0"/>
+      <w:commentRangeStart w:id="5"/>
+      <w:commentRangeStart w:id="6"/>
       <w:r>
         <w:t>le chargement</w:t>
       </w:r>
@@ -65,14 +1648,19 @@
       <w:r>
         <w:t>sur le téléphone</w:t>
       </w:r>
-      <w:bookmarkStart w:id="1" w:name="_GoBack"/>
-      <w:bookmarkEnd w:id="1"/>
-      <w:commentRangeEnd w:id="0"/>
+      <w:commentRangeEnd w:id="5"/>
       <w:r>
         <w:rPr>
           <w:rStyle w:val="Marquedecommentaire"/>
         </w:rPr>
-        <w:commentReference w:id="0"/>
+        <w:commentReference w:id="5"/>
+      </w:r>
+      <w:commentRangeEnd w:id="6"/>
+      <w:r>
+        <w:rPr>
+          <w:rStyle w:val="Marquedecommentaire"/>
+        </w:rPr>
+        <w:commentReference w:id="6"/>
       </w:r>
       <w:r>
         <w:t xml:space="preserve"> </w:t>
@@ -86,9 +1674,11 @@
       <w:pPr>
         <w:pStyle w:val="Titre3"/>
       </w:pPr>
+      <w:bookmarkStart w:id="7" w:name="_Toc472869894"/>
       <w:r>
         <w:t>Contraintes</w:t>
       </w:r>
+      <w:bookmarkEnd w:id="7"/>
     </w:p>
     <w:p/>
     <w:p>
@@ -154,6 +1744,7 @@
         </w:numPr>
       </w:pPr>
       <w:r>
+        <w:lastRenderedPageBreak/>
         <w:t>L’application doit utiliser au moins deux capteurs différents ;</w:t>
       </w:r>
     </w:p>
@@ -174,9 +1765,11 @@
       <w:pPr>
         <w:pStyle w:val="Titre3"/>
       </w:pPr>
+      <w:bookmarkStart w:id="8" w:name="_Toc472869895"/>
       <w:r>
         <w:t>Déroulement</w:t>
       </w:r>
+      <w:bookmarkEnd w:id="8"/>
     </w:p>
     <w:p>
       <w:r>
@@ -186,7 +1779,21 @@
         <w:t xml:space="preserve">Premièrement, nous allons présenter les classes du Estimote Android </w:t>
       </w:r>
       <w:r>
-        <w:t>SDK que nous avons implémentées ainsi que celle que nous avons considérée.</w:t>
+        <w:t xml:space="preserve">SDK que nous avons implémentées ainsi que </w:t>
+      </w:r>
+      <w:commentRangeStart w:id="9"/>
+      <w:r>
+        <w:t>celle</w:t>
+      </w:r>
+      <w:commentRangeEnd w:id="9"/>
+      <w:r>
+        <w:rPr>
+          <w:rStyle w:val="Marquedecommentaire"/>
+        </w:rPr>
+        <w:commentReference w:id="9"/>
+      </w:r>
+      <w:r>
+        <w:t xml:space="preserve"> que nous avons considérée.</w:t>
       </w:r>
       <w:r>
         <w:br/>
@@ -214,9 +1821,11 @@
       <w:pPr>
         <w:pStyle w:val="Titre2"/>
       </w:pPr>
+      <w:bookmarkStart w:id="10" w:name="_Toc472869896"/>
       <w:r>
         <w:t>Estimote SDK</w:t>
       </w:r>
+      <w:bookmarkEnd w:id="10"/>
     </w:p>
     <w:p/>
     <w:p>
@@ -296,7 +1905,21 @@
         <w:t>major</w:t>
       </w:r>
       <w:r>
-        <w:t xml:space="preserve"> sont </w:t>
+        <w:t xml:space="preserve"> </w:t>
+      </w:r>
+      <w:commentRangeStart w:id="11"/>
+      <w:r>
+        <w:t>sont</w:t>
+      </w:r>
+      <w:commentRangeEnd w:id="11"/>
+      <w:r>
+        <w:rPr>
+          <w:rStyle w:val="Marquedecommentaire"/>
+        </w:rPr>
+        <w:commentReference w:id="11"/>
+      </w:r>
+      <w:r>
+        <w:t xml:space="preserve"> </w:t>
       </w:r>
       <w:r>
         <w:rPr>
@@ -335,7 +1958,6 @@
         </w:numPr>
       </w:pPr>
       <w:r>
-        <w:lastRenderedPageBreak/>
         <w:t xml:space="preserve">La méthode </w:t>
       </w:r>
       <w:r>
@@ -574,7 +2196,21 @@
         </w:numPr>
       </w:pPr>
       <w:r>
-        <w:t xml:space="preserve">Il existe deux classes dérivées qui implémente des listener donnant une indication sur la proximité de l’utilisateur à un beacon ou plusieurs : </w:t>
+        <w:t xml:space="preserve">Il existe deux classes dérivées qui implémente des </w:t>
+      </w:r>
+      <w:commentRangeStart w:id="12"/>
+      <w:r>
+        <w:t>listener</w:t>
+      </w:r>
+      <w:commentRangeEnd w:id="12"/>
+      <w:r>
+        <w:rPr>
+          <w:rStyle w:val="Marquedecommentaire"/>
+        </w:rPr>
+        <w:commentReference w:id="12"/>
+      </w:r>
+      <w:r>
+        <w:t xml:space="preserve"> donnant une indication sur la proximité de l’utilisateur à un beacon ou plusieurs : </w:t>
       </w:r>
       <w:r>
         <w:rPr>
@@ -594,6 +2230,7 @@
     </w:p>
     <w:p>
       <w:r>
+        <w:lastRenderedPageBreak/>
         <w:br/>
       </w:r>
     </w:p>
@@ -608,9 +2245,11 @@
       <w:pPr>
         <w:pStyle w:val="Titre3"/>
       </w:pPr>
+      <w:bookmarkStart w:id="13" w:name="_Toc472869897"/>
       <w:r>
         <w:t>Choix entre Ranging et Monitoring</w:t>
       </w:r>
+      <w:bookmarkEnd w:id="13"/>
     </w:p>
     <w:p/>
     <w:p>
@@ -745,6 +2384,7 @@
       <w:pPr>
         <w:pStyle w:val="NormalWeb"/>
       </w:pPr>
+      <w:commentRangeStart w:id="14"/>
       <w:r>
         <w:t>Ranging</w:t>
       </w:r>
@@ -760,6 +2400,15 @@
       <w:r>
         <w:t>, avec une proximité estimée de chacun d'eux.</w:t>
       </w:r>
+      <w:commentRangeEnd w:id="14"/>
+      <w:r>
+        <w:rPr>
+          <w:rStyle w:val="Marquedecommentaire"/>
+          <w:rFonts w:asciiTheme="minorHAnsi" w:eastAsiaTheme="minorHAnsi" w:hAnsiTheme="minorHAnsi" w:cstheme="minorBidi"/>
+          <w:lang w:eastAsia="en-US"/>
+        </w:rPr>
+        <w:commentReference w:id="14"/>
+      </w:r>
     </w:p>
     <w:p>
       <w:pPr>
@@ -769,7 +2418,6 @@
         <w:rPr>
           <w:noProof/>
         </w:rPr>
-        <w:lastRenderedPageBreak/>
         <w:drawing>
           <wp:inline distT="0" distB="0" distL="0" distR="0" wp14:anchorId="0567454E" wp14:editId="65DA84B2">
             <wp:extent cx="3843717" cy="3378200"/>
@@ -880,7 +2528,11 @@
         <w:t>Utils.Proximity</w:t>
       </w:r>
       <w:r>
-        <w:t xml:space="preserve"> n’est d’aucune utilité pour notre application.</w:t>
+        <w:t xml:space="preserve"> </w:t>
+      </w:r>
+      <w:r>
+        <w:lastRenderedPageBreak/>
+        <w:t>n’est d’aucune utilité pour notre application.</w:t>
       </w:r>
       <w:r>
         <w:rPr>
@@ -892,12 +2544,32 @@
         <w:rPr>
           <w:lang w:eastAsia="fr-CH"/>
         </w:rPr>
-        <w:t xml:space="preserve">inférer la distance entre l’utilisateur et les beacons à </w:t>
-      </w:r>
+        <w:t>inférer la distance entre l’</w:t>
+      </w:r>
+      <w:commentRangeStart w:id="15"/>
       <w:r>
         <w:rPr>
           <w:lang w:eastAsia="fr-CH"/>
         </w:rPr>
+        <w:t>utilisateur</w:t>
+      </w:r>
+      <w:commentRangeEnd w:id="15"/>
+      <w:r>
+        <w:rPr>
+          <w:rStyle w:val="Marquedecommentaire"/>
+        </w:rPr>
+        <w:commentReference w:id="15"/>
+      </w:r>
+      <w:r>
+        <w:rPr>
+          <w:lang w:eastAsia="fr-CH"/>
+        </w:rPr>
+        <w:t xml:space="preserve"> et les beacons à </w:t>
+      </w:r>
+      <w:r>
+        <w:rPr>
+          <w:lang w:eastAsia="fr-CH"/>
+        </w:rPr>
         <w:t>partir du RSSI.</w:t>
       </w:r>
       <w:r>
@@ -908,8 +2580,23 @@
       <w:pPr>
         <w:pStyle w:val="Titre3"/>
       </w:pPr>
-      <w:r>
-        <w:t>Android vs Apple</w:t>
+      <w:bookmarkStart w:id="16" w:name="_Toc472869898"/>
+      <w:r>
+        <w:t xml:space="preserve">Android vs </w:t>
+      </w:r>
+      <w:commentRangeStart w:id="17"/>
+      <w:r>
+        <w:t>Apple</w:t>
+      </w:r>
+      <w:bookmarkEnd w:id="16"/>
+      <w:commentRangeEnd w:id="17"/>
+      <w:r>
+        <w:rPr>
+          <w:rStyle w:val="Marquedecommentaire"/>
+          <w:rFonts w:asciiTheme="minorHAnsi" w:eastAsiaTheme="minorHAnsi" w:hAnsiTheme="minorHAnsi" w:cstheme="minorBidi"/>
+          <w:color w:val="auto"/>
+        </w:rPr>
+        <w:commentReference w:id="17"/>
       </w:r>
     </w:p>
     <w:p/>
@@ -937,7 +2624,27 @@
         <w:rPr>
           <w:lang w:val="fr-FR"/>
         </w:rPr>
-        <w:t xml:space="preserve"> ces algorithmes pour Android </w:t>
+        <w:t xml:space="preserve"> </w:t>
+      </w:r>
+      <w:commentRangeStart w:id="18"/>
+      <w:r>
+        <w:rPr>
+          <w:lang w:val="fr-FR"/>
+        </w:rPr>
+        <w:t>ces</w:t>
+      </w:r>
+      <w:commentRangeEnd w:id="18"/>
+      <w:r>
+        <w:rPr>
+          <w:rStyle w:val="Marquedecommentaire"/>
+        </w:rPr>
+        <w:commentReference w:id="18"/>
+      </w:r>
+      <w:r>
+        <w:rPr>
+          <w:lang w:val="fr-FR"/>
+        </w:rPr>
+        <w:t xml:space="preserve"> algorithmes pour Android </w:t>
       </w:r>
       <w:r>
         <w:rPr>
@@ -961,7 +2668,47 @@
         <w:rPr>
           <w:lang w:val="fr-FR"/>
         </w:rPr>
-        <w:t xml:space="preserve"> en raison de l'immense variations des appareils Android. Chaque modèle possède une antenne Bluetooth et un hardware différent. (Différents matériels Bluetooth, différentes positions des antennes, différents facteurs de forme et matériaux de fabrication, etc.)</w:t>
+        <w:t xml:space="preserve"> en raison de l'immense </w:t>
+      </w:r>
+      <w:commentRangeStart w:id="19"/>
+      <w:r>
+        <w:rPr>
+          <w:lang w:val="fr-FR"/>
+        </w:rPr>
+        <w:t>variations</w:t>
+      </w:r>
+      <w:commentRangeEnd w:id="19"/>
+      <w:r>
+        <w:rPr>
+          <w:rStyle w:val="Marquedecommentaire"/>
+        </w:rPr>
+        <w:commentReference w:id="19"/>
+      </w:r>
+      <w:r>
+        <w:rPr>
+          <w:lang w:val="fr-FR"/>
+        </w:rPr>
+        <w:t xml:space="preserve"> des appareils Android. Chaque modèle possède une antenne Bluetooth et un hardware différent</w:t>
+      </w:r>
+      <w:commentRangeStart w:id="20"/>
+      <w:r>
+        <w:rPr>
+          <w:lang w:val="fr-FR"/>
+        </w:rPr>
+        <w:t>.</w:t>
+      </w:r>
+      <w:commentRangeEnd w:id="20"/>
+      <w:r>
+        <w:rPr>
+          <w:rStyle w:val="Marquedecommentaire"/>
+        </w:rPr>
+        <w:commentReference w:id="20"/>
+      </w:r>
+      <w:r>
+        <w:rPr>
+          <w:lang w:val="fr-FR"/>
+        </w:rPr>
+        <w:t xml:space="preserve"> (Différents matériels Bluetooth, différentes positions des antennes, différents facteurs de forme et matériaux de fabrication, etc.)</w:t>
       </w:r>
     </w:p>
     <w:p>
@@ -975,24 +2722,28 @@
       <w:pPr>
         <w:pStyle w:val="Titre2"/>
       </w:pPr>
+      <w:bookmarkStart w:id="21" w:name="_Toc472869899"/>
       <w:r>
         <w:t>Technologie</w:t>
       </w:r>
       <w:r>
         <w:t xml:space="preserve"> d’émission</w:t>
       </w:r>
+      <w:bookmarkEnd w:id="21"/>
     </w:p>
     <w:p/>
     <w:p>
       <w:pPr>
         <w:pStyle w:val="Titre3"/>
       </w:pPr>
+      <w:bookmarkStart w:id="22" w:name="_Toc472869900"/>
       <w:r>
         <w:t>Bluetooth LE</w:t>
       </w:r>
       <w:r>
         <w:t xml:space="preserve"> (BLE)</w:t>
       </w:r>
+      <w:bookmarkEnd w:id="22"/>
     </w:p>
     <w:p/>
     <w:p>
@@ -1029,10 +2780,24 @@
         <w:t>à faible consommation d'énergie à court terme, c'est-à-dire</w:t>
       </w:r>
       <w:r>
-        <w:t xml:space="preserve"> d</w:t>
-      </w:r>
-      <w:r>
-        <w:t>essous de 100 mètres de couverture du signal. Le protocole Blueto</w:t>
+        <w:t xml:space="preserve"> </w:t>
+      </w:r>
+      <w:commentRangeStart w:id="23"/>
+      <w:r>
+        <w:t>d</w:t>
+      </w:r>
+      <w:r>
+        <w:t>essous</w:t>
+      </w:r>
+      <w:commentRangeEnd w:id="23"/>
+      <w:r>
+        <w:rPr>
+          <w:rStyle w:val="Marquedecommentaire"/>
+        </w:rPr>
+        <w:commentReference w:id="23"/>
+      </w:r>
+      <w:r>
+        <w:t xml:space="preserve"> de 100 mètres de couverture du signal. Le protocole Blueto</w:t>
       </w:r>
       <w:r>
         <w:t xml:space="preserve">oth </w:t>
@@ -1052,7 +2817,6 @@
     </w:p>
     <w:p>
       <w:r>
-        <w:lastRenderedPageBreak/>
         <w:t>Sel</w:t>
       </w:r>
       <w:r>
@@ -1077,7 +2841,21 @@
         <w:t>Par</w:t>
       </w:r>
       <w:r>
-        <w:t xml:space="preserve"> contre le débit de donnée pour descendre au tiers de la technologie Bluetooth.</w:t>
+        <w:t xml:space="preserve"> contre le débit de </w:t>
+      </w:r>
+      <w:commentRangeStart w:id="24"/>
+      <w:r>
+        <w:t>donnée</w:t>
+      </w:r>
+      <w:commentRangeEnd w:id="24"/>
+      <w:r>
+        <w:rPr>
+          <w:rStyle w:val="Marquedecommentaire"/>
+        </w:rPr>
+        <w:commentReference w:id="24"/>
+      </w:r>
+      <w:r>
+        <w:t xml:space="preserve"> pour descendre au tiers de la technologie Bluetooth.</w:t>
       </w:r>
     </w:p>
     <w:p/>
@@ -1085,9 +2863,11 @@
       <w:pPr>
         <w:pStyle w:val="Titre3"/>
       </w:pPr>
+      <w:bookmarkStart w:id="25" w:name="_Toc472869901"/>
       <w:r>
         <w:t>IBeacon</w:t>
       </w:r>
+      <w:bookmarkEnd w:id="25"/>
     </w:p>
     <w:p/>
     <w:p>
@@ -1138,6 +2918,7 @@
           <w:lang w:val="fr-FR"/>
         </w:rPr>
       </w:pPr>
+      <w:commentRangeStart w:id="26"/>
       <w:r>
         <w:rPr>
           <w:lang w:val="fr-FR"/>
@@ -1255,6 +3036,13 @@
         </w:rPr>
         <w:t xml:space="preserve"> identifiant une balise spécifique.</w:t>
       </w:r>
+      <w:commentRangeEnd w:id="26"/>
+      <w:r>
+        <w:rPr>
+          <w:rStyle w:val="Marquedecommentaire"/>
+        </w:rPr>
+        <w:commentReference w:id="26"/>
+      </w:r>
     </w:p>
     <w:p>
       <w:pPr>
@@ -1333,25 +3121,6 @@
     </w:p>
     <w:p>
       <w:pPr>
-        <w:rPr>
-          <w:rFonts w:ascii="Times New Roman" w:eastAsia="Times New Roman" w:hAnsi="Times New Roman" w:cs="Times New Roman"/>
-          <w:sz w:val="24"/>
-          <w:szCs w:val="24"/>
-          <w:lang w:val="en-US" w:eastAsia="fr-CH"/>
-        </w:rPr>
-      </w:pPr>
-      <w:r>
-        <w:rPr>
-          <w:rFonts w:ascii="Times New Roman" w:eastAsia="Times New Roman" w:hAnsi="Times New Roman" w:cs="Times New Roman"/>
-          <w:sz w:val="24"/>
-          <w:szCs w:val="24"/>
-          <w:lang w:val="en-US" w:eastAsia="fr-CH"/>
-        </w:rPr>
-        <w:t>.</w:t>
-      </w:r>
-    </w:p>
-    <w:p>
-      <w:pPr>
         <w:spacing w:before="100" w:beforeAutospacing="1" w:after="100" w:afterAutospacing="1" w:line="240" w:lineRule="auto"/>
         <w:rPr>
           <w:rFonts w:ascii="Times New Roman" w:eastAsia="Times New Roman" w:hAnsi="Times New Roman" w:cs="Times New Roman"/>
@@ -1368,6 +3137,7 @@
           <w:szCs w:val="24"/>
           <w:lang w:eastAsia="fr-CH"/>
         </w:rPr>
+        <w:lastRenderedPageBreak/>
         <w:drawing>
           <wp:inline distT="0" distB="0" distL="0" distR="0" wp14:anchorId="0B2185D2" wp14:editId="20178502">
             <wp:extent cx="3629991" cy="1417023"/>
@@ -1562,7 +3332,6 @@
           <w:noProof/>
           <w:lang w:eastAsia="fr-CH"/>
         </w:rPr>
-        <w:lastRenderedPageBreak/>
         <w:drawing>
           <wp:inline distT="0" distB="0" distL="0" distR="0" wp14:anchorId="41566EA6" wp14:editId="2BDFB6BD">
             <wp:extent cx="5756910" cy="1828800"/>
@@ -1654,9 +3423,11 @@
       <w:pPr>
         <w:pStyle w:val="Titre2"/>
       </w:pPr>
+      <w:bookmarkStart w:id="27" w:name="_Toc472869902"/>
       <w:r>
         <w:t>Inférer la position de l’utilisateur</w:t>
       </w:r>
+      <w:bookmarkEnd w:id="27"/>
     </w:p>
     <w:p/>
     <w:p>
@@ -1669,18 +3440,83 @@
         <w:rPr>
           <w:lang w:val="fr-FR"/>
         </w:rPr>
-        <w:t>Les estimations de distance aux balises ne seront jamais super fiables. Ils sont basés sur la force du signal qui arrive au téléphone, mais le problème est que ce signal peut parcourir des chemins multiples (ligne droite, ou rebondir sur des murs, etc.), ou être absorbé sur le chemin (par exemple, par d'autres Personne). Même la façon dont le téléphone est tenu par l’utilisateur a un impact sur la précision (passer du mode portrait en le tenant d'une main en mode paysage à deux mains). Le téléphone ne peut pas savoir si la puissance du signal a baissé parce que quelqu’un fait obstacle ou parce que la distance a augmenté.</w:t>
-      </w:r>
-    </w:p>
-    <w:p>
+        <w:t xml:space="preserve">Les estimations de distance aux balises ne seront jamais super fiables. Ils sont basés sur la force du signal qui arrive au téléphone, mais le problème est que ce signal peut parcourir des chemins multiples (ligne droite, ou rebondir sur des murs, etc.), ou être absorbé sur le chemin (par exemple, par d'autres </w:t>
+      </w:r>
+      <w:commentRangeStart w:id="28"/>
+      <w:r>
+        <w:rPr>
+          <w:lang w:val="fr-FR"/>
+        </w:rPr>
+        <w:t>Personne</w:t>
+      </w:r>
+      <w:commentRangeEnd w:id="28"/>
+      <w:r>
+        <w:rPr>
+          <w:rStyle w:val="Marquedecommentaire"/>
+        </w:rPr>
+        <w:commentReference w:id="28"/>
+      </w:r>
+      <w:r>
+        <w:rPr>
+          <w:lang w:val="fr-FR"/>
+        </w:rPr>
+        <w:t xml:space="preserve">). Même la façon dont le téléphone est tenu par l’utilisateur a un impact sur la précision (passer du mode portrait en le tenant d'une main </w:t>
+      </w:r>
+      <w:commentRangeStart w:id="29"/>
+      <w:r>
+        <w:rPr>
+          <w:lang w:val="fr-FR"/>
+        </w:rPr>
+        <w:t>en</w:t>
+      </w:r>
+      <w:commentRangeEnd w:id="29"/>
+      <w:r>
+        <w:rPr>
+          <w:rStyle w:val="Marquedecommentaire"/>
+        </w:rPr>
+        <w:commentReference w:id="29"/>
+      </w:r>
+      <w:r>
+        <w:rPr>
+          <w:lang w:val="fr-FR"/>
+        </w:rPr>
+        <w:t xml:space="preserve"> mode paysage à deux mains). Le téléphone ne peut pas savoir si la puissance du signal a baissé parce que quelqu’un fait obstacle ou parce que la distance a augmenté.</w:t>
+      </w:r>
+    </w:p>
+    <w:p>
+      <w:commentRangeStart w:id="30"/>
       <w:r>
         <w:t>C'</w:t>
       </w:r>
       <w:r>
-        <w:t>est en fait une relation quadratique inverse. S</w:t>
-      </w:r>
-      <w:r>
-        <w:t xml:space="preserve">i une distance à la balise </w:t>
+        <w:t xml:space="preserve">est </w:t>
+      </w:r>
+      <w:commentRangeEnd w:id="30"/>
+      <w:r>
+        <w:rPr>
+          <w:rStyle w:val="Marquedecommentaire"/>
+        </w:rPr>
+        <w:commentReference w:id="30"/>
+      </w:r>
+      <w:r>
+        <w:t>en fait une relation quadratique inverse. S</w:t>
+      </w:r>
+      <w:r>
+        <w:t xml:space="preserve">i </w:t>
+      </w:r>
+      <w:commentRangeStart w:id="31"/>
+      <w:r>
+        <w:t>une</w:t>
+      </w:r>
+      <w:commentRangeEnd w:id="31"/>
+      <w:r>
+        <w:rPr>
+          <w:rStyle w:val="Marquedecommentaire"/>
+        </w:rPr>
+        <w:commentReference w:id="31"/>
+      </w:r>
+      <w:r>
+        <w:t xml:space="preserve"> distance à la balise </w:t>
       </w:r>
       <w:r>
         <w:t>double</w:t>
@@ -1757,12 +3593,14 @@
           <w:lang w:val="fr-FR"/>
         </w:rPr>
       </w:pPr>
+      <w:bookmarkStart w:id="32" w:name="_Toc472869903"/>
       <w:r>
         <w:rPr>
           <w:lang w:val="fr-FR"/>
         </w:rPr>
         <w:t>Dériver la distance du signal du balise</w:t>
       </w:r>
+      <w:bookmarkEnd w:id="32"/>
     </w:p>
     <w:p>
       <w:pPr>
@@ -1783,11 +3621,45 @@
         </w:rPr>
         <w:t xml:space="preserve">Il existe une grande variété de </w:t>
       </w:r>
-      <w:r>
-        <w:rPr>
-          <w:lang w:val="fr-FR"/>
-        </w:rPr>
-        <w:t>formule qui lie le RSSI à la distance. La plus populaire est :</w:t>
+      <w:commentRangeStart w:id="33"/>
+      <w:r>
+        <w:rPr>
+          <w:lang w:val="fr-FR"/>
+        </w:rPr>
+        <w:t>formule</w:t>
+      </w:r>
+      <w:commentRangeEnd w:id="33"/>
+      <w:r>
+        <w:rPr>
+          <w:rStyle w:val="Marquedecommentaire"/>
+        </w:rPr>
+        <w:commentReference w:id="33"/>
+      </w:r>
+      <w:r>
+        <w:rPr>
+          <w:lang w:val="fr-FR"/>
+        </w:rPr>
+        <w:t xml:space="preserve"> qui </w:t>
+      </w:r>
+      <w:commentRangeStart w:id="34"/>
+      <w:r>
+        <w:rPr>
+          <w:lang w:val="fr-FR"/>
+        </w:rPr>
+        <w:t>lie</w:t>
+      </w:r>
+      <w:commentRangeEnd w:id="34"/>
+      <w:r>
+        <w:rPr>
+          <w:rStyle w:val="Marquedecommentaire"/>
+        </w:rPr>
+        <w:commentReference w:id="34"/>
+      </w:r>
+      <w:r>
+        <w:rPr>
+          <w:lang w:val="fr-FR"/>
+        </w:rPr>
+        <w:t xml:space="preserve"> le RSSI à la distance. La plus populaire est :</w:t>
       </w:r>
       <w:r>
         <w:rPr>
@@ -1849,7 +3721,26 @@
           <w:lang w:val="fr-FR"/>
         </w:rPr>
         <w:br/>
-        <w:t>n est la constante de propagation ou l'e</w:t>
+      </w:r>
+      <w:commentRangeStart w:id="35"/>
+      <w:r>
+        <w:rPr>
+          <w:lang w:val="fr-FR"/>
+        </w:rPr>
+        <w:t>n</w:t>
+      </w:r>
+      <w:commentRangeEnd w:id="35"/>
+      <w:r>
+        <w:rPr>
+          <w:rStyle w:val="Marquedecommentaire"/>
+        </w:rPr>
+        <w:commentReference w:id="35"/>
+      </w:r>
+      <w:r>
+        <w:rPr>
+          <w:lang w:val="fr-FR"/>
+        </w:rPr>
+        <w:t xml:space="preserve"> est la constante de propagation ou l'e</w:t>
       </w:r>
       <w:r>
         <w:rPr>
@@ -1989,14 +3880,7 @@
         <w:rPr>
           <w:lang w:val="fr-FR"/>
         </w:rPr>
-        <w:t xml:space="preserve"> / </w:t>
-      </w:r>
-      <w:proofErr w:type="gramStart"/>
-      <w:r>
-        <w:rPr>
-          <w:lang w:val="fr-FR"/>
-        </w:rPr>
-        <w:t>t</w:t>
+        <w:t xml:space="preserve"> / t</w:t>
       </w:r>
       <w:r>
         <w:rPr>
@@ -2017,7 +3901,6 @@
         </w:rPr>
         <w:t>B</w:t>
       </w:r>
-      <w:proofErr w:type="gramEnd"/>
       <w:r>
         <w:rPr>
           <w:lang w:val="fr-FR"/>
@@ -2099,21 +3982,33 @@
           <w:lang w:val="fr-FR"/>
         </w:rPr>
       </w:pPr>
-      <w:commentRangeStart w:id="2"/>
+      <w:bookmarkStart w:id="36" w:name="_Toc472869904"/>
+      <w:commentRangeStart w:id="37"/>
+      <w:commentRangeStart w:id="38"/>
       <w:r>
         <w:rPr>
           <w:lang w:val="fr-FR"/>
         </w:rPr>
         <w:t>Résultat de notre application</w:t>
       </w:r>
-      <w:commentRangeEnd w:id="2"/>
+      <w:commentRangeEnd w:id="37"/>
       <w:r>
         <w:rPr>
           <w:rStyle w:val="Marquedecommentaire"/>
           <w:rFonts w:asciiTheme="minorHAnsi" w:eastAsiaTheme="minorHAnsi" w:hAnsiTheme="minorHAnsi" w:cstheme="minorBidi"/>
           <w:color w:val="auto"/>
         </w:rPr>
-        <w:commentReference w:id="2"/>
+        <w:commentReference w:id="37"/>
+      </w:r>
+      <w:bookmarkEnd w:id="36"/>
+      <w:commentRangeEnd w:id="38"/>
+      <w:r>
+        <w:rPr>
+          <w:rStyle w:val="Marquedecommentaire"/>
+          <w:rFonts w:asciiTheme="minorHAnsi" w:eastAsiaTheme="minorHAnsi" w:hAnsiTheme="minorHAnsi" w:cstheme="minorBidi"/>
+          <w:color w:val="auto"/>
+        </w:rPr>
+        <w:commentReference w:id="38"/>
       </w:r>
     </w:p>
     <w:p>
@@ -2143,6 +4038,7 @@
           <w:lang w:val="fr-FR"/>
         </w:rPr>
       </w:pPr>
+      <w:bookmarkStart w:id="39" w:name="_Toc472869905"/>
       <w:r>
         <w:rPr>
           <w:lang w:val="fr-FR"/>
@@ -2155,6 +4051,7 @@
         </w:rPr>
         <w:t xml:space="preserve"> vs triangulation</w:t>
       </w:r>
+      <w:bookmarkEnd w:id="39"/>
     </w:p>
     <w:p>
       <w:pPr>
@@ -2326,7 +4223,9 @@
       <w:r>
         <w:rPr>
           <w:noProof/>
-        </w:rPr>
+          <w:lang w:eastAsia="fr-CH"/>
+        </w:rPr>
+        <w:lastRenderedPageBreak/>
         <mc:AlternateContent>
           <mc:Choice Requires="wps">
             <w:drawing>
@@ -2373,10 +4272,7 @@
                         <w:txbxContent>
                           <w:p>
                             <w:r>
-                              <w:t>L’algorithme implémenté utilise la méthode d’interpolation linéaire en 2D. Trois cercles sont générés à partir de la position de chaque balise et de sa distance avec l’utilisateur.</w:t>
-                            </w:r>
-                            <w:r>
-                              <w:t xml:space="preserve"> Le résultat est une donnée par le centre de la zone à équidistance des trois cercles. L’avantage de cette méthode est qu’elle ne nécessite pas que les trois cercles se touchent. </w:t>
+                              <w:t xml:space="preserve">L’algorithme implémenté utilise la méthode d’interpolation linéaire en 2D. Trois cercles sont générés à partir de la position de chaque balise et de sa distance avec l’utilisateur. Le résultat est une donnée par le centre de la zone à équidistance des trois cercles. L’avantage de cette méthode est qu’elle ne nécessite pas que les trois cercles se touchent. </w:t>
                             </w:r>
                           </w:p>
                         </w:txbxContent>
@@ -2407,10 +4303,7 @@
                   <w:txbxContent>
                     <w:p>
                       <w:r>
-                        <w:t>L’algorithme implémenté utilise la méthode d’interpolation linéaire en 2D. Trois cercles sont générés à partir de la position de chaque balise et de sa distance avec l’utilisateur.</w:t>
-                      </w:r>
-                      <w:r>
-                        <w:t xml:space="preserve"> Le résultat est une donnée par le centre de la zone à équidistance des trois cercles. L’avantage de cette méthode est qu’elle ne nécessite pas que les trois cercles se touchent. </w:t>
+                        <w:t xml:space="preserve">L’algorithme implémenté utilise la méthode d’interpolation linéaire en 2D. Trois cercles sont générés à partir de la position de chaque balise et de sa distance avec l’utilisateur. Le résultat est une donnée par le centre de la zone à équidistance des trois cercles. L’avantage de cette méthode est qu’elle ne nécessite pas que les trois cercles se touchent. </w:t>
                       </w:r>
                     </w:p>
                   </w:txbxContent>
@@ -2486,87 +4379,54 @@
       <w:pPr>
         <w:pStyle w:val="Titre2"/>
       </w:pPr>
+      <w:bookmarkStart w:id="40" w:name="_Toc472869906"/>
       <w:r>
         <w:t xml:space="preserve">Utilisation d’un deuxième </w:t>
       </w:r>
-      <w:commentRangeStart w:id="3"/>
+      <w:commentRangeStart w:id="41"/>
       <w:r>
         <w:t>capteur</w:t>
       </w:r>
-      <w:commentRangeEnd w:id="3"/>
+      <w:commentRangeEnd w:id="41"/>
       <w:r>
         <w:rPr>
           <w:rStyle w:val="Marquedecommentaire"/>
           <w:rFonts w:asciiTheme="minorHAnsi" w:eastAsiaTheme="minorHAnsi" w:hAnsiTheme="minorHAnsi" w:cstheme="minorBidi"/>
           <w:color w:val="auto"/>
         </w:rPr>
-        <w:commentReference w:id="3"/>
-      </w:r>
+        <w:commentReference w:id="41"/>
+      </w:r>
+      <w:bookmarkEnd w:id="40"/>
     </w:p>
     <w:p/>
     <w:p>
       <w:r>
-        <w:t xml:space="preserve">Afin de réduire le bruit sur l'estimation, </w:t>
-      </w:r>
-      <w:r>
-        <w:t xml:space="preserve">nous </w:t>
+        <w:t xml:space="preserve">Afin de réduire le bruit sur l'estimation, nous </w:t>
       </w:r>
       <w:r>
         <w:t>récupérons les valeurs du</w:t>
       </w:r>
       <w:r>
-        <w:t xml:space="preserve"> signal sur </w:t>
-      </w:r>
-      <w:r>
-        <w:t>10 secondes puis nous ignorons</w:t>
-      </w:r>
-      <w:r>
-        <w:t xml:space="preserve"> le 10% des plus grandes valeurs et le 10% des plus petites valeurs. Finalement</w:t>
-      </w:r>
-      <w:r>
-        <w:t>,</w:t>
-      </w:r>
-      <w:r>
-        <w:t xml:space="preserve"> </w:t>
-      </w:r>
-      <w:r>
-        <w:t xml:space="preserve">nous </w:t>
-      </w:r>
-      <w:r>
-        <w:lastRenderedPageBreak/>
-        <w:t>prenons</w:t>
-      </w:r>
-      <w:r>
-        <w:t xml:space="preserve"> la moyenne des valeurs restantes. </w:t>
-      </w:r>
-      <w:r>
-        <w:t>Lorsque l’utilisateur se déplace,</w:t>
-      </w:r>
-      <w:r>
-        <w:t xml:space="preserve"> l'estimation de la distan</w:t>
-      </w:r>
-      <w:r>
-        <w:t xml:space="preserve">ce sera retardée jusqu'à ce qu’il </w:t>
-      </w:r>
-      <w:r>
-        <w:t xml:space="preserve">soit stationnaire pendant </w:t>
-      </w:r>
-      <w:r>
-        <w:t xml:space="preserve">10 secondes. À partir de ce moment </w:t>
-      </w:r>
-      <w:r>
-        <w:t xml:space="preserve">l'estimation de distance se stabilisera. </w:t>
-      </w:r>
-      <w:commentRangeStart w:id="4"/>
+        <w:t xml:space="preserve"> signal sur 10 secondes puis nous ignorons le 10% des plus grandes valeurs et le 10% des plus petites valeurs. Finalement, nous prenons la moyenne des valeurs restantes. Lorsque l’utilisateur se déplace, l'estimation de la distance sera retardée jusqu'à ce qu’il soit stationnaire pendant 10 secondes. À partir de ce moment l'estimation de distance se stabilisera. </w:t>
+      </w:r>
+      <w:commentRangeStart w:id="42"/>
+      <w:commentRangeStart w:id="43"/>
       <w:r>
         <w:t>La variation de temps est réglable.</w:t>
       </w:r>
-      <w:commentRangeEnd w:id="4"/>
+      <w:commentRangeEnd w:id="42"/>
       <w:r>
         <w:rPr>
           <w:rStyle w:val="Marquedecommentaire"/>
         </w:rPr>
-        <w:commentReference w:id="4"/>
+        <w:commentReference w:id="42"/>
+      </w:r>
+      <w:commentRangeEnd w:id="43"/>
+      <w:r>
+        <w:rPr>
+          <w:rStyle w:val="Marquedecommentaire"/>
+        </w:rPr>
+        <w:commentReference w:id="43"/>
       </w:r>
     </w:p>
     <w:p>
@@ -2586,21 +4446,33 @@
       <w:pPr>
         <w:pStyle w:val="Titre2"/>
       </w:pPr>
+      <w:bookmarkStart w:id="44" w:name="_Toc472869907"/>
       <w:r>
         <w:t xml:space="preserve">Protocole de </w:t>
       </w:r>
-      <w:commentRangeStart w:id="5"/>
+      <w:commentRangeStart w:id="45"/>
+      <w:commentRangeStart w:id="46"/>
       <w:r>
         <w:t>calibrage</w:t>
       </w:r>
-      <w:commentRangeEnd w:id="5"/>
+      <w:commentRangeEnd w:id="45"/>
       <w:r>
         <w:rPr>
           <w:rStyle w:val="Marquedecommentaire"/>
           <w:rFonts w:asciiTheme="minorHAnsi" w:eastAsiaTheme="minorHAnsi" w:hAnsiTheme="minorHAnsi" w:cstheme="minorBidi"/>
           <w:color w:val="auto"/>
         </w:rPr>
-        <w:commentReference w:id="5"/>
+        <w:commentReference w:id="45"/>
+      </w:r>
+      <w:bookmarkEnd w:id="44"/>
+      <w:commentRangeEnd w:id="46"/>
+      <w:r>
+        <w:rPr>
+          <w:rStyle w:val="Marquedecommentaire"/>
+          <w:rFonts w:asciiTheme="minorHAnsi" w:eastAsiaTheme="minorHAnsi" w:hAnsiTheme="minorHAnsi" w:cstheme="minorBidi"/>
+          <w:color w:val="auto"/>
+        </w:rPr>
+        <w:commentReference w:id="46"/>
       </w:r>
     </w:p>
     <w:p>
@@ -2616,10 +4488,7 @@
         <w:spacing w:after="0" w:line="240" w:lineRule="auto"/>
       </w:pPr>
       <w:r>
-        <w:t>Le téléphone est posé sur une surface à niveau et la balise est placée à un mètre de celui-ci dans la direction du haut du téléphone. Aucun obstacle doit être placé entre les deux appareils. Pendant une période définie par l’utilisateur, le téléphone lit le RSSI de la balise. À la fin du temps imparti</w:t>
-      </w:r>
-      <w:r>
-        <w:t xml:space="preserve">, nous récupérons les valeurs du </w:t>
+        <w:t xml:space="preserve">Le téléphone est posé sur une surface à niveau et la balise est placée à un mètre de celui-ci dans la direction du haut du téléphone. Aucun obstacle doit être placé entre les deux appareils. Pendant une période définie par l’utilisateur, le téléphone lit le RSSI de la balise. À la fin du temps imparti, nous récupérons les valeurs du </w:t>
       </w:r>
       <w:r>
         <w:t>les valeurs extrêmes avant de faire la moyenne.</w:t>
@@ -2637,18 +4506,30 @@
       <w:pPr>
         <w:pStyle w:val="Titre3"/>
       </w:pPr>
-      <w:commentRangeStart w:id="6"/>
+      <w:bookmarkStart w:id="47" w:name="_Toc472869908"/>
+      <w:commentRangeStart w:id="48"/>
+      <w:commentRangeStart w:id="49"/>
       <w:r>
         <w:t>Persistance du calibrage</w:t>
       </w:r>
-      <w:commentRangeEnd w:id="6"/>
+      <w:commentRangeEnd w:id="48"/>
       <w:r>
         <w:rPr>
           <w:rStyle w:val="Marquedecommentaire"/>
           <w:rFonts w:asciiTheme="minorHAnsi" w:eastAsiaTheme="minorHAnsi" w:hAnsiTheme="minorHAnsi" w:cstheme="minorBidi"/>
           <w:color w:val="auto"/>
         </w:rPr>
-        <w:commentReference w:id="6"/>
+        <w:commentReference w:id="48"/>
+      </w:r>
+      <w:bookmarkEnd w:id="47"/>
+      <w:commentRangeEnd w:id="49"/>
+      <w:r>
+        <w:rPr>
+          <w:rStyle w:val="Marquedecommentaire"/>
+          <w:rFonts w:asciiTheme="minorHAnsi" w:eastAsiaTheme="minorHAnsi" w:hAnsiTheme="minorHAnsi" w:cstheme="minorBidi"/>
+          <w:color w:val="auto"/>
+        </w:rPr>
+        <w:commentReference w:id="49"/>
       </w:r>
     </w:p>
     <w:p/>
@@ -2659,19 +4540,14 @@
     </w:p>
     <w:p>
       <w:pPr>
-        <w:autoSpaceDE w:val="0"/>
-        <w:autoSpaceDN w:val="0"/>
-        <w:adjustRightInd w:val="0"/>
-        <w:spacing w:after="0" w:line="240" w:lineRule="auto"/>
-      </w:pPr>
-    </w:p>
-    <w:p>
-      <w:pPr>
         <w:pStyle w:val="Titre2"/>
       </w:pPr>
-      <w:r>
+      <w:bookmarkStart w:id="50" w:name="_Toc472869909"/>
+      <w:r>
+        <w:lastRenderedPageBreak/>
         <w:t>Amélioration</w:t>
       </w:r>
+      <w:bookmarkEnd w:id="50"/>
     </w:p>
     <w:p/>
     <w:p>
@@ -2729,14 +4605,30 @@
           <w:lang w:val="fr-FR"/>
         </w:rPr>
       </w:pPr>
+      <w:commentRangeStart w:id="51"/>
+      <w:r>
+        <w:rPr>
+          <w:lang w:val="fr-FR"/>
+        </w:rPr>
+        <w:t>…</w:t>
+      </w:r>
+      <w:commentRangeEnd w:id="51"/>
+      <w:r>
+        <w:rPr>
+          <w:rStyle w:val="Marquedecommentaire"/>
+        </w:rPr>
+        <w:commentReference w:id="51"/>
+      </w:r>
     </w:p>
     <w:p>
       <w:pPr>
         <w:pStyle w:val="Titre3"/>
       </w:pPr>
+      <w:bookmarkStart w:id="52" w:name="_Toc472869910"/>
       <w:r>
         <w:t>Economie de la batterie des beacons</w:t>
       </w:r>
+      <w:bookmarkEnd w:id="52"/>
     </w:p>
     <w:p/>
     <w:p>
@@ -2808,7 +4700,27 @@
         <w:rPr>
           <w:lang w:val="fr-FR" w:eastAsia="fr-CH"/>
         </w:rPr>
-        <w:t>Afin d’augmenter la précision de l’application nous avons modifié certains paramètres de base de nos balises :</w:t>
+        <w:t xml:space="preserve">Afin d’augmenter la </w:t>
+      </w:r>
+      <w:commentRangeStart w:id="53"/>
+      <w:r>
+        <w:rPr>
+          <w:lang w:val="fr-FR" w:eastAsia="fr-CH"/>
+        </w:rPr>
+        <w:t>précision</w:t>
+      </w:r>
+      <w:commentRangeEnd w:id="53"/>
+      <w:r>
+        <w:rPr>
+          <w:rStyle w:val="Marquedecommentaire"/>
+        </w:rPr>
+        <w:commentReference w:id="53"/>
+      </w:r>
+      <w:r>
+        <w:rPr>
+          <w:lang w:val="fr-FR" w:eastAsia="fr-CH"/>
+        </w:rPr>
+        <w:t xml:space="preserve"> de l’application nous avons modifié certains paramètres de base de nos balises :</w:t>
       </w:r>
     </w:p>
     <w:p>
@@ -2826,7 +4738,6 @@
         <w:rPr>
           <w:lang w:val="fr-FR" w:eastAsia="fr-CH"/>
         </w:rPr>
-        <w:lastRenderedPageBreak/>
         <w:t xml:space="preserve">La puissance d’émission : La valeur par défaut est de </w:t>
       </w:r>
       <w:r>
@@ -2856,16 +4767,24 @@
       <w:r>
         <w:t xml:space="preserve">squ’à 40-50 mètres. Nous avons choisi +4 </w:t>
       </w:r>
-      <w:commentRangeStart w:id="7"/>
+      <w:commentRangeStart w:id="54"/>
+      <w:commentRangeStart w:id="55"/>
       <w:r>
         <w:t>dBm</w:t>
       </w:r>
-      <w:commentRangeEnd w:id="7"/>
+      <w:commentRangeEnd w:id="54"/>
       <w:r>
         <w:rPr>
           <w:rStyle w:val="Marquedecommentaire"/>
         </w:rPr>
-        <w:commentReference w:id="7"/>
+        <w:commentReference w:id="54"/>
+      </w:r>
+      <w:commentRangeEnd w:id="55"/>
+      <w:r>
+        <w:rPr>
+          <w:rStyle w:val="Marquedecommentaire"/>
+        </w:rPr>
+        <w:commentReference w:id="55"/>
       </w:r>
       <w:r>
         <w:t>.</w:t>
@@ -2888,16 +4807,24 @@
       <w:r>
         <w:t xml:space="preserve">intervalle d’émission : La valeur par défaut est de 950ms et peut varier de 100ms à 2000ms. Nous avons choisi </w:t>
       </w:r>
-      <w:commentRangeStart w:id="8"/>
+      <w:commentRangeStart w:id="56"/>
+      <w:commentRangeStart w:id="57"/>
       <w:r>
         <w:t>100ms</w:t>
       </w:r>
-      <w:commentRangeEnd w:id="8"/>
+      <w:commentRangeEnd w:id="56"/>
       <w:r>
         <w:rPr>
           <w:rStyle w:val="Marquedecommentaire"/>
         </w:rPr>
-        <w:commentReference w:id="8"/>
+        <w:commentReference w:id="56"/>
+      </w:r>
+      <w:commentRangeEnd w:id="57"/>
+      <w:r>
+        <w:rPr>
+          <w:rStyle w:val="Marquedecommentaire"/>
+        </w:rPr>
+        <w:commentReference w:id="57"/>
       </w:r>
       <w:r>
         <w:t>.</w:t>
@@ -3020,18 +4947,30 @@
       <w:pPr>
         <w:pStyle w:val="Titre2"/>
       </w:pPr>
-      <w:commentRangeStart w:id="9"/>
+      <w:bookmarkStart w:id="58" w:name="_Toc472869911"/>
+      <w:commentRangeStart w:id="59"/>
+      <w:commentRangeStart w:id="60"/>
       <w:r>
         <w:t>Conclusion</w:t>
       </w:r>
-      <w:commentRangeEnd w:id="9"/>
+      <w:commentRangeEnd w:id="59"/>
       <w:r>
         <w:rPr>
           <w:rStyle w:val="Marquedecommentaire"/>
           <w:rFonts w:asciiTheme="minorHAnsi" w:eastAsiaTheme="minorHAnsi" w:hAnsiTheme="minorHAnsi" w:cstheme="minorBidi"/>
           <w:color w:val="auto"/>
         </w:rPr>
-        <w:commentReference w:id="9"/>
+        <w:commentReference w:id="59"/>
+      </w:r>
+      <w:bookmarkEnd w:id="58"/>
+      <w:commentRangeEnd w:id="60"/>
+      <w:r>
+        <w:rPr>
+          <w:rStyle w:val="Marquedecommentaire"/>
+          <w:rFonts w:asciiTheme="minorHAnsi" w:eastAsiaTheme="minorHAnsi" w:hAnsiTheme="minorHAnsi" w:cstheme="minorBidi"/>
+          <w:color w:val="auto"/>
+        </w:rPr>
+        <w:commentReference w:id="60"/>
       </w:r>
     </w:p>
     <w:p/>
@@ -3111,7 +5050,14 @@
         <w:rPr>
           <w:lang w:val="fr-FR"/>
         </w:rPr>
-        <w:t>quasi parfaites. Il reste certes des pistes d’améliorations que nous pouvons suivre. Estimote a prouvé que cet objectif était atteignable en utilisant le protocole IBeacon avec des appareils Apple. Les algorithmes qui composent le Estimote Indoor SDK for IOS est le fruit de la mise en commun de plusieurs thèses par une équipe d’expert. Il est donc difficile de juger de l’écart qui sépare nos résultats de ceux du Indoor SDK.</w:t>
+        <w:t xml:space="preserve">quasi parfaites. Il reste certes des pistes d’améliorations que nous pouvons suivre. Estimote a prouvé que cet objectif était atteignable en utilisant le protocole IBeacon </w:t>
+      </w:r>
+      <w:r>
+        <w:rPr>
+          <w:lang w:val="fr-FR"/>
+        </w:rPr>
+        <w:lastRenderedPageBreak/>
+        <w:t>avec des appareils Apple. Les algorithmes qui composent le Estimote Indoor SDK for IOS est le fruit de la mise en commun de plusieurs thèses par une équipe d’expert. Il est donc difficile de juger de l’écart qui sépare nos résultats de ceux du Indoor SDK.</w:t>
       </w:r>
     </w:p>
     <w:p/>
@@ -3119,9 +5065,11 @@
       <w:pPr>
         <w:pStyle w:val="Titre2"/>
       </w:pPr>
+      <w:bookmarkStart w:id="61" w:name="_Toc472869912"/>
       <w:r>
         <w:t>Références</w:t>
       </w:r>
+      <w:bookmarkEnd w:id="61"/>
     </w:p>
     <w:p/>
     <w:p>
@@ -3319,22 +5267,43 @@
         </w:r>
       </w:hyperlink>
     </w:p>
+    <w:commentRangeStart w:id="62"/>
     <w:p>
       <w:pPr>
         <w:pStyle w:val="Sansinterligne"/>
       </w:pPr>
-      <w:hyperlink r:id="rId29" w:history="1">
-        <w:r>
-          <w:rPr>
-            <w:rStyle w:val="Lienhypertexte"/>
-          </w:rPr>
-          <w:t>http://estimote.github.io/Android-SDK/JavaDocs/</w:t>
-        </w:r>
-      </w:hyperlink>
+      <w:r>
+        <w:fldChar w:fldCharType="begin"/>
+      </w:r>
+      <w:r>
+        <w:instrText xml:space="preserve"> HYPERLINK "http://estimote.github.io/Android-SDK/JavaDocs/" </w:instrText>
+      </w:r>
+      <w:r>
+        <w:fldChar w:fldCharType="separate"/>
+      </w:r>
+      <w:r>
+        <w:rPr>
+          <w:rStyle w:val="Lienhypertexte"/>
+        </w:rPr>
+        <w:t>http://estimote.github.io/Android-SDK/JavaDocs/</w:t>
+      </w:r>
+      <w:r>
+        <w:rPr>
+          <w:rStyle w:val="Lienhypertexte"/>
+        </w:rPr>
+        <w:fldChar w:fldCharType="end"/>
+      </w:r>
+      <w:commentRangeEnd w:id="62"/>
+      <w:r>
+        <w:rPr>
+          <w:rStyle w:val="Marquedecommentaire"/>
+        </w:rPr>
+        <w:commentReference w:id="62"/>
+      </w:r>
     </w:p>
     <w:p/>
     <w:sectPr>
-      <w:headerReference w:type="default" r:id="rId30"/>
+      <w:headerReference w:type="default" r:id="rId29"/>
       <w:pgSz w:w="11906" w:h="16838"/>
       <w:pgMar w:top="1417" w:right="1417" w:bottom="1417" w:left="1417" w:header="708" w:footer="708" w:gutter="0"/>
       <w:cols w:space="708"/>
@@ -3345,8 +5314,8 @@
 </file>
 
 <file path=word/comments.xml><?xml version="1.0" encoding="utf-8"?>
-<w:comments xmlns:wpc="http://schemas.microsoft.com/office/word/2010/wordprocessingCanvas" xmlns:cx="http://schemas.microsoft.com/office/drawing/2014/chartex" xmlns:cx1="http://schemas.microsoft.com/office/drawing/2015/9/8/chartex" xmlns:cx2="http://schemas.microsoft.com/office/drawing/2015/10/21/chartex" xmlns:mc="http://schemas.openxmlformats.org/markup-compatibility/2006" xmlns:o="urn:schemas-microsoft-com:office:office" xmlns:r="http://schemas.openxmlformats.org/officeDocument/2006/relationships" xmlns:m="http://schemas.openxmlformats.org/officeDocument/2006/math" xmlns:v="urn:schemas-microsoft-com:vml" xmlns:wp14="http://schemas.microsoft.com/office/word/2010/wordprocessingDrawing" xmlns:wp="http://schemas.openxmlformats.org/drawingml/2006/wordprocessingDrawing" xmlns:w10="urn:schemas-microsoft-com:office:word" xmlns:w="http://schemas.openxmlformats.org/wordprocessingml/2006/main" xmlns:w14="http://schemas.microsoft.com/office/word/2010/wordml" xmlns:w15="http://schemas.microsoft.com/office/word/2012/wordml" xmlns:w16se="http://schemas.microsoft.com/office/word/2015/wordml/symex" xmlns:wpg="http://schemas.microsoft.com/office/word/2010/wordprocessingGroup" xmlns:wpi="http://schemas.microsoft.com/office/word/2010/wordprocessingInk" xmlns:wne="http://schemas.microsoft.com/office/word/2006/wordml" xmlns:wps="http://schemas.microsoft.com/office/word/2010/wordprocessingShape" mc:Ignorable="w14 w15 w16se wp14">
-  <w:comment w:id="0" w:author="Nicolas" w:date="2017-01-16T14:31:00Z" w:initials="N">
+<w:comments xmlns:wpc="http://schemas.microsoft.com/office/word/2010/wordprocessingCanvas" xmlns:mc="http://schemas.openxmlformats.org/markup-compatibility/2006" xmlns:o="urn:schemas-microsoft-com:office:office" xmlns:r="http://schemas.openxmlformats.org/officeDocument/2006/relationships" xmlns:m="http://schemas.openxmlformats.org/officeDocument/2006/math" xmlns:v="urn:schemas-microsoft-com:vml" xmlns:wp14="http://schemas.microsoft.com/office/word/2010/wordprocessingDrawing" xmlns:wp="http://schemas.openxmlformats.org/drawingml/2006/wordprocessingDrawing" xmlns:w10="urn:schemas-microsoft-com:office:word" xmlns:w="http://schemas.openxmlformats.org/wordprocessingml/2006/main" xmlns:w14="http://schemas.microsoft.com/office/word/2010/wordml" xmlns:w15="http://schemas.microsoft.com/office/word/2012/wordml" xmlns:wpg="http://schemas.microsoft.com/office/word/2010/wordprocessingGroup" xmlns:wpi="http://schemas.microsoft.com/office/word/2010/wordprocessingInk" xmlns:wne="http://schemas.microsoft.com/office/word/2006/wordml" xmlns:wps="http://schemas.microsoft.com/office/word/2010/wordprocessingShape" mc:Ignorable="w14 w15 wp14">
+  <w:comment w:id="5" w:author="Nicolas" w:date="2017-01-16T14:31:00Z" w:initials="N">
     <w:p>
       <w:pPr>
         <w:pStyle w:val="Commentaire"/>
@@ -3358,14 +5327,347 @@
         <w:annotationRef/>
       </w:r>
       <w:r>
+        <w:t>Matthieu : est-ce fonctionnel ?</w:t>
+      </w:r>
+    </w:p>
+  </w:comment>
+  <w:comment w:id="6" w:author="Mateli" w:date="2017-01-22T17:27:00Z" w:initials="M">
+    <w:p>
+      <w:pPr>
+        <w:pStyle w:val="Commentaire"/>
+      </w:pPr>
+      <w:r>
+        <w:rPr>
+          <w:rStyle w:val="Marquedecommentaire"/>
+        </w:rPr>
+        <w:annotationRef/>
+      </w:r>
+      <w:r>
+        <w:t>Oui mais ça n’affiche qu’une notification. Je vais un peu étoffer.</w:t>
+      </w:r>
+    </w:p>
+  </w:comment>
+  <w:comment w:id="9" w:author="Mateli" w:date="2017-01-22T18:48:00Z" w:initials="M">
+    <w:p>
+      <w:pPr>
+        <w:pStyle w:val="Commentaire"/>
+      </w:pPr>
+      <w:r>
+        <w:rPr>
+          <w:rStyle w:val="Marquedecommentaire"/>
+        </w:rPr>
+        <w:annotationRef/>
+      </w:r>
+      <w:r>
+        <w:t>celles que nous avons considérées</w:t>
+      </w:r>
+    </w:p>
+  </w:comment>
+  <w:comment w:id="11" w:author="Mateli" w:date="2017-01-22T19:19:00Z" w:initials="M">
+    <w:p>
+      <w:pPr>
+        <w:pStyle w:val="Commentaire"/>
+      </w:pPr>
+      <w:r>
+        <w:rPr>
+          <w:rStyle w:val="Marquedecommentaire"/>
+        </w:rPr>
+        <w:annotationRef/>
+      </w:r>
+      <w:r>
+        <w:t>sont respectivement</w:t>
+      </w:r>
+    </w:p>
+  </w:comment>
+  <w:comment w:id="12" w:author="Mateli" w:date="2017-01-22T19:22:00Z" w:initials="M">
+    <w:p>
+      <w:pPr>
+        <w:pStyle w:val="Commentaire"/>
+      </w:pPr>
+      <w:r>
+        <w:rPr>
+          <w:rStyle w:val="Marquedecommentaire"/>
+        </w:rPr>
+        <w:annotationRef/>
+      </w:r>
+      <w:r>
+        <w:t>listeners</w:t>
+      </w:r>
+    </w:p>
+  </w:comment>
+  <w:comment w:id="14" w:author="Mateli" w:date="2017-01-22T19:25:00Z" w:initials="M">
+    <w:p>
+      <w:pPr>
+        <w:pStyle w:val="Commentaire"/>
+      </w:pPr>
+      <w:r>
+        <w:rPr>
+          <w:rStyle w:val="Marquedecommentaire"/>
+        </w:rPr>
+        <w:annotationRef/>
+      </w:r>
+      <w:r>
+        <w:t>On peut mettre ça avec le paragraphe en dessus je pense</w:t>
+      </w:r>
+    </w:p>
+  </w:comment>
+  <w:comment w:id="15" w:author="Mateli" w:date="2017-01-22T19:26:00Z" w:initials="M">
+    <w:p>
+      <w:pPr>
+        <w:pStyle w:val="Commentaire"/>
+      </w:pPr>
+      <w:r>
+        <w:rPr>
+          <w:rStyle w:val="Marquedecommentaire"/>
+        </w:rPr>
+        <w:annotationRef/>
+      </w:r>
+      <w:r>
+        <w:t>Smartphone / device / … l’utilisateur est proche du device normalement mais c’est plus clair je pense</w:t>
+      </w:r>
+    </w:p>
+  </w:comment>
+  <w:comment w:id="17" w:author="Mateli" w:date="2017-01-22T19:27:00Z" w:initials="M">
+    <w:p>
+      <w:pPr>
+        <w:pStyle w:val="Commentaire"/>
+      </w:pPr>
+      <w:r>
+        <w:rPr>
+          <w:rStyle w:val="Marquedecommentaire"/>
+        </w:rPr>
+        <w:annotationRef/>
+      </w:r>
+      <w:r>
+        <w:t>Mise en page, souvent bizarre ;)</w:t>
+      </w:r>
+    </w:p>
+  </w:comment>
+  <w:comment w:id="18" w:author="Mateli" w:date="2017-01-22T19:27:00Z" w:initials="M">
+    <w:p>
+      <w:pPr>
+        <w:pStyle w:val="Commentaire"/>
+      </w:pPr>
+      <w:r>
+        <w:rPr>
+          <w:rStyle w:val="Marquedecommentaire"/>
+        </w:rPr>
+        <w:annotationRef/>
+      </w:r>
+      <w:r>
+        <w:t>ses (les siens), enfin si c’est les siens d’algorithmes ;)</w:t>
+      </w:r>
+    </w:p>
+  </w:comment>
+  <w:comment w:id="19" w:author="Mateli" w:date="2017-01-22T19:29:00Z" w:initials="M">
+    <w:p>
+      <w:pPr>
+        <w:pStyle w:val="Commentaire"/>
+      </w:pPr>
+      <w:r>
+        <w:rPr>
+          <w:rStyle w:val="Marquedecommentaire"/>
+        </w:rPr>
+        <w:annotationRef/>
+      </w:r>
+      <w:r>
+        <w:t>variation</w:t>
+      </w:r>
+    </w:p>
+  </w:comment>
+  <w:comment w:id="20" w:author="Mateli" w:date="2017-01-22T19:29:00Z" w:initials="M">
+    <w:p>
+      <w:pPr>
+        <w:pStyle w:val="Commentaire"/>
+      </w:pPr>
+      <w:r>
+        <w:rPr>
+          <w:rStyle w:val="Marquedecommentaire"/>
+        </w:rPr>
+        <w:annotationRef/>
+      </w:r>
+      <w:r>
+        <w:t>le point à la fin après les parenthèses ?</w:t>
+      </w:r>
+    </w:p>
+  </w:comment>
+  <w:comment w:id="23" w:author="Mateli" w:date="2017-01-22T19:33:00Z" w:initials="M">
+    <w:p>
+      <w:pPr>
+        <w:pStyle w:val="Commentaire"/>
+      </w:pPr>
+      <w:r>
+        <w:rPr>
+          <w:rStyle w:val="Marquedecommentaire"/>
+        </w:rPr>
+        <w:annotationRef/>
+      </w:r>
+      <w:r>
+        <w:t>en dessous</w:t>
+      </w:r>
+    </w:p>
+  </w:comment>
+  <w:comment w:id="24" w:author="Mateli" w:date="2017-01-22T19:35:00Z" w:initials="M">
+    <w:p>
+      <w:pPr>
+        <w:pStyle w:val="Commentaire"/>
+      </w:pPr>
+      <w:r>
+        <w:rPr>
+          <w:rStyle w:val="Marquedecommentaire"/>
+        </w:rPr>
+        <w:annotationRef/>
+      </w:r>
+      <w:r>
+        <w:t>données ?</w:t>
+      </w:r>
+    </w:p>
+  </w:comment>
+  <w:comment w:id="26" w:author="Mateli" w:date="2017-01-22T19:37:00Z" w:initials="M">
+    <w:p>
+      <w:pPr>
+        <w:pStyle w:val="Commentaire"/>
+      </w:pPr>
+      <w:r>
+        <w:rPr>
+          <w:rStyle w:val="Marquedecommentaire"/>
+        </w:rPr>
+        <w:annotationRef/>
+      </w:r>
+      <w:r>
+        <w:t>mettre que l’UUID n’est pas forcément unique, tout comme le « Major » et le « Minor », et plutôt définir l’aspect purement « data » de ces 3 infos (UUID = chaine de caractère au format « ********-****-****-****-************ », enfin c’est une suggestion. Car après tu montres un exemple d’application.</w:t>
+      </w:r>
+    </w:p>
+  </w:comment>
+  <w:comment w:id="28" w:author="Mateli" w:date="2017-01-22T19:44:00Z" w:initials="M">
+    <w:p>
+      <w:pPr>
+        <w:pStyle w:val="Commentaire"/>
+      </w:pPr>
+      <w:r>
+        <w:rPr>
+          <w:rStyle w:val="Marquedecommentaire"/>
+        </w:rPr>
+        <w:annotationRef/>
+      </w:r>
+      <w:r>
+        <w:t>personnes</w:t>
+      </w:r>
+    </w:p>
+  </w:comment>
+  <w:comment w:id="29" w:author="Mateli" w:date="2017-01-22T19:44:00Z" w:initials="M">
+    <w:p>
+      <w:pPr>
+        <w:pStyle w:val="Commentaire"/>
+      </w:pPr>
+      <w:r>
+        <w:rPr>
+          <w:rStyle w:val="Marquedecommentaire"/>
+        </w:rPr>
+        <w:annotationRef/>
+      </w:r>
+      <w:r>
+        <w:t>au</w:t>
+      </w:r>
+    </w:p>
+  </w:comment>
+  <w:comment w:id="30" w:author="Mateli" w:date="2017-01-22T19:45:00Z" w:initials="M">
+    <w:p>
+      <w:pPr>
+        <w:pStyle w:val="Commentaire"/>
+      </w:pPr>
+      <w:r>
+        <w:rPr>
+          <w:rStyle w:val="Marquedecommentaire"/>
+        </w:rPr>
+        <w:annotationRef/>
+      </w:r>
+      <w:r>
+        <w:t>La distance et la puissance perçue suivent une relation …</w:t>
+      </w:r>
+    </w:p>
+  </w:comment>
+  <w:comment w:id="31" w:author="Mateli" w:date="2017-01-22T19:46:00Z" w:initials="M">
+    <w:p>
+      <w:pPr>
+        <w:pStyle w:val="Commentaire"/>
+      </w:pPr>
+      <w:r>
+        <w:rPr>
+          <w:rStyle w:val="Marquedecommentaire"/>
+        </w:rPr>
+        <w:annotationRef/>
+      </w:r>
+      <w:r>
+        <w:t>la distance</w:t>
+      </w:r>
+    </w:p>
+  </w:comment>
+  <w:comment w:id="33" w:author="Mateli" w:date="2017-01-22T19:47:00Z" w:initials="M">
+    <w:p>
+      <w:pPr>
+        <w:pStyle w:val="Commentaire"/>
+      </w:pPr>
+      <w:r>
+        <w:rPr>
+          <w:rStyle w:val="Marquedecommentaire"/>
+        </w:rPr>
+        <w:annotationRef/>
+      </w:r>
+      <w:r>
+        <w:t>formules</w:t>
+      </w:r>
+    </w:p>
+  </w:comment>
+  <w:comment w:id="34" w:author="Mateli" w:date="2017-01-22T19:47:00Z" w:initials="M">
+    <w:p>
+      <w:pPr>
+        <w:pStyle w:val="Commentaire"/>
+      </w:pPr>
+      <w:r>
+        <w:rPr>
+          <w:rStyle w:val="Marquedecommentaire"/>
+        </w:rPr>
+        <w:annotationRef/>
+      </w:r>
+      <w:r>
+        <w:t>lient</w:t>
+      </w:r>
+    </w:p>
+  </w:comment>
+  <w:comment w:id="35" w:author="Mateli" w:date="2017-01-22T19:48:00Z" w:initials="M">
+    <w:p>
+      <w:pPr>
+        <w:pStyle w:val="Commentaire"/>
+      </w:pPr>
+      <w:r>
+        <w:rPr>
+          <w:rStyle w:val="Marquedecommentaire"/>
+        </w:rPr>
+        <w:annotationRef/>
+      </w:r>
+      <w:r>
+        <w:t>« n »</w:t>
+      </w:r>
+    </w:p>
+  </w:comment>
+  <w:comment w:id="37" w:author="Nicolas" w:date="2017-01-18T09:32:00Z" w:initials="N">
+    <w:p>
+      <w:pPr>
+        <w:pStyle w:val="Commentaire"/>
+      </w:pPr>
+      <w:r>
+        <w:rPr>
+          <w:rStyle w:val="Marquedecommentaire"/>
+        </w:rPr>
+        <w:annotationRef/>
+      </w:r>
+      <w:r>
         <w:t>Matthieu</w:t>
       </w:r>
-      <w:r>
-        <w:t> : est-ce fonctionnel ?</w:t>
-      </w:r>
     </w:p>
   </w:comment>
-  <w:comment w:id="2" w:author="Nicolas" w:date="2017-01-18T09:32:00Z" w:initials="N">
+  <w:comment w:id="38" w:author="Mateli" w:date="2017-01-22T19:50:00Z" w:initials="M">
     <w:p>
       <w:pPr>
         <w:pStyle w:val="Commentaire"/>
@@ -3377,11 +5679,32 @@
         <w:annotationRef/>
       </w:r>
       <w:r>
+        <w:t>J’ajouterai des commentaires lorsqu’on aura calibré le Nexus 4 et qu’on aura fait des tests</w:t>
+      </w:r>
+    </w:p>
+  </w:comment>
+  <w:comment w:id="41" w:author="Nicolas" w:date="2017-01-16T14:21:00Z" w:initials="N">
+    <w:p>
+      <w:pPr>
+        <w:pStyle w:val="Commentaire"/>
+      </w:pPr>
+      <w:r>
+        <w:rPr>
+          <w:rStyle w:val="Marquedecommentaire"/>
+        </w:rPr>
+        <w:annotationRef/>
+      </w:r>
+      <w:r>
         <w:t>Matthieu</w:t>
       </w:r>
     </w:p>
+    <w:p>
+      <w:pPr>
+        <w:pStyle w:val="Commentaire"/>
+      </w:pPr>
+    </w:p>
   </w:comment>
-  <w:comment w:id="3" w:author="Nicolas" w:date="2017-01-16T14:21:00Z" w:initials="N">
+  <w:comment w:id="42" w:author="Nicolas" w:date="2017-01-18T10:01:00Z" w:initials="N">
     <w:p>
       <w:pPr>
         <w:pStyle w:val="Commentaire"/>
@@ -3393,16 +5716,157 @@
         <w:annotationRef/>
       </w:r>
       <w:r>
+        <w:t>Est-elle réglable ?</w:t>
+      </w:r>
+    </w:p>
+  </w:comment>
+  <w:comment w:id="43" w:author="Mateli" w:date="2017-01-22T20:08:00Z" w:initials="M">
+    <w:p>
+      <w:pPr>
+        <w:pStyle w:val="Commentaire"/>
+      </w:pPr>
+      <w:r>
+        <w:rPr>
+          <w:rStyle w:val="Marquedecommentaire"/>
+        </w:rPr>
+        <w:annotationRef/>
+      </w:r>
+      <w:r>
+        <w:t>Pas réglable actuellement. Je vais voir si j’arrive à régler ça.</w:t>
+      </w:r>
+    </w:p>
+  </w:comment>
+  <w:comment w:id="45" w:author="Nicolas" w:date="2017-01-16T14:22:00Z" w:initials="N">
+    <w:p>
+      <w:pPr>
+        <w:pStyle w:val="Commentaire"/>
+      </w:pPr>
+      <w:r>
+        <w:rPr>
+          <w:rStyle w:val="Marquedecommentaire"/>
+        </w:rPr>
+        <w:annotationRef/>
+      </w:r>
+      <w:r>
+        <w:t>Matthieu : vérifier + photo</w:t>
+      </w:r>
+    </w:p>
+  </w:comment>
+  <w:comment w:id="46" w:author="Mateli" w:date="2017-01-22T19:56:00Z" w:initials="M">
+    <w:p>
+      <w:pPr>
+        <w:pStyle w:val="Commentaire"/>
+      </w:pPr>
+      <w:r>
+        <w:rPr>
+          <w:rStyle w:val="Marquedecommentaire"/>
+        </w:rPr>
+        <w:annotationRef/>
+      </w:r>
+      <w:r>
+        <w:t>Je vais refaire une photo demain pour que le haut du téléphone pointe vers le beacon à 1m. Pour le temps défini par l’utilisateur, je vais tenter de l’implémenter pour demain mais je garanti rien</w:t>
+      </w:r>
+    </w:p>
+  </w:comment>
+  <w:comment w:id="48" w:author="Nicolas" w:date="2017-01-16T14:23:00Z" w:initials="N">
+    <w:p>
+      <w:pPr>
+        <w:pStyle w:val="Commentaire"/>
+      </w:pPr>
+      <w:r>
+        <w:rPr>
+          <w:rStyle w:val="Marquedecommentaire"/>
+        </w:rPr>
+        <w:annotationRef/>
+      </w:r>
+      <w:r>
+        <w:t>Matthieu : amélioration</w:t>
+      </w:r>
+    </w:p>
+  </w:comment>
+  <w:comment w:id="49" w:author="Mateli" w:date="2017-01-22T19:58:00Z" w:initials="M">
+    <w:p>
+      <w:r>
+        <w:rPr>
+          <w:rStyle w:val="Marquedecommentaire"/>
+        </w:rPr>
+        <w:annotationRef/>
+      </w:r>
+      <w:r>
+        <w:t>L’opération de calibrage peut être effectuée autant de fois que l’utilisateur le souhaite. Je vais faire encore quelques modifs pour garantir que l’utilisateur ne puisse pas démarrer l’appli tant qu’il n’a pas calibré et je vais faire en sorte que lorsqu’il clique sur le « back button », il revienne sur la page d’accueil (ou il y aura un bouton « démarrer la visite »)</w:t>
+      </w:r>
+    </w:p>
+    <w:p>
+      <w:pPr>
+        <w:pStyle w:val="Commentaire"/>
+      </w:pPr>
+    </w:p>
+  </w:comment>
+  <w:comment w:id="51" w:author="Mateli" w:date="2017-01-22T20:11:00Z" w:initials="M">
+    <w:p>
+      <w:pPr>
+        <w:pStyle w:val="Commentaire"/>
+      </w:pPr>
+      <w:r>
+        <w:rPr>
+          <w:rStyle w:val="Marquedecommentaire"/>
+        </w:rPr>
+        <w:annotationRef/>
+      </w:r>
+      <w:r>
+        <w:t>J’ajouterai en fonction de ce que j’ai pas pu implémenter.</w:t>
+      </w:r>
+    </w:p>
+  </w:comment>
+  <w:comment w:id="53" w:author="Mateli" w:date="2017-01-22T20:11:00Z" w:initials="M">
+    <w:p>
+      <w:pPr>
+        <w:pStyle w:val="Commentaire"/>
+      </w:pPr>
+      <w:r>
+        <w:rPr>
+          <w:rStyle w:val="Marquedecommentaire"/>
+        </w:rPr>
+        <w:annotationRef/>
+      </w:r>
+      <w:r>
+        <w:t>Si on a le temps, je vais diminuer la puissance demain, voir si ça perd bcp en précision.</w:t>
+      </w:r>
+    </w:p>
+  </w:comment>
+  <w:comment w:id="54" w:author="Nicolas" w:date="2017-01-17T09:26:00Z" w:initials="N">
+    <w:p>
+      <w:pPr>
+        <w:pStyle w:val="Commentaire"/>
+      </w:pPr>
+      <w:r>
+        <w:rPr>
+          <w:rStyle w:val="Marquedecommentaire"/>
+        </w:rPr>
+        <w:annotationRef/>
+      </w:r>
+      <w:r>
         <w:t>Matthieu</w:t>
       </w:r>
     </w:p>
+  </w:comment>
+  <w:comment w:id="55" w:author="Mateli" w:date="2017-01-22T20:14:00Z" w:initials="M">
     <w:p>
       <w:pPr>
         <w:pStyle w:val="Commentaire"/>
       </w:pPr>
+      <w:r>
+        <w:rPr>
+          <w:rStyle w:val="Marquedecommentaire"/>
+        </w:rPr>
+        <w:annotationRef/>
+      </w:r>
+      <w:r>
+        <w:t>Ce qui correspond à une distance d’émission allant de 0.1 [m] jusqu’à 40-50 [m]</w:t>
+      </w:r>
     </w:p>
   </w:comment>
-  <w:comment w:id="4" w:author="Nicolas" w:date="2017-01-18T10:01:00Z" w:initials="N">
+  <w:comment w:id="56" w:author="Nicolas" w:date="2017-01-17T09:26:00Z" w:initials="N">
     <w:p>
       <w:pPr>
         <w:pStyle w:val="Commentaire"/>
@@ -3414,11 +5878,11 @@
         <w:annotationRef/>
       </w:r>
       <w:r>
-        <w:t>Est-elle réglable ?</w:t>
+        <w:t>Matthieu</w:t>
       </w:r>
     </w:p>
   </w:comment>
-  <w:comment w:id="5" w:author="Nicolas" w:date="2017-01-16T14:22:00Z" w:initials="N">
+  <w:comment w:id="57" w:author="Mateli" w:date="2017-01-22T20:13:00Z" w:initials="M">
     <w:p>
       <w:pPr>
         <w:pStyle w:val="Commentaire"/>
@@ -3430,14 +5894,11 @@
         <w:annotationRef/>
       </w:r>
       <w:r>
-        <w:t>Matthieu</w:t>
-      </w:r>
-      <w:r>
-        <w:t> : vérifier + photo</w:t>
+        <w:t>peut varier de 100ms à 10000ms</w:t>
       </w:r>
     </w:p>
   </w:comment>
-  <w:comment w:id="6" w:author="Nicolas" w:date="2017-01-16T14:23:00Z" w:initials="N">
+  <w:comment w:id="59" w:author="Nicolas" w:date="2017-01-18T10:52:00Z" w:initials="N">
     <w:p>
       <w:pPr>
         <w:pStyle w:val="Commentaire"/>
@@ -3449,14 +5910,11 @@
         <w:annotationRef/>
       </w:r>
       <w:r>
-        <w:t>Matthieu</w:t>
-      </w:r>
-      <w:r>
-        <w:t> : amélioration</w:t>
+        <w:t>Matthieu : Je ne sais pas quoi dire. :-/</w:t>
       </w:r>
     </w:p>
   </w:comment>
-  <w:comment w:id="7" w:author="Nicolas" w:date="2017-01-17T09:26:00Z" w:initials="N">
+  <w:comment w:id="60" w:author="Mateli" w:date="2017-01-22T20:16:00Z" w:initials="M">
     <w:p>
       <w:pPr>
         <w:pStyle w:val="Commentaire"/>
@@ -3468,11 +5926,11 @@
         <w:annotationRef/>
       </w:r>
       <w:r>
-        <w:t>Matthieu</w:t>
+        <w:t>Ben on verra après nos tests ça sera plus facile quand le rapport sera terminé ;)</w:t>
       </w:r>
     </w:p>
   </w:comment>
-  <w:comment w:id="8" w:author="Nicolas" w:date="2017-01-17T09:26:00Z" w:initials="N">
+  <w:comment w:id="62" w:author="Mateli" w:date="2017-01-22T20:16:00Z" w:initials="M">
     <w:p>
       <w:pPr>
         <w:pStyle w:val="Commentaire"/>
@@ -3484,23 +5942,208 @@
         <w:annotationRef/>
       </w:r>
       <w:r>
-        <w:t>Matthieu</w:t>
-      </w:r>
-    </w:p>
-  </w:comment>
-  <w:comment w:id="9" w:author="Nicolas" w:date="2017-01-18T10:52:00Z" w:initials="N">
+        <w:t>Quelques références à moi :</w:t>
+      </w:r>
+    </w:p>
     <w:p>
       <w:pPr>
         <w:pStyle w:val="Commentaire"/>
       </w:pPr>
       <w:r>
-        <w:rPr>
-          <w:rStyle w:val="Marquedecommentaire"/>
-        </w:rPr>
-        <w:annotationRef/>
-      </w:r>
-      <w:r>
-        <w:t>Matthieu : Je ne sais pas quoi dire. :-/</w:t>
+        <w:t xml:space="preserve">- SensorEvent : </w:t>
+      </w:r>
+      <w:hyperlink r:id="rId1" w:history="1">
+        <w:r>
+          <w:rPr>
+            <w:rStyle w:val="Lienhypertexte"/>
+          </w:rPr>
+          <w:t>https://developer.android.com/reference/android/hardware/SensorEvent.html#values</w:t>
+        </w:r>
+      </w:hyperlink>
+    </w:p>
+    <w:p>
+      <w:pPr>
+        <w:pStyle w:val="Commentaire"/>
+      </w:pPr>
+      <w:r>
+        <w:t xml:space="preserve">- Accéléromètre : </w:t>
+      </w:r>
+      <w:hyperlink r:id="rId2" w:history="1">
+        <w:r>
+          <w:rPr>
+            <w:rStyle w:val="Lienhypertexte"/>
+          </w:rPr>
+          <w:t>https://code.tutsplus.com/tutorials/using-the-accelerometer-on-android--mobile-22125</w:t>
+        </w:r>
+      </w:hyperlink>
+    </w:p>
+    <w:p>
+      <w:pPr>
+        <w:pStyle w:val="Commentaire"/>
+      </w:pPr>
+      <w:r>
+        <w:t xml:space="preserve">- Image : </w:t>
+      </w:r>
+      <w:hyperlink r:id="rId3" w:history="1">
+        <w:r>
+          <w:rPr>
+            <w:rStyle w:val="Lienhypertexte"/>
+          </w:rPr>
+          <w:t>http://stackoverflow.com/questions/29047902/how-to-add-an-image-to-the-drawable-folder-in-android-studio</w:t>
+        </w:r>
+      </w:hyperlink>
+    </w:p>
+    <w:p>
+      <w:pPr>
+        <w:pStyle w:val="Commentaire"/>
+      </w:pPr>
+      <w:r>
+        <w:t xml:space="preserve">- </w:t>
+      </w:r>
+      <w:r>
+        <w:t>Options de s</w:t>
+      </w:r>
+      <w:r>
+        <w:t>tockage</w:t>
+      </w:r>
+      <w:r>
+        <w:t xml:space="preserve"> : </w:t>
+      </w:r>
+      <w:hyperlink r:id="rId4" w:history="1">
+        <w:r>
+          <w:rPr>
+            <w:rStyle w:val="Lienhypertexte"/>
+          </w:rPr>
+          <w:t>https://developer.android.com/guide/topics/data/data-storage.html</w:t>
+        </w:r>
+      </w:hyperlink>
+    </w:p>
+    <w:p>
+      <w:pPr>
+        <w:pStyle w:val="Commentaire"/>
+      </w:pPr>
+      <w:r>
+        <w:t xml:space="preserve">- Estimote « ranging » : </w:t>
+      </w:r>
+      <w:hyperlink r:id="rId5" w:history="1">
+        <w:r>
+          <w:rPr>
+            <w:rStyle w:val="Lienhypertexte"/>
+          </w:rPr>
+          <w:t>https://developer.android.com/guide/topics/data/data-storage.html</w:t>
+        </w:r>
+      </w:hyperlink>
+    </w:p>
+    <w:p>
+      <w:pPr>
+        <w:pStyle w:val="Commentaire"/>
+      </w:pPr>
+      <w:r>
+        <w:t xml:space="preserve">- Tests unitaires locaux : </w:t>
+      </w:r>
+      <w:hyperlink r:id="rId6" w:history="1">
+        <w:r>
+          <w:rPr>
+            <w:rStyle w:val="Lienhypertexte"/>
+          </w:rPr>
+          <w:t>https://developer.android.com/training/testing/unit-testing/local-unit-tests.html</w:t>
+        </w:r>
+      </w:hyperlink>
+    </w:p>
+    <w:p>
+      <w:pPr>
+        <w:pStyle w:val="Commentaire"/>
+      </w:pPr>
+      <w:r>
+        <w:t xml:space="preserve">- </w:t>
+      </w:r>
+      <w:r>
+        <w:t xml:space="preserve">Moyenne tronquée (sans les extrêmes) : </w:t>
+      </w:r>
+      <w:hyperlink r:id="rId7" w:history="1">
+        <w:r>
+          <w:rPr>
+            <w:rStyle w:val="Lienhypertexte"/>
+          </w:rPr>
+          <w:t>https://fr.wikipedia.org/wiki/Moyenne_tronqu%C3%A9e</w:t>
+        </w:r>
+      </w:hyperlink>
+    </w:p>
+    <w:p>
+      <w:pPr>
+        <w:pStyle w:val="Commentaire"/>
+      </w:pPr>
+      <w:r>
+        <w:t xml:space="preserve">- Trilatération (méthode 1) : </w:t>
+      </w:r>
+      <w:hyperlink r:id="rId8" w:history="1">
+        <w:r>
+          <w:rPr>
+            <w:rStyle w:val="Lienhypertexte"/>
+          </w:rPr>
+          <w:t>http://stackoverflow.com/questions/30336278/multi-point-trilateration-algorithm-in-java</w:t>
+        </w:r>
+      </w:hyperlink>
+    </w:p>
+    <w:p>
+      <w:pPr>
+        <w:pStyle w:val="Commentaire"/>
+      </w:pPr>
+      <w:r>
+        <w:t>- Trilatération</w:t>
+      </w:r>
+      <w:r>
+        <w:t xml:space="preserve"> (méthode 2)</w:t>
+      </w:r>
+      <w:r>
+        <w:t xml:space="preserve"> : </w:t>
+      </w:r>
+      <w:hyperlink r:id="rId9" w:history="1">
+        <w:r>
+          <w:rPr>
+            <w:rStyle w:val="Lienhypertexte"/>
+          </w:rPr>
+          <w:t>https://github.com/Navigine/Indoor-navigation-algorithms/blob/master/navigation/trilateteration/src/trilateration.cpp</w:t>
+        </w:r>
+      </w:hyperlink>
+    </w:p>
+    <w:p>
+      <w:pPr>
+        <w:pStyle w:val="Commentaire"/>
+      </w:pPr>
+      <w:r>
+        <w:t xml:space="preserve">- </w:t>
+      </w:r>
+      <w:r>
+        <w:t xml:space="preserve">Résolution du problème de fréquence du ranging : </w:t>
+      </w:r>
+      <w:hyperlink r:id="rId10" w:history="1">
+        <w:r>
+          <w:rPr>
+            <w:rStyle w:val="Lienhypertexte"/>
+          </w:rPr>
+          <w:t>https://github.com/Estimote/Android-SDK/issues/183</w:t>
+        </w:r>
+      </w:hyperlink>
+    </w:p>
+    <w:p>
+      <w:pPr>
+        <w:pStyle w:val="Commentaire"/>
+      </w:pPr>
+      <w:bookmarkStart w:id="63" w:name="_GoBack"/>
+      <w:bookmarkEnd w:id="63"/>
+    </w:p>
+    <w:p>
+      <w:pPr>
+        <w:pStyle w:val="Commentaire"/>
+      </w:pPr>
+    </w:p>
+    <w:p>
+      <w:pPr>
+        <w:pStyle w:val="Commentaire"/>
+      </w:pPr>
+      <w:r>
+        <w:t>p.s. précise peut-être quelle est l’utilité de ces références</w:t>
       </w:r>
     </w:p>
   </w:comment>
@@ -3508,21 +6151,51 @@
 </file>
 
 <file path=word/commentsExtended.xml><?xml version="1.0" encoding="utf-8"?>
-<w15:commentsEx xmlns:wpc="http://schemas.microsoft.com/office/word/2010/wordprocessingCanvas" xmlns:cx="http://schemas.microsoft.com/office/drawing/2014/chartex" xmlns:cx1="http://schemas.microsoft.com/office/drawing/2015/9/8/chartex" xmlns:cx2="http://schemas.microsoft.com/office/drawing/2015/10/21/chartex" xmlns:mc="http://schemas.openxmlformats.org/markup-compatibility/2006" xmlns:o="urn:schemas-microsoft-com:office:office" xmlns:r="http://schemas.openxmlformats.org/officeDocument/2006/relationships" xmlns:m="http://schemas.openxmlformats.org/officeDocument/2006/math" xmlns:v="urn:schemas-microsoft-com:vml" xmlns:wp14="http://schemas.microsoft.com/office/word/2010/wordprocessingDrawing" xmlns:wp="http://schemas.openxmlformats.org/drawingml/2006/wordprocessingDrawing" xmlns:w10="urn:schemas-microsoft-com:office:word" xmlns:w="http://schemas.openxmlformats.org/wordprocessingml/2006/main" xmlns:w14="http://schemas.microsoft.com/office/word/2010/wordml" xmlns:w15="http://schemas.microsoft.com/office/word/2012/wordml" xmlns:w16se="http://schemas.microsoft.com/office/word/2015/wordml/symex" xmlns:wpg="http://schemas.microsoft.com/office/word/2010/wordprocessingGroup" xmlns:wpi="http://schemas.microsoft.com/office/word/2010/wordprocessingInk" xmlns:wne="http://schemas.microsoft.com/office/word/2006/wordml" xmlns:wps="http://schemas.microsoft.com/office/word/2010/wordprocessingShape" mc:Ignorable="w14 w15 w16se wp14">
+<w15:commentsEx xmlns:wpc="http://schemas.microsoft.com/office/word/2010/wordprocessingCanvas" xmlns:mc="http://schemas.openxmlformats.org/markup-compatibility/2006" xmlns:o="urn:schemas-microsoft-com:office:office" xmlns:r="http://schemas.openxmlformats.org/officeDocument/2006/relationships" xmlns:m="http://schemas.openxmlformats.org/officeDocument/2006/math" xmlns:v="urn:schemas-microsoft-com:vml" xmlns:wp14="http://schemas.microsoft.com/office/word/2010/wordprocessingDrawing" xmlns:wp="http://schemas.openxmlformats.org/drawingml/2006/wordprocessingDrawing" xmlns:w10="urn:schemas-microsoft-com:office:word" xmlns:w="http://schemas.openxmlformats.org/wordprocessingml/2006/main" xmlns:w14="http://schemas.microsoft.com/office/word/2010/wordml" xmlns:w15="http://schemas.microsoft.com/office/word/2012/wordml" xmlns:wpg="http://schemas.microsoft.com/office/word/2010/wordprocessingGroup" xmlns:wpi="http://schemas.microsoft.com/office/word/2010/wordprocessingInk" xmlns:wne="http://schemas.microsoft.com/office/word/2006/wordml" xmlns:wps="http://schemas.microsoft.com/office/word/2010/wordprocessingShape" mc:Ignorable="w14 w15 wp14">
   <w15:commentEx w15:paraId="1B8B1C5B" w15:done="0"/>
+  <w15:commentEx w15:paraId="491E16B6" w15:paraIdParent="1B8B1C5B" w15:done="0"/>
+  <w15:commentEx w15:paraId="356F7F42" w15:done="0"/>
+  <w15:commentEx w15:paraId="543FD610" w15:done="0"/>
+  <w15:commentEx w15:paraId="0875E32B" w15:done="0"/>
+  <w15:commentEx w15:paraId="7953908A" w15:done="0"/>
+  <w15:commentEx w15:paraId="49ECA447" w15:done="0"/>
+  <w15:commentEx w15:paraId="5A3A19D0" w15:done="0"/>
+  <w15:commentEx w15:paraId="0F31A3B9" w15:done="0"/>
+  <w15:commentEx w15:paraId="17791FB4" w15:done="0"/>
+  <w15:commentEx w15:paraId="3097B77F" w15:done="0"/>
+  <w15:commentEx w15:paraId="0DB3E234" w15:done="0"/>
+  <w15:commentEx w15:paraId="405DD834" w15:done="0"/>
+  <w15:commentEx w15:paraId="24E83251" w15:done="0"/>
+  <w15:commentEx w15:paraId="07087AF1" w15:done="0"/>
+  <w15:commentEx w15:paraId="4E81304E" w15:done="0"/>
+  <w15:commentEx w15:paraId="4F08316B" w15:done="0"/>
+  <w15:commentEx w15:paraId="34548264" w15:done="0"/>
+  <w15:commentEx w15:paraId="26813ADC" w15:done="0"/>
+  <w15:commentEx w15:paraId="646C9B8F" w15:done="0"/>
+  <w15:commentEx w15:paraId="45806867" w15:done="0"/>
   <w15:commentEx w15:paraId="32FD6D3E" w15:done="0"/>
+  <w15:commentEx w15:paraId="4D8253AC" w15:paraIdParent="32FD6D3E" w15:done="0"/>
   <w15:commentEx w15:paraId="1694B9D6" w15:done="0"/>
   <w15:commentEx w15:paraId="486D1C6A" w15:done="0"/>
+  <w15:commentEx w15:paraId="231250A8" w15:paraIdParent="486D1C6A" w15:done="0"/>
   <w15:commentEx w15:paraId="62AA15CA" w15:done="0"/>
+  <w15:commentEx w15:paraId="6D02F5CB" w15:paraIdParent="62AA15CA" w15:done="0"/>
   <w15:commentEx w15:paraId="3212D86D" w15:done="0"/>
+  <w15:commentEx w15:paraId="6FA934D8" w15:paraIdParent="3212D86D" w15:done="0"/>
+  <w15:commentEx w15:paraId="246F81E4" w15:done="0"/>
+  <w15:commentEx w15:paraId="634A7313" w15:done="0"/>
   <w15:commentEx w15:paraId="688B5FAC" w15:done="0"/>
+  <w15:commentEx w15:paraId="77611676" w15:paraIdParent="688B5FAC" w15:done="0"/>
   <w15:commentEx w15:paraId="525EB996" w15:done="0"/>
+  <w15:commentEx w15:paraId="30A1C3C8" w15:paraIdParent="525EB996" w15:done="0"/>
   <w15:commentEx w15:paraId="5E2EB4AA" w15:done="0"/>
+  <w15:commentEx w15:paraId="54CFA82F" w15:paraIdParent="5E2EB4AA" w15:done="0"/>
+  <w15:commentEx w15:paraId="7DB700AC" w15:done="0"/>
 </w15:commentsEx>
 </file>
 
 <file path=word/endnotes.xml><?xml version="1.0" encoding="utf-8"?>
-<w:endnotes xmlns:wpc="http://schemas.microsoft.com/office/word/2010/wordprocessingCanvas" xmlns:cx="http://schemas.microsoft.com/office/drawing/2014/chartex" xmlns:cx1="http://schemas.microsoft.com/office/drawing/2015/9/8/chartex" xmlns:cx2="http://schemas.microsoft.com/office/drawing/2015/10/21/chartex" xmlns:mc="http://schemas.openxmlformats.org/markup-compatibility/2006" xmlns:o="urn:schemas-microsoft-com:office:office" xmlns:r="http://schemas.openxmlformats.org/officeDocument/2006/relationships" xmlns:m="http://schemas.openxmlformats.org/officeDocument/2006/math" xmlns:v="urn:schemas-microsoft-com:vml" xmlns:wp14="http://schemas.microsoft.com/office/word/2010/wordprocessingDrawing" xmlns:wp="http://schemas.openxmlformats.org/drawingml/2006/wordprocessingDrawing" xmlns:w10="urn:schemas-microsoft-com:office:word" xmlns:w="http://schemas.openxmlformats.org/wordprocessingml/2006/main" xmlns:w14="http://schemas.microsoft.com/office/word/2010/wordml" xmlns:w15="http://schemas.microsoft.com/office/word/2012/wordml" xmlns:w16se="http://schemas.microsoft.com/office/word/2015/wordml/symex" xmlns:wpg="http://schemas.microsoft.com/office/word/2010/wordprocessingGroup" xmlns:wpi="http://schemas.microsoft.com/office/word/2010/wordprocessingInk" xmlns:wne="http://schemas.microsoft.com/office/word/2006/wordml" xmlns:wps="http://schemas.microsoft.com/office/word/2010/wordprocessingShape" mc:Ignorable="w14 w15 w16se wp14">
+<w:endnotes xmlns:wpc="http://schemas.microsoft.com/office/word/2010/wordprocessingCanvas" xmlns:mc="http://schemas.openxmlformats.org/markup-compatibility/2006" xmlns:o="urn:schemas-microsoft-com:office:office" xmlns:r="http://schemas.openxmlformats.org/officeDocument/2006/relationships" xmlns:m="http://schemas.openxmlformats.org/officeDocument/2006/math" xmlns:v="urn:schemas-microsoft-com:vml" xmlns:wp14="http://schemas.microsoft.com/office/word/2010/wordprocessingDrawing" xmlns:wp="http://schemas.openxmlformats.org/drawingml/2006/wordprocessingDrawing" xmlns:w10="urn:schemas-microsoft-com:office:word" xmlns:w="http://schemas.openxmlformats.org/wordprocessingml/2006/main" xmlns:w14="http://schemas.microsoft.com/office/word/2010/wordml" xmlns:w15="http://schemas.microsoft.com/office/word/2012/wordml" xmlns:wpg="http://schemas.microsoft.com/office/word/2010/wordprocessingGroup" xmlns:wpi="http://schemas.microsoft.com/office/word/2010/wordprocessingInk" xmlns:wne="http://schemas.microsoft.com/office/word/2006/wordml" xmlns:wps="http://schemas.microsoft.com/office/word/2010/wordprocessingShape" mc:Ignorable="w14 w15 wp14">
   <w:endnote w:type="separator" w:id="-1">
     <w:p>
       <w:pPr>
@@ -3547,7 +6220,7 @@
 </file>
 
 <file path=word/footnotes.xml><?xml version="1.0" encoding="utf-8"?>
-<w:footnotes xmlns:wpc="http://schemas.microsoft.com/office/word/2010/wordprocessingCanvas" xmlns:cx="http://schemas.microsoft.com/office/drawing/2014/chartex" xmlns:cx1="http://schemas.microsoft.com/office/drawing/2015/9/8/chartex" xmlns:cx2="http://schemas.microsoft.com/office/drawing/2015/10/21/chartex" xmlns:mc="http://schemas.openxmlformats.org/markup-compatibility/2006" xmlns:o="urn:schemas-microsoft-com:office:office" xmlns:r="http://schemas.openxmlformats.org/officeDocument/2006/relationships" xmlns:m="http://schemas.openxmlformats.org/officeDocument/2006/math" xmlns:v="urn:schemas-microsoft-com:vml" xmlns:wp14="http://schemas.microsoft.com/office/word/2010/wordprocessingDrawing" xmlns:wp="http://schemas.openxmlformats.org/drawingml/2006/wordprocessingDrawing" xmlns:w10="urn:schemas-microsoft-com:office:word" xmlns:w="http://schemas.openxmlformats.org/wordprocessingml/2006/main" xmlns:w14="http://schemas.microsoft.com/office/word/2010/wordml" xmlns:w15="http://schemas.microsoft.com/office/word/2012/wordml" xmlns:w16se="http://schemas.microsoft.com/office/word/2015/wordml/symex" xmlns:wpg="http://schemas.microsoft.com/office/word/2010/wordprocessingGroup" xmlns:wpi="http://schemas.microsoft.com/office/word/2010/wordprocessingInk" xmlns:wne="http://schemas.microsoft.com/office/word/2006/wordml" xmlns:wps="http://schemas.microsoft.com/office/word/2010/wordprocessingShape" mc:Ignorable="w14 w15 w16se wp14">
+<w:footnotes xmlns:wpc="http://schemas.microsoft.com/office/word/2010/wordprocessingCanvas" xmlns:mc="http://schemas.openxmlformats.org/markup-compatibility/2006" xmlns:o="urn:schemas-microsoft-com:office:office" xmlns:r="http://schemas.openxmlformats.org/officeDocument/2006/relationships" xmlns:m="http://schemas.openxmlformats.org/officeDocument/2006/math" xmlns:v="urn:schemas-microsoft-com:vml" xmlns:wp14="http://schemas.microsoft.com/office/word/2010/wordprocessingDrawing" xmlns:wp="http://schemas.openxmlformats.org/drawingml/2006/wordprocessingDrawing" xmlns:w10="urn:schemas-microsoft-com:office:word" xmlns:w="http://schemas.openxmlformats.org/wordprocessingml/2006/main" xmlns:w14="http://schemas.microsoft.com/office/word/2010/wordml" xmlns:w15="http://schemas.microsoft.com/office/word/2012/wordml" xmlns:wpg="http://schemas.microsoft.com/office/word/2010/wordprocessingGroup" xmlns:wpi="http://schemas.microsoft.com/office/word/2010/wordprocessingInk" xmlns:wne="http://schemas.microsoft.com/office/word/2006/wordml" xmlns:wps="http://schemas.microsoft.com/office/word/2010/wordprocessingShape" mc:Ignorable="w14 w15 wp14">
   <w:footnote w:type="separator" w:id="-1">
     <w:p>
       <w:pPr>
@@ -3572,7 +6245,7 @@
 </file>
 
 <file path=word/header1.xml><?xml version="1.0" encoding="utf-8"?>
-<w:hdr xmlns:wpc="http://schemas.microsoft.com/office/word/2010/wordprocessingCanvas" xmlns:cx="http://schemas.microsoft.com/office/drawing/2014/chartex" xmlns:cx1="http://schemas.microsoft.com/office/drawing/2015/9/8/chartex" xmlns:cx2="http://schemas.microsoft.com/office/drawing/2015/10/21/chartex" xmlns:mc="http://schemas.openxmlformats.org/markup-compatibility/2006" xmlns:o="urn:schemas-microsoft-com:office:office" xmlns:r="http://schemas.openxmlformats.org/officeDocument/2006/relationships" xmlns:m="http://schemas.openxmlformats.org/officeDocument/2006/math" xmlns:v="urn:schemas-microsoft-com:vml" xmlns:wp14="http://schemas.microsoft.com/office/word/2010/wordprocessingDrawing" xmlns:wp="http://schemas.openxmlformats.org/drawingml/2006/wordprocessingDrawing" xmlns:w10="urn:schemas-microsoft-com:office:word" xmlns:w="http://schemas.openxmlformats.org/wordprocessingml/2006/main" xmlns:w14="http://schemas.microsoft.com/office/word/2010/wordml" xmlns:w15="http://schemas.microsoft.com/office/word/2012/wordml" xmlns:w16se="http://schemas.microsoft.com/office/word/2015/wordml/symex" xmlns:wpg="http://schemas.microsoft.com/office/word/2010/wordprocessingGroup" xmlns:wpi="http://schemas.microsoft.com/office/word/2010/wordprocessingInk" xmlns:wne="http://schemas.microsoft.com/office/word/2006/wordml" xmlns:wps="http://schemas.microsoft.com/office/word/2010/wordprocessingShape" mc:Ignorable="w14 w15 w16se wp14">
+<w:hdr xmlns:wpc="http://schemas.microsoft.com/office/word/2010/wordprocessingCanvas" xmlns:mc="http://schemas.openxmlformats.org/markup-compatibility/2006" xmlns:o="urn:schemas-microsoft-com:office:office" xmlns:r="http://schemas.openxmlformats.org/officeDocument/2006/relationships" xmlns:m="http://schemas.openxmlformats.org/officeDocument/2006/math" xmlns:v="urn:schemas-microsoft-com:vml" xmlns:wp14="http://schemas.microsoft.com/office/word/2010/wordprocessingDrawing" xmlns:wp="http://schemas.openxmlformats.org/drawingml/2006/wordprocessingDrawing" xmlns:w10="urn:schemas-microsoft-com:office:word" xmlns:w="http://schemas.openxmlformats.org/wordprocessingml/2006/main" xmlns:w14="http://schemas.microsoft.com/office/word/2010/wordml" xmlns:w15="http://schemas.microsoft.com/office/word/2012/wordml" xmlns:wpg="http://schemas.microsoft.com/office/word/2010/wordprocessingGroup" xmlns:wpi="http://schemas.microsoft.com/office/word/2010/wordprocessingInk" xmlns:wne="http://schemas.microsoft.com/office/word/2006/wordml" xmlns:wps="http://schemas.microsoft.com/office/word/2010/wordprocessingShape" mc:Ignorable="w14 w15 wp14">
   <w:p>
     <w:pPr>
       <w:pStyle w:val="En-tte"/>
@@ -3592,7 +6265,7 @@
 </file>
 
 <file path=word/numbering.xml><?xml version="1.0" encoding="utf-8"?>
-<w:numbering xmlns:wpc="http://schemas.microsoft.com/office/word/2010/wordprocessingCanvas" xmlns:cx="http://schemas.microsoft.com/office/drawing/2014/chartex" xmlns:cx1="http://schemas.microsoft.com/office/drawing/2015/9/8/chartex" xmlns:cx2="http://schemas.microsoft.com/office/drawing/2015/10/21/chartex" xmlns:mc="http://schemas.openxmlformats.org/markup-compatibility/2006" xmlns:o="urn:schemas-microsoft-com:office:office" xmlns:r="http://schemas.openxmlformats.org/officeDocument/2006/relationships" xmlns:m="http://schemas.openxmlformats.org/officeDocument/2006/math" xmlns:v="urn:schemas-microsoft-com:vml" xmlns:wp14="http://schemas.microsoft.com/office/word/2010/wordprocessingDrawing" xmlns:wp="http://schemas.openxmlformats.org/drawingml/2006/wordprocessingDrawing" xmlns:w10="urn:schemas-microsoft-com:office:word" xmlns:w="http://schemas.openxmlformats.org/wordprocessingml/2006/main" xmlns:w14="http://schemas.microsoft.com/office/word/2010/wordml" xmlns:w15="http://schemas.microsoft.com/office/word/2012/wordml" xmlns:w16se="http://schemas.microsoft.com/office/word/2015/wordml/symex" xmlns:wpg="http://schemas.microsoft.com/office/word/2010/wordprocessingGroup" xmlns:wpi="http://schemas.microsoft.com/office/word/2010/wordprocessingInk" xmlns:wne="http://schemas.microsoft.com/office/word/2006/wordml" xmlns:wps="http://schemas.microsoft.com/office/word/2010/wordprocessingShape" mc:Ignorable="w14 w15 w16se wp14">
+<w:numbering xmlns:wpc="http://schemas.microsoft.com/office/word/2010/wordprocessingCanvas" xmlns:mc="http://schemas.openxmlformats.org/markup-compatibility/2006" xmlns:o="urn:schemas-microsoft-com:office:office" xmlns:r="http://schemas.openxmlformats.org/officeDocument/2006/relationships" xmlns:m="http://schemas.openxmlformats.org/officeDocument/2006/math" xmlns:v="urn:schemas-microsoft-com:vml" xmlns:wp14="http://schemas.microsoft.com/office/word/2010/wordprocessingDrawing" xmlns:wp="http://schemas.openxmlformats.org/drawingml/2006/wordprocessingDrawing" xmlns:w10="urn:schemas-microsoft-com:office:word" xmlns:w="http://schemas.openxmlformats.org/wordprocessingml/2006/main" xmlns:w14="http://schemas.microsoft.com/office/word/2010/wordml" xmlns:w15="http://schemas.microsoft.com/office/word/2012/wordml" xmlns:wpg="http://schemas.microsoft.com/office/word/2010/wordprocessingGroup" xmlns:wpi="http://schemas.microsoft.com/office/word/2010/wordprocessingInk" xmlns:wne="http://schemas.microsoft.com/office/word/2006/wordml" xmlns:wps="http://schemas.microsoft.com/office/word/2010/wordprocessingShape" mc:Ignorable="w14 w15 wp14">
   <w:abstractNum w:abstractNumId="0" w15:restartNumberingAfterBreak="0">
     <w:nsid w:val="03411096"/>
     <w:multiLevelType w:val="hybridMultilevel"/>
@@ -4757,15 +7430,18 @@
 </file>
 
 <file path=word/people.xml><?xml version="1.0" encoding="utf-8"?>
-<w15:people xmlns:wpc="http://schemas.microsoft.com/office/word/2010/wordprocessingCanvas" xmlns:cx="http://schemas.microsoft.com/office/drawing/2014/chartex" xmlns:cx1="http://schemas.microsoft.com/office/drawing/2015/9/8/chartex" xmlns:cx2="http://schemas.microsoft.com/office/drawing/2015/10/21/chartex" xmlns:mc="http://schemas.openxmlformats.org/markup-compatibility/2006" xmlns:o="urn:schemas-microsoft-com:office:office" xmlns:r="http://schemas.openxmlformats.org/officeDocument/2006/relationships" xmlns:m="http://schemas.openxmlformats.org/officeDocument/2006/math" xmlns:v="urn:schemas-microsoft-com:vml" xmlns:wp14="http://schemas.microsoft.com/office/word/2010/wordprocessingDrawing" xmlns:wp="http://schemas.openxmlformats.org/drawingml/2006/wordprocessingDrawing" xmlns:w10="urn:schemas-microsoft-com:office:word" xmlns:w="http://schemas.openxmlformats.org/wordprocessingml/2006/main" xmlns:w14="http://schemas.microsoft.com/office/word/2010/wordml" xmlns:w15="http://schemas.microsoft.com/office/word/2012/wordml" xmlns:w16se="http://schemas.microsoft.com/office/word/2015/wordml/symex" xmlns:wpg="http://schemas.microsoft.com/office/word/2010/wordprocessingGroup" xmlns:wpi="http://schemas.microsoft.com/office/word/2010/wordprocessingInk" xmlns:wne="http://schemas.microsoft.com/office/word/2006/wordml" xmlns:wps="http://schemas.microsoft.com/office/word/2010/wordprocessingShape" mc:Ignorable="w14 w15 w16se wp14">
+<w15:people xmlns:wpc="http://schemas.microsoft.com/office/word/2010/wordprocessingCanvas" xmlns:mc="http://schemas.openxmlformats.org/markup-compatibility/2006" xmlns:o="urn:schemas-microsoft-com:office:office" xmlns:r="http://schemas.openxmlformats.org/officeDocument/2006/relationships" xmlns:m="http://schemas.openxmlformats.org/officeDocument/2006/math" xmlns:v="urn:schemas-microsoft-com:vml" xmlns:wp14="http://schemas.microsoft.com/office/word/2010/wordprocessingDrawing" xmlns:wp="http://schemas.openxmlformats.org/drawingml/2006/wordprocessingDrawing" xmlns:w10="urn:schemas-microsoft-com:office:word" xmlns:w="http://schemas.openxmlformats.org/wordprocessingml/2006/main" xmlns:w14="http://schemas.microsoft.com/office/word/2010/wordml" xmlns:w15="http://schemas.microsoft.com/office/word/2012/wordml" xmlns:wpg="http://schemas.microsoft.com/office/word/2010/wordprocessingGroup" xmlns:wpi="http://schemas.microsoft.com/office/word/2010/wordprocessingInk" xmlns:wne="http://schemas.microsoft.com/office/word/2006/wordml" xmlns:wps="http://schemas.microsoft.com/office/word/2010/wordprocessingShape" mc:Ignorable="w14 w15 wp14">
   <w15:person w15:author="Nicolas">
     <w15:presenceInfo w15:providerId="None" w15:userId="Nicolas"/>
+  </w15:person>
+  <w15:person w15:author="Mateli">
+    <w15:presenceInfo w15:providerId="None" w15:userId="Mateli"/>
   </w15:person>
 </w15:people>
 </file>
 
 <file path=word/styles.xml><?xml version="1.0" encoding="utf-8"?>
-<w:styles xmlns:mc="http://schemas.openxmlformats.org/markup-compatibility/2006" xmlns:r="http://schemas.openxmlformats.org/officeDocument/2006/relationships" xmlns:w="http://schemas.openxmlformats.org/wordprocessingml/2006/main" xmlns:w14="http://schemas.microsoft.com/office/word/2010/wordml" xmlns:w15="http://schemas.microsoft.com/office/word/2012/wordml" xmlns:w16se="http://schemas.microsoft.com/office/word/2015/wordml/symex" mc:Ignorable="w14 w15 w16se">
+<w:styles xmlns:mc="http://schemas.openxmlformats.org/markup-compatibility/2006" xmlns:r="http://schemas.openxmlformats.org/officeDocument/2006/relationships" xmlns:w="http://schemas.openxmlformats.org/wordprocessingml/2006/main" xmlns:w14="http://schemas.microsoft.com/office/word/2010/wordml" xmlns:w15="http://schemas.microsoft.com/office/word/2012/wordml" mc:Ignorable="w14 w15">
   <w:docDefaults>
     <w:rPrDefault>
       <w:rPr>
@@ -4781,7 +7457,7 @@
       </w:pPr>
     </w:pPrDefault>
   </w:docDefaults>
-  <w:latentStyles w:defLockedState="0" w:defUIPriority="99" w:defSemiHidden="0" w:defUnhideWhenUsed="0" w:defQFormat="0" w:count="372">
+  <w:latentStyles w:defLockedState="0" w:defUIPriority="99" w:defSemiHidden="0" w:defUnhideWhenUsed="0" w:defQFormat="0" w:count="371">
     <w:lsdException w:name="Normal" w:uiPriority="0" w:qFormat="1"/>
     <w:lsdException w:name="heading 1" w:uiPriority="9" w:qFormat="1"/>
     <w:lsdException w:name="heading 2" w:semiHidden="1" w:uiPriority="9" w:unhideWhenUsed="1" w:qFormat="1"/>
@@ -5153,7 +7829,6 @@
     <w:lsdException w:name="List Table 5 Dark Accent 6" w:uiPriority="50"/>
     <w:lsdException w:name="List Table 6 Colorful Accent 6" w:uiPriority="51"/>
     <w:lsdException w:name="List Table 7 Colorful Accent 6" w:uiPriority="52"/>
-    <w:lsdException w:name="Mention" w:semiHidden="1" w:unhideWhenUsed="1"/>
   </w:latentStyles>
   <w:style w:type="paragraph" w:default="1" w:styleId="Normal">
     <w:name w:val="Normal"/>
@@ -5269,6 +7944,7 @@
   <w:style w:type="character" w:default="1" w:styleId="Policepardfaut">
     <w:name w:val="Default Paragraph Font"/>
     <w:uiPriority w:val="1"/>
+    <w:semiHidden/>
     <w:unhideWhenUsed/>
   </w:style>
   <w:style w:type="table" w:default="1" w:styleId="TableauNormal">
@@ -5514,7 +8190,6 @@
     <w:basedOn w:val="Normal"/>
     <w:link w:val="CommentaireCar"/>
     <w:uiPriority w:val="99"/>
-    <w:semiHidden/>
     <w:unhideWhenUsed/>
     <w:rsid w:val="007F3954"/>
     <w:pPr>
@@ -5530,7 +8205,6 @@
     <w:basedOn w:val="Policepardfaut"/>
     <w:link w:val="Commentaire"/>
     <w:uiPriority w:val="99"/>
-    <w:semiHidden/>
     <w:rsid w:val="007F3954"/>
     <w:rPr>
       <w:sz w:val="20"/>
@@ -5628,6 +8302,188 @@
     <w:name w:val="pl-c1"/>
     <w:basedOn w:val="Policepardfaut"/>
     <w:rsid w:val="00CB2520"/>
+  </w:style>
+  <w:style w:type="paragraph" w:styleId="En-ttedetabledesmatires">
+    <w:name w:val="TOC Heading"/>
+    <w:basedOn w:val="Titre1"/>
+    <w:next w:val="Normal"/>
+    <w:uiPriority w:val="39"/>
+    <w:unhideWhenUsed/>
+    <w:qFormat/>
+    <w:rsid w:val="0004317A"/>
+    <w:pPr>
+      <w:outlineLvl w:val="9"/>
+    </w:pPr>
+    <w:rPr>
+      <w:lang w:eastAsia="fr-CH"/>
+    </w:rPr>
+  </w:style>
+  <w:style w:type="paragraph" w:styleId="TM1">
+    <w:name w:val="toc 1"/>
+    <w:basedOn w:val="Normal"/>
+    <w:next w:val="Normal"/>
+    <w:autoRedefine/>
+    <w:uiPriority w:val="39"/>
+    <w:unhideWhenUsed/>
+    <w:rsid w:val="0004317A"/>
+    <w:pPr>
+      <w:spacing w:before="120" w:after="120"/>
+    </w:pPr>
+    <w:rPr>
+      <w:rFonts w:cstheme="minorHAnsi"/>
+      <w:b/>
+      <w:bCs/>
+      <w:caps/>
+      <w:sz w:val="20"/>
+      <w:szCs w:val="20"/>
+    </w:rPr>
+  </w:style>
+  <w:style w:type="paragraph" w:styleId="TM2">
+    <w:name w:val="toc 2"/>
+    <w:basedOn w:val="Normal"/>
+    <w:next w:val="Normal"/>
+    <w:autoRedefine/>
+    <w:uiPriority w:val="39"/>
+    <w:unhideWhenUsed/>
+    <w:rsid w:val="0004317A"/>
+    <w:pPr>
+      <w:spacing w:after="0"/>
+      <w:ind w:left="220"/>
+    </w:pPr>
+    <w:rPr>
+      <w:rFonts w:cstheme="minorHAnsi"/>
+      <w:smallCaps/>
+      <w:sz w:val="20"/>
+      <w:szCs w:val="20"/>
+    </w:rPr>
+  </w:style>
+  <w:style w:type="paragraph" w:styleId="TM3">
+    <w:name w:val="toc 3"/>
+    <w:basedOn w:val="Normal"/>
+    <w:next w:val="Normal"/>
+    <w:autoRedefine/>
+    <w:uiPriority w:val="39"/>
+    <w:unhideWhenUsed/>
+    <w:rsid w:val="0004317A"/>
+    <w:pPr>
+      <w:spacing w:after="0"/>
+      <w:ind w:left="440"/>
+    </w:pPr>
+    <w:rPr>
+      <w:rFonts w:cstheme="minorHAnsi"/>
+      <w:i/>
+      <w:iCs/>
+      <w:sz w:val="20"/>
+      <w:szCs w:val="20"/>
+    </w:rPr>
+  </w:style>
+  <w:style w:type="paragraph" w:styleId="TM4">
+    <w:name w:val="toc 4"/>
+    <w:basedOn w:val="Normal"/>
+    <w:next w:val="Normal"/>
+    <w:autoRedefine/>
+    <w:uiPriority w:val="39"/>
+    <w:unhideWhenUsed/>
+    <w:rsid w:val="0004317A"/>
+    <w:pPr>
+      <w:spacing w:after="0"/>
+      <w:ind w:left="660"/>
+    </w:pPr>
+    <w:rPr>
+      <w:rFonts w:cstheme="minorHAnsi"/>
+      <w:sz w:val="18"/>
+      <w:szCs w:val="18"/>
+    </w:rPr>
+  </w:style>
+  <w:style w:type="paragraph" w:styleId="TM5">
+    <w:name w:val="toc 5"/>
+    <w:basedOn w:val="Normal"/>
+    <w:next w:val="Normal"/>
+    <w:autoRedefine/>
+    <w:uiPriority w:val="39"/>
+    <w:unhideWhenUsed/>
+    <w:rsid w:val="0004317A"/>
+    <w:pPr>
+      <w:spacing w:after="0"/>
+      <w:ind w:left="880"/>
+    </w:pPr>
+    <w:rPr>
+      <w:rFonts w:cstheme="minorHAnsi"/>
+      <w:sz w:val="18"/>
+      <w:szCs w:val="18"/>
+    </w:rPr>
+  </w:style>
+  <w:style w:type="paragraph" w:styleId="TM6">
+    <w:name w:val="toc 6"/>
+    <w:basedOn w:val="Normal"/>
+    <w:next w:val="Normal"/>
+    <w:autoRedefine/>
+    <w:uiPriority w:val="39"/>
+    <w:unhideWhenUsed/>
+    <w:rsid w:val="0004317A"/>
+    <w:pPr>
+      <w:spacing w:after="0"/>
+      <w:ind w:left="1100"/>
+    </w:pPr>
+    <w:rPr>
+      <w:rFonts w:cstheme="minorHAnsi"/>
+      <w:sz w:val="18"/>
+      <w:szCs w:val="18"/>
+    </w:rPr>
+  </w:style>
+  <w:style w:type="paragraph" w:styleId="TM7">
+    <w:name w:val="toc 7"/>
+    <w:basedOn w:val="Normal"/>
+    <w:next w:val="Normal"/>
+    <w:autoRedefine/>
+    <w:uiPriority w:val="39"/>
+    <w:unhideWhenUsed/>
+    <w:rsid w:val="0004317A"/>
+    <w:pPr>
+      <w:spacing w:after="0"/>
+      <w:ind w:left="1320"/>
+    </w:pPr>
+    <w:rPr>
+      <w:rFonts w:cstheme="minorHAnsi"/>
+      <w:sz w:val="18"/>
+      <w:szCs w:val="18"/>
+    </w:rPr>
+  </w:style>
+  <w:style w:type="paragraph" w:styleId="TM8">
+    <w:name w:val="toc 8"/>
+    <w:basedOn w:val="Normal"/>
+    <w:next w:val="Normal"/>
+    <w:autoRedefine/>
+    <w:uiPriority w:val="39"/>
+    <w:unhideWhenUsed/>
+    <w:rsid w:val="0004317A"/>
+    <w:pPr>
+      <w:spacing w:after="0"/>
+      <w:ind w:left="1540"/>
+    </w:pPr>
+    <w:rPr>
+      <w:rFonts w:cstheme="minorHAnsi"/>
+      <w:sz w:val="18"/>
+      <w:szCs w:val="18"/>
+    </w:rPr>
+  </w:style>
+  <w:style w:type="paragraph" w:styleId="TM9">
+    <w:name w:val="toc 9"/>
+    <w:basedOn w:val="Normal"/>
+    <w:next w:val="Normal"/>
+    <w:autoRedefine/>
+    <w:uiPriority w:val="39"/>
+    <w:unhideWhenUsed/>
+    <w:rsid w:val="0004317A"/>
+    <w:pPr>
+      <w:spacing w:after="0"/>
+      <w:ind w:left="1760"/>
+    </w:pPr>
+    <w:rPr>
+      <w:rFonts w:cstheme="minorHAnsi"/>
+      <w:sz w:val="18"/>
+      <w:szCs w:val="18"/>
+    </w:rPr>
   </w:style>
 </w:styles>
 </file>
@@ -5898,7 +8754,7 @@
 </file>
 
 <file path=customXml/itemProps1.xml><?xml version="1.0" encoding="utf-8"?>
-<ds:datastoreItem xmlns:ds="http://schemas.openxmlformats.org/officeDocument/2006/customXml" ds:itemID="{64ACEFC3-9903-4C15-913A-BDE9D2D6545D}">
+<ds:datastoreItem xmlns:ds="http://schemas.openxmlformats.org/officeDocument/2006/customXml" ds:itemID="{6BAA49D4-8BDA-4D22-9A82-40A9D2E6F09F}">
   <ds:schemaRefs>
     <ds:schemaRef ds:uri="http://schemas.openxmlformats.org/officeDocument/2006/bibliography"/>
   </ds:schemaRefs>

</xml_diff>

<commit_message>
Ajout de ma partie trilaétration
</commit_message>
<xml_diff>
--- a/Doc/Rapport.docx
+++ b/Doc/Rapport.docx
@@ -4082,7 +4082,27 @@
         <w:rPr>
           <w:lang w:val="fr-FR"/>
         </w:rPr>
-        <w:t>. Quand trois balises sont captées et leur puissance d’émission est suffisamment haute, il est temps de mettre ces données ensemble. A cet fin, il existe deux méthodes principales : la triangulation et la trilatération.</w:t>
+        <w:t xml:space="preserve">. Quand trois balises sont captées et leur puissance d’émission est suffisamment haute, il est temps de mettre ces données ensemble. A </w:t>
+      </w:r>
+      <w:commentRangeStart w:id="40"/>
+      <w:r>
+        <w:rPr>
+          <w:lang w:val="fr-FR"/>
+        </w:rPr>
+        <w:t>cet</w:t>
+      </w:r>
+      <w:commentRangeEnd w:id="40"/>
+      <w:r>
+        <w:rPr>
+          <w:rStyle w:val="Marquedecommentaire"/>
+        </w:rPr>
+        <w:commentReference w:id="40"/>
+      </w:r>
+      <w:r>
+        <w:rPr>
+          <w:lang w:val="fr-FR"/>
+        </w:rPr>
+        <w:t xml:space="preserve"> fin, il existe deux méthodes principales : la triangulation et la trilatération.</w:t>
       </w:r>
     </w:p>
     <w:p>
@@ -4219,6 +4239,9 @@
         <w:pStyle w:val="PrformatHTML"/>
       </w:pPr>
     </w:p>
+    <w:p/>
+    <w:p/>
+    <w:p/>
     <w:p>
       <w:r>
         <w:rPr>
@@ -4226,103 +4249,18 @@
           <w:lang w:eastAsia="fr-CH"/>
         </w:rPr>
         <w:lastRenderedPageBreak/>
-        <mc:AlternateContent>
-          <mc:Choice Requires="wps">
-            <w:drawing>
-              <wp:anchor distT="45720" distB="45720" distL="114300" distR="114300" simplePos="0" relativeHeight="251659264" behindDoc="0" locked="0" layoutInCell="1" allowOverlap="1" wp14:anchorId="3D9B891C" wp14:editId="05289B32">
-                <wp:simplePos x="0" y="0"/>
-                <wp:positionH relativeFrom="column">
-                  <wp:posOffset>1932305</wp:posOffset>
-                </wp:positionH>
-                <wp:positionV relativeFrom="paragraph">
-                  <wp:posOffset>24130</wp:posOffset>
-                </wp:positionV>
-                <wp:extent cx="4031615" cy="2820035"/>
-                <wp:effectExtent l="0" t="0" r="6985" b="0"/>
-                <wp:wrapSquare wrapText="bothSides"/>
-                <wp:docPr id="217" name="Zone de texte 2"/>
-                <wp:cNvGraphicFramePr>
-                  <a:graphicFrameLocks xmlns:a="http://schemas.openxmlformats.org/drawingml/2006/main"/>
-                </wp:cNvGraphicFramePr>
-                <a:graphic xmlns:a="http://schemas.openxmlformats.org/drawingml/2006/main">
-                  <a:graphicData uri="http://schemas.microsoft.com/office/word/2010/wordprocessingShape">
-                    <wps:wsp>
-                      <wps:cNvSpPr txBox="1">
-                        <a:spLocks noChangeArrowheads="1"/>
-                      </wps:cNvSpPr>
-                      <wps:spPr bwMode="auto">
-                        <a:xfrm>
-                          <a:off x="0" y="0"/>
-                          <a:ext cx="4031615" cy="2820035"/>
-                        </a:xfrm>
-                        <a:prstGeom prst="rect">
-                          <a:avLst/>
-                        </a:prstGeom>
-                        <a:solidFill>
-                          <a:srgbClr val="FFFFFF"/>
-                        </a:solidFill>
-                        <a:ln w="9525">
-                          <a:noFill/>
-                          <a:miter lim="800000"/>
-                          <a:headEnd/>
-                          <a:tailEnd/>
-                        </a:ln>
-                      </wps:spPr>
-                      <wps:txbx>
-                        <w:txbxContent>
-                          <w:p>
-                            <w:r>
-                              <w:t xml:space="preserve">L’algorithme implémenté utilise la méthode d’interpolation linéaire en 2D. Trois cercles sont générés à partir de la position de chaque balise et de sa distance avec l’utilisateur. Le résultat est une donnée par le centre de la zone à équidistance des trois cercles. L’avantage de cette méthode est qu’elle ne nécessite pas que les trois cercles se touchent. </w:t>
-                            </w:r>
-                          </w:p>
-                        </w:txbxContent>
-                      </wps:txbx>
-                      <wps:bodyPr rot="0" vert="horz" wrap="square" lIns="91440" tIns="45720" rIns="91440" bIns="45720" anchor="t" anchorCtr="0">
-                        <a:noAutofit/>
-                      </wps:bodyPr>
-                    </wps:wsp>
-                  </a:graphicData>
-                </a:graphic>
-                <wp14:sizeRelH relativeFrom="margin">
-                  <wp14:pctWidth>0</wp14:pctWidth>
-                </wp14:sizeRelH>
-                <wp14:sizeRelV relativeFrom="margin">
-                  <wp14:pctHeight>0</wp14:pctHeight>
-                </wp14:sizeRelV>
-              </wp:anchor>
-            </w:drawing>
-          </mc:Choice>
-          <mc:Fallback>
-            <w:pict>
-              <v:shapetype w14:anchorId="3D9B891C" id="_x0000_t202" coordsize="21600,21600" o:spt="202" path="m,l,21600r21600,l21600,xe">
-                <v:stroke joinstyle="miter"/>
-                <v:path gradientshapeok="t" o:connecttype="rect"/>
-              </v:shapetype>
-              <v:shape id="Zone de texte 2" o:spid="_x0000_s1026" type="#_x0000_t202" style="position:absolute;margin-left:152.15pt;margin-top:1.9pt;width:317.45pt;height:222.05pt;z-index:251659264;visibility:visible;mso-wrap-style:square;mso-width-percent:0;mso-height-percent:0;mso-wrap-distance-left:9pt;mso-wrap-distance-top:3.6pt;mso-wrap-distance-right:9pt;mso-wrap-distance-bottom:3.6pt;mso-position-horizontal:absolute;mso-position-horizontal-relative:text;mso-position-vertical:absolute;mso-position-vertical-relative:text;mso-width-percent:0;mso-height-percent:0;mso-width-relative:margin;mso-height-relative:margin;v-text-anchor:top" o:gfxdata="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" stroked="f">
-                <v:textbox>
-                  <w:txbxContent>
-                    <w:p>
-                      <w:r>
-                        <w:t xml:space="preserve">L’algorithme implémenté utilise la méthode d’interpolation linéaire en 2D. Trois cercles sont générés à partir de la position de chaque balise et de sa distance avec l’utilisateur. Le résultat est une donnée par le centre de la zone à équidistance des trois cercles. L’avantage de cette méthode est qu’elle ne nécessite pas que les trois cercles se touchent. </w:t>
-                      </w:r>
-                    </w:p>
-                  </w:txbxContent>
-                </v:textbox>
-                <w10:wrap type="square"/>
-              </v:shape>
-            </w:pict>
-          </mc:Fallback>
-        </mc:AlternateContent>
-      </w:r>
-      <w:r>
-        <w:rPr>
-          <w:noProof/>
-          <w:lang w:eastAsia="fr-CH"/>
-        </w:rPr>
         <w:drawing>
-          <wp:inline distT="0" distB="0" distL="0" distR="0" wp14:anchorId="07D018B5" wp14:editId="122BFDEE">
+          <wp:anchor distT="0" distB="0" distL="114300" distR="114300" simplePos="0" relativeHeight="251658240" behindDoc="0" locked="0" layoutInCell="1" allowOverlap="1" wp14:anchorId="095F65D4" wp14:editId="17F53104">
+            <wp:simplePos x="0" y="0"/>
+            <wp:positionH relativeFrom="column">
+              <wp:posOffset>-8255</wp:posOffset>
+            </wp:positionH>
+            <wp:positionV relativeFrom="paragraph">
+              <wp:posOffset>53340</wp:posOffset>
+            </wp:positionV>
             <wp:extent cx="1579418" cy="2806989"/>
             <wp:effectExtent l="0" t="0" r="1905" b="0"/>
+            <wp:wrapSquare wrapText="bothSides"/>
             <wp:docPr id="6" name="Image 6" descr="Here is a example of what I get"/>
             <wp:cNvGraphicFramePr>
               <a:graphicFrameLocks xmlns:a="http://schemas.openxmlformats.org/drawingml/2006/main" noChangeAspect="1"/>
@@ -4365,38 +4303,362 @@
                 </pic:pic>
               </a:graphicData>
             </a:graphic>
-          </wp:inline>
+            <wp14:sizeRelH relativeFrom="page">
+              <wp14:pctWidth>0</wp14:pctWidth>
+            </wp14:sizeRelH>
+            <wp14:sizeRelV relativeFrom="page">
+              <wp14:pctHeight>0</wp14:pctHeight>
+            </wp14:sizeRelV>
+          </wp:anchor>
         </w:drawing>
       </w:r>
-    </w:p>
-    <w:p>
       <w:r>
         <w:t xml:space="preserve"> </w:t>
       </w:r>
+      <w:commentRangeStart w:id="41"/>
+      <w:r>
+        <w:t xml:space="preserve">L’algorithme implémenté utilise la méthode d’interpolation linéaire en 2D. Trois cercles sont générés à partir de la position de chaque balise et de sa distance avec l’utilisateur. Le résultat est une donnée par le centre de la zone à équidistance des trois cercles. L’avantage de cette méthode est qu’elle ne nécessite pas que les trois cercles se touchent. </w:t>
+      </w:r>
+      <w:commentRangeEnd w:id="41"/>
+      <w:r>
+        <w:rPr>
+          <w:rStyle w:val="Marquedecommentaire"/>
+        </w:rPr>
+        <w:commentReference w:id="41"/>
+      </w:r>
     </w:p>
     <w:p/>
     <w:p>
+      <w:r>
+        <w:t>Nous avons implémenté 2 méthodes :</w:t>
+      </w:r>
+    </w:p>
+    <w:p>
+      <w:pPr>
+        <w:pStyle w:val="Paragraphedeliste"/>
+        <w:numPr>
+          <w:ilvl w:val="0"/>
+          <w:numId w:val="11"/>
+        </w:numPr>
+      </w:pPr>
+      <w:r>
+        <w:t xml:space="preserve"> (voir méthode 1 dans les références)</w:t>
+      </w:r>
+    </w:p>
+    <w:p>
+      <w:pPr>
+        <w:pStyle w:val="Paragraphedeliste"/>
+        <w:numPr>
+          <w:ilvl w:val="0"/>
+          <w:numId w:val="11"/>
+        </w:numPr>
+      </w:pPr>
+      <w:r>
+        <w:t xml:space="preserve"> (voir méthode 2 dans les références)</w:t>
+      </w:r>
+    </w:p>
+    <w:p>
+      <w:r>
+        <w:t>L</w:t>
+      </w:r>
+      <w:r>
+        <w:t xml:space="preserve">a 1ère </w:t>
+      </w:r>
+      <w:r>
+        <w:t>méthode</w:t>
+      </w:r>
+      <w:r>
+        <w:t xml:space="preserve"> donnait des résul</w:t>
+      </w:r>
+      <w:r>
+        <w:t>t</w:t>
+      </w:r>
+      <w:r>
+        <w:t>ats exact</w:t>
+      </w:r>
+      <w:r>
+        <w:t>s</w:t>
+      </w:r>
+      <w:r>
+        <w:t xml:space="preserve"> si </w:t>
+      </w:r>
+      <w:r>
+        <w:t>l’</w:t>
+      </w:r>
+      <w:r>
+        <w:t>intersection</w:t>
+      </w:r>
+      <w:r>
+        <w:t xml:space="preserve"> des 3 cercles était</w:t>
+      </w:r>
+      <w:r>
+        <w:t xml:space="preserve"> parfaite</w:t>
+      </w:r>
+      <w:r>
+        <w:t xml:space="preserve"> (un point unique),</w:t>
+      </w:r>
+      <w:r>
+        <w:t xml:space="preserve"> mais dans des cas réels</w:t>
+      </w:r>
+      <w:r>
+        <w:t>, soit lorsqu’on a une zone d'intersection potentielle</w:t>
+      </w:r>
+      <w:r>
+        <w:t>, les résultats était ab</w:t>
+      </w:r>
+      <w:r>
+        <w:t>er</w:t>
+      </w:r>
+      <w:r>
+        <w:t>rants</w:t>
+      </w:r>
+      <w:r>
+        <w:t xml:space="preserve"> selon nos tests unitaires</w:t>
+      </w:r>
+      <w:r>
+        <w:t>. On a donc opté pour</w:t>
+      </w:r>
+      <w:r>
+        <w:t xml:space="preserve"> </w:t>
+      </w:r>
+      <w:r>
+        <w:t xml:space="preserve">une méthode plus réaliste </w:t>
+      </w:r>
+      <w:r>
+        <w:t xml:space="preserve">(la méthode 2) </w:t>
+      </w:r>
+      <w:r>
+        <w:t>ou le poids de chaque beacon pour le calcul de la position</w:t>
+      </w:r>
+      <w:r>
+        <w:t xml:space="preserve"> </w:t>
+      </w:r>
+      <w:r>
+        <w:t>recherché</w:t>
+      </w:r>
+      <w:r>
+        <w:t>e</w:t>
+      </w:r>
+      <w:r>
+        <w:t xml:space="preserve"> est inversément proportion</w:t>
+      </w:r>
+      <w:r>
+        <w:t>n</w:t>
+      </w:r>
+      <w:r>
+        <w:t>el à sa distance à ce point.</w:t>
+      </w:r>
+    </w:p>
+    <w:p>
+      <w:r>
+        <w:t>Cette méthode ne donne pas de réponse précise mais elle est beaucoup plus réaliste car elle donne</w:t>
+      </w:r>
+      <w:r>
+        <w:t xml:space="preserve"> </w:t>
+      </w:r>
+      <w:r>
+        <w:t>peu d'importance si la distance du beacon au device est grande. En effet plus la distance est élevé</w:t>
+      </w:r>
+      <w:r>
+        <w:t xml:space="preserve">e, </w:t>
+      </w:r>
+      <w:r>
+        <w:t xml:space="preserve">plus elle est sujette à des imprécisions car la puissance </w:t>
+      </w:r>
+      <w:r>
+        <w:t>du signal diminue de faç</w:t>
+      </w:r>
+      <w:r>
+        <w:t>on quadratique</w:t>
+      </w:r>
+      <w:r>
+        <w:t xml:space="preserve"> </w:t>
+      </w:r>
+      <w:r>
+        <w:t>lorsque la distance diminue. Ainsi un petit changement de puissance perçu</w:t>
+      </w:r>
+      <w:r>
+        <w:t>e</w:t>
+      </w:r>
+      <w:r>
+        <w:t>, chose courante, aura beaucoup plus d'impact</w:t>
+      </w:r>
+      <w:r>
+        <w:t xml:space="preserve"> pour une longue distance plutô</w:t>
+      </w:r>
+      <w:r>
+        <w:t>t que pour une courte distance.</w:t>
+      </w:r>
+    </w:p>
+    <w:p>
+      <w:r>
+        <w:t>Une amélioration apportée à la 2</w:t>
+      </w:r>
+      <w:r>
+        <w:rPr>
+          <w:vertAlign w:val="superscript"/>
+        </w:rPr>
+        <w:t>e</w:t>
+      </w:r>
+      <w:r>
+        <w:t xml:space="preserve"> méthode consiste à varier le </w:t>
+      </w:r>
+      <w:r>
+        <w:t>poids selon l'</w:t>
+      </w:r>
+      <w:r>
+        <w:t xml:space="preserve">inverse de la distance </w:t>
+      </w:r>
+      <w:r>
+        <w:rPr>
+          <w:b/>
+        </w:rPr>
+        <w:t>au carré</w:t>
+      </w:r>
+      <w:r>
+        <w:t>. Ceci provoque de</w:t>
+      </w:r>
+      <w:r>
+        <w:t xml:space="preserve"> meilleurs résultats dans les tests unitaires</w:t>
+      </w:r>
+      <w:r>
+        <w:t>.</w:t>
+      </w:r>
+    </w:p>
+    <w:p>
+      <w:r>
+        <w:t>Méthode 2</w:t>
+      </w:r>
+      <w:r>
+        <w:t>, conclusion</w:t>
+      </w:r>
+      <w:r>
+        <w:t>s</w:t>
+      </w:r>
+      <w:r>
+        <w:t xml:space="preserve"> (selon les tests unitaires effectués)</w:t>
+      </w:r>
+      <w:r>
+        <w:t> :</w:t>
+      </w:r>
+    </w:p>
+    <w:p>
+      <w:pPr>
+        <w:ind w:firstLine="708"/>
+      </w:pPr>
+      <w:r>
+        <w:t xml:space="preserve">+ </w:t>
+      </w:r>
+      <w:r>
+        <w:t xml:space="preserve">résultats consistants (lors d’une translation identique </w:t>
+      </w:r>
+      <w:r>
+        <w:t xml:space="preserve">de la position </w:t>
+      </w:r>
+      <w:r>
+        <w:t>des 3 beacons</w:t>
+      </w:r>
+      <w:r>
+        <w:t>)</w:t>
+      </w:r>
+      <w:r>
+        <w:t>.</w:t>
+      </w:r>
+    </w:p>
+    <w:p>
+      <w:pPr>
+        <w:ind w:firstLine="708"/>
+      </w:pPr>
+      <w:r>
+        <w:t>+ résultats plus cohérents que l'ancienne formule (voir test unitaires 1 et 1b)</w:t>
+      </w:r>
+      <w:r>
+        <w:t>.</w:t>
+      </w:r>
+    </w:p>
+    <w:p>
+      <w:pPr>
+        <w:ind w:left="708"/>
+      </w:pPr>
+      <w:r>
+        <w:t>+ résultats plus "réalistes" (prend en compte la perte de précision lorsque la distance augmente)</w:t>
+      </w:r>
+      <w:r>
+        <w:t>.</w:t>
+      </w:r>
+    </w:p>
+    <w:p>
+      <w:pPr>
+        <w:ind w:left="708"/>
+      </w:pPr>
+      <w:r>
+        <w:t>- résultats moins précis pour intersection parfaite (pas un soucis car dans la réalité on n'a jamais</w:t>
+      </w:r>
+      <w:r>
+        <w:t xml:space="preserve"> </w:t>
+      </w:r>
+      <w:r>
+        <w:t>une intersection parfaite)</w:t>
+      </w:r>
+      <w:r>
+        <w:t>.</w:t>
+      </w:r>
+    </w:p>
+    <w:p>
+      <w:pPr>
+        <w:ind w:left="708"/>
+      </w:pPr>
+      <w:r>
+        <w:t>- résultats quelque peu biaisé si au bord du triangle,</w:t>
+      </w:r>
+      <w:r>
+        <w:t xml:space="preserve"> </w:t>
+      </w:r>
+      <w:r>
+        <w:t>particulièrement si ce bord est parallèle à un des 2 axes (x ou y)</w:t>
+      </w:r>
+      <w:r>
+        <w:t>.</w:t>
+      </w:r>
+    </w:p>
+    <w:p>
+      <w:pPr>
+        <w:ind w:left="708"/>
+      </w:pPr>
+    </w:p>
+    <w:p/>
+    <w:p>
       <w:pPr>
         <w:pStyle w:val="Titre2"/>
       </w:pPr>
-      <w:bookmarkStart w:id="40" w:name="_Toc472869906"/>
+      <w:bookmarkStart w:id="42" w:name="_Toc472869906"/>
       <w:r>
         <w:t xml:space="preserve">Utilisation d’un deuxième </w:t>
       </w:r>
-      <w:commentRangeStart w:id="41"/>
+      <w:commentRangeStart w:id="43"/>
+      <w:commentRangeStart w:id="44"/>
       <w:r>
         <w:t>capteur</w:t>
       </w:r>
-      <w:commentRangeEnd w:id="41"/>
+      <w:commentRangeEnd w:id="43"/>
       <w:r>
         <w:rPr>
           <w:rStyle w:val="Marquedecommentaire"/>
           <w:rFonts w:asciiTheme="minorHAnsi" w:eastAsiaTheme="minorHAnsi" w:hAnsiTheme="minorHAnsi" w:cstheme="minorBidi"/>
           <w:color w:val="auto"/>
         </w:rPr>
-        <w:commentReference w:id="41"/>
-      </w:r>
-      <w:bookmarkEnd w:id="40"/>
+        <w:commentReference w:id="43"/>
+      </w:r>
+      <w:bookmarkEnd w:id="42"/>
+      <w:commentRangeEnd w:id="44"/>
+      <w:r>
+        <w:rPr>
+          <w:rStyle w:val="Marquedecommentaire"/>
+          <w:rFonts w:asciiTheme="minorHAnsi" w:eastAsiaTheme="minorHAnsi" w:hAnsiTheme="minorHAnsi" w:cstheme="minorBidi"/>
+          <w:color w:val="auto"/>
+        </w:rPr>
+        <w:commentReference w:id="44"/>
+      </w:r>
     </w:p>
     <w:p/>
     <w:p>
@@ -4407,26 +4669,30 @@
         <w:t>récupérons les valeurs du</w:t>
       </w:r>
       <w:r>
-        <w:t xml:space="preserve"> signal sur 10 secondes puis nous ignorons le 10% des plus grandes valeurs et le 10% des plus petites valeurs. Finalement, nous prenons la moyenne des valeurs restantes. Lorsque l’utilisateur se déplace, l'estimation de la distance sera retardée jusqu'à ce qu’il soit stationnaire pendant 10 secondes. À partir de ce moment l'estimation de distance se stabilisera. </w:t>
-      </w:r>
-      <w:commentRangeStart w:id="42"/>
-      <w:commentRangeStart w:id="43"/>
+        <w:t xml:space="preserve"> signal sur 10 secondes puis nous ignorons le 10% des plus grandes valeurs et le 10% des plus petites valeurs. Finalement, nous prenons la moyenne des valeurs restantes. Lorsque l’utilisateur se déplace, l'estimation de la </w:t>
+      </w:r>
+      <w:r>
+        <w:lastRenderedPageBreak/>
+        <w:t xml:space="preserve">distance sera retardée jusqu'à ce qu’il soit stationnaire pendant 10 secondes. À partir de ce moment l'estimation de distance se stabilisera. </w:t>
+      </w:r>
+      <w:commentRangeStart w:id="46"/>
+      <w:commentRangeStart w:id="47"/>
       <w:r>
         <w:t>La variation de temps est réglable.</w:t>
       </w:r>
-      <w:commentRangeEnd w:id="42"/>
+      <w:commentRangeEnd w:id="46"/>
       <w:r>
         <w:rPr>
           <w:rStyle w:val="Marquedecommentaire"/>
         </w:rPr>
-        <w:commentReference w:id="42"/>
-      </w:r>
-      <w:commentRangeEnd w:id="43"/>
+        <w:commentReference w:id="46"/>
+      </w:r>
+      <w:commentRangeEnd w:id="47"/>
       <w:r>
         <w:rPr>
           <w:rStyle w:val="Marquedecommentaire"/>
         </w:rPr>
-        <w:commentReference w:id="43"/>
+        <w:commentReference w:id="47"/>
       </w:r>
     </w:p>
     <w:p>
@@ -4446,33 +4712,33 @@
       <w:pPr>
         <w:pStyle w:val="Titre2"/>
       </w:pPr>
-      <w:bookmarkStart w:id="44" w:name="_Toc472869907"/>
+      <w:bookmarkStart w:id="48" w:name="_Toc472869907"/>
       <w:r>
         <w:t xml:space="preserve">Protocole de </w:t>
       </w:r>
-      <w:commentRangeStart w:id="45"/>
-      <w:commentRangeStart w:id="46"/>
+      <w:commentRangeStart w:id="49"/>
+      <w:commentRangeStart w:id="50"/>
       <w:r>
         <w:t>calibrage</w:t>
       </w:r>
-      <w:commentRangeEnd w:id="45"/>
+      <w:commentRangeEnd w:id="49"/>
       <w:r>
         <w:rPr>
           <w:rStyle w:val="Marquedecommentaire"/>
           <w:rFonts w:asciiTheme="minorHAnsi" w:eastAsiaTheme="minorHAnsi" w:hAnsiTheme="minorHAnsi" w:cstheme="minorBidi"/>
           <w:color w:val="auto"/>
         </w:rPr>
-        <w:commentReference w:id="45"/>
-      </w:r>
-      <w:bookmarkEnd w:id="44"/>
-      <w:commentRangeEnd w:id="46"/>
+        <w:commentReference w:id="49"/>
+      </w:r>
+      <w:bookmarkEnd w:id="48"/>
+      <w:commentRangeEnd w:id="50"/>
       <w:r>
         <w:rPr>
           <w:rStyle w:val="Marquedecommentaire"/>
           <w:rFonts w:asciiTheme="minorHAnsi" w:eastAsiaTheme="minorHAnsi" w:hAnsiTheme="minorHAnsi" w:cstheme="minorBidi"/>
           <w:color w:val="auto"/>
         </w:rPr>
-        <w:commentReference w:id="46"/>
+        <w:commentReference w:id="50"/>
       </w:r>
     </w:p>
     <w:p>
@@ -4506,30 +4772,30 @@
       <w:pPr>
         <w:pStyle w:val="Titre3"/>
       </w:pPr>
-      <w:bookmarkStart w:id="47" w:name="_Toc472869908"/>
-      <w:commentRangeStart w:id="48"/>
-      <w:commentRangeStart w:id="49"/>
+      <w:bookmarkStart w:id="51" w:name="_Toc472869908"/>
+      <w:commentRangeStart w:id="52"/>
+      <w:commentRangeStart w:id="53"/>
       <w:r>
         <w:t>Persistance du calibrage</w:t>
       </w:r>
-      <w:commentRangeEnd w:id="48"/>
+      <w:commentRangeEnd w:id="52"/>
       <w:r>
         <w:rPr>
           <w:rStyle w:val="Marquedecommentaire"/>
           <w:rFonts w:asciiTheme="minorHAnsi" w:eastAsiaTheme="minorHAnsi" w:hAnsiTheme="minorHAnsi" w:cstheme="minorBidi"/>
           <w:color w:val="auto"/>
         </w:rPr>
-        <w:commentReference w:id="48"/>
-      </w:r>
-      <w:bookmarkEnd w:id="47"/>
-      <w:commentRangeEnd w:id="49"/>
+        <w:commentReference w:id="52"/>
+      </w:r>
+      <w:bookmarkEnd w:id="51"/>
+      <w:commentRangeEnd w:id="53"/>
       <w:r>
         <w:rPr>
           <w:rStyle w:val="Marquedecommentaire"/>
           <w:rFonts w:asciiTheme="minorHAnsi" w:eastAsiaTheme="minorHAnsi" w:hAnsiTheme="minorHAnsi" w:cstheme="minorBidi"/>
           <w:color w:val="auto"/>
         </w:rPr>
-        <w:commentReference w:id="49"/>
+        <w:commentReference w:id="53"/>
       </w:r>
     </w:p>
     <w:p/>
@@ -4542,12 +4808,11 @@
       <w:pPr>
         <w:pStyle w:val="Titre2"/>
       </w:pPr>
-      <w:bookmarkStart w:id="50" w:name="_Toc472869909"/>
-      <w:r>
-        <w:lastRenderedPageBreak/>
+      <w:bookmarkStart w:id="54" w:name="_Toc472869909"/>
+      <w:r>
         <w:t>Amélioration</w:t>
       </w:r>
-      <w:bookmarkEnd w:id="50"/>
+      <w:bookmarkEnd w:id="54"/>
     </w:p>
     <w:p/>
     <w:p>
@@ -4605,30 +4870,30 @@
           <w:lang w:val="fr-FR"/>
         </w:rPr>
       </w:pPr>
-      <w:commentRangeStart w:id="51"/>
+      <w:commentRangeStart w:id="55"/>
       <w:r>
         <w:rPr>
           <w:lang w:val="fr-FR"/>
         </w:rPr>
         <w:t>…</w:t>
       </w:r>
-      <w:commentRangeEnd w:id="51"/>
+      <w:commentRangeEnd w:id="55"/>
       <w:r>
         <w:rPr>
           <w:rStyle w:val="Marquedecommentaire"/>
         </w:rPr>
-        <w:commentReference w:id="51"/>
+        <w:commentReference w:id="55"/>
       </w:r>
     </w:p>
     <w:p>
       <w:pPr>
         <w:pStyle w:val="Titre3"/>
       </w:pPr>
-      <w:bookmarkStart w:id="52" w:name="_Toc472869910"/>
+      <w:bookmarkStart w:id="56" w:name="_Toc472869910"/>
       <w:r>
         <w:t>Economie de la batterie des beacons</w:t>
       </w:r>
-      <w:bookmarkEnd w:id="52"/>
+      <w:bookmarkEnd w:id="56"/>
     </w:p>
     <w:p/>
     <w:p>
@@ -4702,19 +4967,19 @@
         </w:rPr>
         <w:t xml:space="preserve">Afin d’augmenter la </w:t>
       </w:r>
-      <w:commentRangeStart w:id="53"/>
+      <w:commentRangeStart w:id="57"/>
       <w:r>
         <w:rPr>
           <w:lang w:val="fr-FR" w:eastAsia="fr-CH"/>
         </w:rPr>
         <w:t>précision</w:t>
       </w:r>
-      <w:commentRangeEnd w:id="53"/>
+      <w:commentRangeEnd w:id="57"/>
       <w:r>
         <w:rPr>
           <w:rStyle w:val="Marquedecommentaire"/>
         </w:rPr>
-        <w:commentReference w:id="53"/>
+        <w:commentReference w:id="57"/>
       </w:r>
       <w:r>
         <w:rPr>
@@ -4767,24 +5032,24 @@
       <w:r>
         <w:t xml:space="preserve">squ’à 40-50 mètres. Nous avons choisi +4 </w:t>
       </w:r>
-      <w:commentRangeStart w:id="54"/>
-      <w:commentRangeStart w:id="55"/>
+      <w:commentRangeStart w:id="58"/>
+      <w:commentRangeStart w:id="59"/>
       <w:r>
         <w:t>dBm</w:t>
       </w:r>
-      <w:commentRangeEnd w:id="54"/>
+      <w:commentRangeEnd w:id="58"/>
       <w:r>
         <w:rPr>
           <w:rStyle w:val="Marquedecommentaire"/>
         </w:rPr>
-        <w:commentReference w:id="54"/>
-      </w:r>
-      <w:commentRangeEnd w:id="55"/>
+        <w:commentReference w:id="58"/>
+      </w:r>
+      <w:commentRangeEnd w:id="59"/>
       <w:r>
         <w:rPr>
           <w:rStyle w:val="Marquedecommentaire"/>
         </w:rPr>
-        <w:commentReference w:id="55"/>
+        <w:commentReference w:id="59"/>
       </w:r>
       <w:r>
         <w:t>.</w:t>
@@ -4802,29 +5067,30 @@
         </w:rPr>
       </w:pPr>
       <w:r>
+        <w:lastRenderedPageBreak/>
         <w:t>L’</w:t>
       </w:r>
       <w:r>
         <w:t xml:space="preserve">intervalle d’émission : La valeur par défaut est de 950ms et peut varier de 100ms à 2000ms. Nous avons choisi </w:t>
       </w:r>
-      <w:commentRangeStart w:id="56"/>
-      <w:commentRangeStart w:id="57"/>
+      <w:commentRangeStart w:id="60"/>
+      <w:commentRangeStart w:id="61"/>
       <w:r>
         <w:t>100ms</w:t>
       </w:r>
-      <w:commentRangeEnd w:id="56"/>
+      <w:commentRangeEnd w:id="60"/>
       <w:r>
         <w:rPr>
           <w:rStyle w:val="Marquedecommentaire"/>
         </w:rPr>
-        <w:commentReference w:id="56"/>
-      </w:r>
-      <w:commentRangeEnd w:id="57"/>
+        <w:commentReference w:id="60"/>
+      </w:r>
+      <w:commentRangeEnd w:id="61"/>
       <w:r>
         <w:rPr>
           <w:rStyle w:val="Marquedecommentaire"/>
         </w:rPr>
-        <w:commentReference w:id="57"/>
+        <w:commentReference w:id="61"/>
       </w:r>
       <w:r>
         <w:t>.</w:t>
@@ -4947,30 +5213,30 @@
       <w:pPr>
         <w:pStyle w:val="Titre2"/>
       </w:pPr>
-      <w:bookmarkStart w:id="58" w:name="_Toc472869911"/>
-      <w:commentRangeStart w:id="59"/>
-      <w:commentRangeStart w:id="60"/>
+      <w:bookmarkStart w:id="62" w:name="_Toc472869911"/>
+      <w:commentRangeStart w:id="63"/>
+      <w:commentRangeStart w:id="64"/>
       <w:r>
         <w:t>Conclusion</w:t>
       </w:r>
-      <w:commentRangeEnd w:id="59"/>
+      <w:commentRangeEnd w:id="63"/>
       <w:r>
         <w:rPr>
           <w:rStyle w:val="Marquedecommentaire"/>
           <w:rFonts w:asciiTheme="minorHAnsi" w:eastAsiaTheme="minorHAnsi" w:hAnsiTheme="minorHAnsi" w:cstheme="minorBidi"/>
           <w:color w:val="auto"/>
         </w:rPr>
-        <w:commentReference w:id="59"/>
-      </w:r>
-      <w:bookmarkEnd w:id="58"/>
-      <w:commentRangeEnd w:id="60"/>
+        <w:commentReference w:id="63"/>
+      </w:r>
+      <w:bookmarkEnd w:id="62"/>
+      <w:commentRangeEnd w:id="64"/>
       <w:r>
         <w:rPr>
           <w:rStyle w:val="Marquedecommentaire"/>
           <w:rFonts w:asciiTheme="minorHAnsi" w:eastAsiaTheme="minorHAnsi" w:hAnsiTheme="minorHAnsi" w:cstheme="minorBidi"/>
           <w:color w:val="auto"/>
         </w:rPr>
-        <w:commentReference w:id="60"/>
+        <w:commentReference w:id="64"/>
       </w:r>
     </w:p>
     <w:p/>
@@ -5050,14 +5316,7 @@
         <w:rPr>
           <w:lang w:val="fr-FR"/>
         </w:rPr>
-        <w:t xml:space="preserve">quasi parfaites. Il reste certes des pistes d’améliorations que nous pouvons suivre. Estimote a prouvé que cet objectif était atteignable en utilisant le protocole IBeacon </w:t>
-      </w:r>
-      <w:r>
-        <w:rPr>
-          <w:lang w:val="fr-FR"/>
-        </w:rPr>
-        <w:lastRenderedPageBreak/>
-        <w:t>avec des appareils Apple. Les algorithmes qui composent le Estimote Indoor SDK for IOS est le fruit de la mise en commun de plusieurs thèses par une équipe d’expert. Il est donc difficile de juger de l’écart qui sépare nos résultats de ceux du Indoor SDK.</w:t>
+        <w:t>quasi parfaites. Il reste certes des pistes d’améliorations que nous pouvons suivre. Estimote a prouvé que cet objectif était atteignable en utilisant le protocole IBeacon avec des appareils Apple. Les algorithmes qui composent le Estimote Indoor SDK for IOS est le fruit de la mise en commun de plusieurs thèses par une équipe d’expert. Il est donc difficile de juger de l’écart qui sépare nos résultats de ceux du Indoor SDK.</w:t>
       </w:r>
     </w:p>
     <w:p/>
@@ -5065,11 +5324,11 @@
       <w:pPr>
         <w:pStyle w:val="Titre2"/>
       </w:pPr>
-      <w:bookmarkStart w:id="61" w:name="_Toc472869912"/>
+      <w:bookmarkStart w:id="65" w:name="_Toc472869912"/>
       <w:r>
         <w:t>Références</w:t>
       </w:r>
-      <w:bookmarkEnd w:id="61"/>
+      <w:bookmarkEnd w:id="65"/>
     </w:p>
     <w:p/>
     <w:p>
@@ -5267,7 +5526,7 @@
         </w:r>
       </w:hyperlink>
     </w:p>
-    <w:commentRangeStart w:id="62"/>
+    <w:commentRangeStart w:id="66"/>
     <w:p>
       <w:pPr>
         <w:pStyle w:val="Sansinterligne"/>
@@ -5293,12 +5552,12 @@
         </w:rPr>
         <w:fldChar w:fldCharType="end"/>
       </w:r>
-      <w:commentRangeEnd w:id="62"/>
+      <w:commentRangeEnd w:id="66"/>
       <w:r>
         <w:rPr>
           <w:rStyle w:val="Marquedecommentaire"/>
         </w:rPr>
-        <w:commentReference w:id="62"/>
+        <w:commentReference w:id="66"/>
       </w:r>
     </w:p>
     <w:p/>
@@ -5683,7 +5942,7 @@
       </w:r>
     </w:p>
   </w:comment>
-  <w:comment w:id="41" w:author="Nicolas" w:date="2017-01-16T14:21:00Z" w:initials="N">
+  <w:comment w:id="40" w:author="Mateli" w:date="2017-01-22T20:38:00Z" w:initials="M">
     <w:p>
       <w:pPr>
         <w:pStyle w:val="Commentaire"/>
@@ -5695,6 +5954,41 @@
         <w:annotationRef/>
       </w:r>
       <w:r>
+        <w:t>Cette</w:t>
+      </w:r>
+    </w:p>
+  </w:comment>
+  <w:comment w:id="41" w:author="Mateli" w:date="2017-01-22T20:45:00Z" w:initials="M">
+    <w:p>
+      <w:pPr>
+        <w:pStyle w:val="Commentaire"/>
+      </w:pPr>
+      <w:r>
+        <w:rPr>
+          <w:rStyle w:val="Marquedecommentaire"/>
+        </w:rPr>
+        <w:annotationRef/>
+      </w:r>
+      <w:r>
+        <w:t xml:space="preserve">Tu parles de la méthode suivante ? </w:t>
+      </w:r>
+      <w:r>
+        <w:t>http://stackoverflow.com/questions/30336278/multi-point-trilateration-algorithm-in-java</w:t>
+      </w:r>
+    </w:p>
+  </w:comment>
+  <w:comment w:id="43" w:author="Nicolas" w:date="2017-01-16T14:21:00Z" w:initials="N">
+    <w:p>
+      <w:pPr>
+        <w:pStyle w:val="Commentaire"/>
+      </w:pPr>
+      <w:r>
+        <w:rPr>
+          <w:rStyle w:val="Marquedecommentaire"/>
+        </w:rPr>
+        <w:annotationRef/>
+      </w:r>
+      <w:r>
         <w:t>Matthieu</w:t>
       </w:r>
     </w:p>
@@ -5704,7 +5998,7 @@
       </w:pPr>
     </w:p>
   </w:comment>
-  <w:comment w:id="42" w:author="Nicolas" w:date="2017-01-18T10:01:00Z" w:initials="N">
+  <w:comment w:id="44" w:author="Mateli" w:date="2017-01-22T20:59:00Z" w:initials="M">
     <w:p>
       <w:pPr>
         <w:pStyle w:val="Commentaire"/>
@@ -5716,11 +6010,29 @@
         <w:annotationRef/>
       </w:r>
       <w:r>
+        <w:t>On verra avec les tests dans quelle mesure l’effet stationnaire influe sur la précision de la position.</w:t>
+      </w:r>
+      <w:bookmarkStart w:id="45" w:name="_GoBack"/>
+      <w:bookmarkEnd w:id="45"/>
+    </w:p>
+  </w:comment>
+  <w:comment w:id="46" w:author="Nicolas" w:date="2017-01-18T10:01:00Z" w:initials="N">
+    <w:p>
+      <w:pPr>
+        <w:pStyle w:val="Commentaire"/>
+      </w:pPr>
+      <w:r>
+        <w:rPr>
+          <w:rStyle w:val="Marquedecommentaire"/>
+        </w:rPr>
+        <w:annotationRef/>
+      </w:r>
+      <w:r>
         <w:t>Est-elle réglable ?</w:t>
       </w:r>
     </w:p>
   </w:comment>
-  <w:comment w:id="43" w:author="Mateli" w:date="2017-01-22T20:08:00Z" w:initials="M">
+  <w:comment w:id="47" w:author="Mateli" w:date="2017-01-22T20:08:00Z" w:initials="M">
     <w:p>
       <w:pPr>
         <w:pStyle w:val="Commentaire"/>
@@ -5736,7 +6048,7 @@
       </w:r>
     </w:p>
   </w:comment>
-  <w:comment w:id="45" w:author="Nicolas" w:date="2017-01-16T14:22:00Z" w:initials="N">
+  <w:comment w:id="49" w:author="Nicolas" w:date="2017-01-16T14:22:00Z" w:initials="N">
     <w:p>
       <w:pPr>
         <w:pStyle w:val="Commentaire"/>
@@ -5752,7 +6064,7 @@
       </w:r>
     </w:p>
   </w:comment>
-  <w:comment w:id="46" w:author="Mateli" w:date="2017-01-22T19:56:00Z" w:initials="M">
+  <w:comment w:id="50" w:author="Mateli" w:date="2017-01-22T19:56:00Z" w:initials="M">
     <w:p>
       <w:pPr>
         <w:pStyle w:val="Commentaire"/>
@@ -5768,7 +6080,7 @@
       </w:r>
     </w:p>
   </w:comment>
-  <w:comment w:id="48" w:author="Nicolas" w:date="2017-01-16T14:23:00Z" w:initials="N">
+  <w:comment w:id="52" w:author="Nicolas" w:date="2017-01-16T14:23:00Z" w:initials="N">
     <w:p>
       <w:pPr>
         <w:pStyle w:val="Commentaire"/>
@@ -5784,7 +6096,7 @@
       </w:r>
     </w:p>
   </w:comment>
-  <w:comment w:id="49" w:author="Mateli" w:date="2017-01-22T19:58:00Z" w:initials="M">
+  <w:comment w:id="53" w:author="Mateli" w:date="2017-01-22T19:58:00Z" w:initials="M">
     <w:p>
       <w:r>
         <w:rPr>
@@ -5802,7 +6114,7 @@
       </w:pPr>
     </w:p>
   </w:comment>
-  <w:comment w:id="51" w:author="Mateli" w:date="2017-01-22T20:11:00Z" w:initials="M">
+  <w:comment w:id="55" w:author="Mateli" w:date="2017-01-22T20:11:00Z" w:initials="M">
     <w:p>
       <w:pPr>
         <w:pStyle w:val="Commentaire"/>
@@ -5818,7 +6130,7 @@
       </w:r>
     </w:p>
   </w:comment>
-  <w:comment w:id="53" w:author="Mateli" w:date="2017-01-22T20:11:00Z" w:initials="M">
+  <w:comment w:id="57" w:author="Mateli" w:date="2017-01-22T20:11:00Z" w:initials="M">
     <w:p>
       <w:pPr>
         <w:pStyle w:val="Commentaire"/>
@@ -5834,7 +6146,7 @@
       </w:r>
     </w:p>
   </w:comment>
-  <w:comment w:id="54" w:author="Nicolas" w:date="2017-01-17T09:26:00Z" w:initials="N">
+  <w:comment w:id="58" w:author="Nicolas" w:date="2017-01-17T09:26:00Z" w:initials="N">
     <w:p>
       <w:pPr>
         <w:pStyle w:val="Commentaire"/>
@@ -5850,7 +6162,7 @@
       </w:r>
     </w:p>
   </w:comment>
-  <w:comment w:id="55" w:author="Mateli" w:date="2017-01-22T20:14:00Z" w:initials="M">
+  <w:comment w:id="59" w:author="Mateli" w:date="2017-01-22T20:14:00Z" w:initials="M">
     <w:p>
       <w:pPr>
         <w:pStyle w:val="Commentaire"/>
@@ -5866,7 +6178,7 @@
       </w:r>
     </w:p>
   </w:comment>
-  <w:comment w:id="56" w:author="Nicolas" w:date="2017-01-17T09:26:00Z" w:initials="N">
+  <w:comment w:id="60" w:author="Nicolas" w:date="2017-01-17T09:26:00Z" w:initials="N">
     <w:p>
       <w:pPr>
         <w:pStyle w:val="Commentaire"/>
@@ -5882,7 +6194,7 @@
       </w:r>
     </w:p>
   </w:comment>
-  <w:comment w:id="57" w:author="Mateli" w:date="2017-01-22T20:13:00Z" w:initials="M">
+  <w:comment w:id="61" w:author="Mateli" w:date="2017-01-22T20:13:00Z" w:initials="M">
     <w:p>
       <w:pPr>
         <w:pStyle w:val="Commentaire"/>
@@ -5898,7 +6210,7 @@
       </w:r>
     </w:p>
   </w:comment>
-  <w:comment w:id="59" w:author="Nicolas" w:date="2017-01-18T10:52:00Z" w:initials="N">
+  <w:comment w:id="63" w:author="Nicolas" w:date="2017-01-18T10:52:00Z" w:initials="N">
     <w:p>
       <w:pPr>
         <w:pStyle w:val="Commentaire"/>
@@ -5914,7 +6226,7 @@
       </w:r>
     </w:p>
   </w:comment>
-  <w:comment w:id="60" w:author="Mateli" w:date="2017-01-22T20:16:00Z" w:initials="M">
+  <w:comment w:id="64" w:author="Mateli" w:date="2017-01-22T20:16:00Z" w:initials="M">
     <w:p>
       <w:pPr>
         <w:pStyle w:val="Commentaire"/>
@@ -5930,7 +6242,7 @@
       </w:r>
     </w:p>
   </w:comment>
-  <w:comment w:id="62" w:author="Mateli" w:date="2017-01-22T20:16:00Z" w:initials="M">
+  <w:comment w:id="66" w:author="Mateli" w:date="2017-01-22T20:16:00Z" w:initials="M">
     <w:p>
       <w:pPr>
         <w:pStyle w:val="Commentaire"/>
@@ -5952,7 +6264,7 @@
       <w:r>
         <w:t xml:space="preserve">- SensorEvent : </w:t>
       </w:r>
-      <w:hyperlink r:id="rId1" w:history="1">
+      <w:hyperlink r:id="rId1" w:anchor="values" w:history="1">
         <w:r>
           <w:rPr>
             <w:rStyle w:val="Lienhypertexte"/>
@@ -6130,8 +6442,6 @@
       <w:pPr>
         <w:pStyle w:val="Commentaire"/>
       </w:pPr>
-      <w:bookmarkStart w:id="63" w:name="_GoBack"/>
-      <w:bookmarkEnd w:id="63"/>
     </w:p>
     <w:p>
       <w:pPr>
@@ -6175,7 +6485,10 @@
   <w15:commentEx w15:paraId="45806867" w15:done="0"/>
   <w15:commentEx w15:paraId="32FD6D3E" w15:done="0"/>
   <w15:commentEx w15:paraId="4D8253AC" w15:paraIdParent="32FD6D3E" w15:done="0"/>
+  <w15:commentEx w15:paraId="516F3925" w15:done="0"/>
+  <w15:commentEx w15:paraId="34661A61" w15:done="0"/>
   <w15:commentEx w15:paraId="1694B9D6" w15:done="0"/>
+  <w15:commentEx w15:paraId="2A0261D3" w15:paraIdParent="1694B9D6" w15:done="0"/>
   <w15:commentEx w15:paraId="486D1C6A" w15:done="0"/>
   <w15:commentEx w15:paraId="231250A8" w15:paraIdParent="486D1C6A" w15:done="0"/>
   <w15:commentEx w15:paraId="62AA15CA" w15:done="0"/>
@@ -7396,6 +7709,92 @@
       </w:rPr>
     </w:lvl>
   </w:abstractNum>
+  <w:abstractNum w:abstractNumId="10" w15:restartNumberingAfterBreak="0">
+    <w:nsid w:val="7E2F27BB"/>
+    <w:multiLevelType w:val="hybridMultilevel"/>
+    <w:tmpl w:val="CC709530"/>
+    <w:lvl w:ilvl="0" w:tplc="100C000F">
+      <w:start w:val="1"/>
+      <w:numFmt w:val="decimal"/>
+      <w:lvlText w:val="%1."/>
+      <w:lvlJc w:val="left"/>
+      <w:pPr>
+        <w:ind w:left="720" w:hanging="360"/>
+      </w:pPr>
+    </w:lvl>
+    <w:lvl w:ilvl="1" w:tplc="100C0019" w:tentative="1">
+      <w:start w:val="1"/>
+      <w:numFmt w:val="lowerLetter"/>
+      <w:lvlText w:val="%2."/>
+      <w:lvlJc w:val="left"/>
+      <w:pPr>
+        <w:ind w:left="1440" w:hanging="360"/>
+      </w:pPr>
+    </w:lvl>
+    <w:lvl w:ilvl="2" w:tplc="100C001B" w:tentative="1">
+      <w:start w:val="1"/>
+      <w:numFmt w:val="lowerRoman"/>
+      <w:lvlText w:val="%3."/>
+      <w:lvlJc w:val="right"/>
+      <w:pPr>
+        <w:ind w:left="2160" w:hanging="180"/>
+      </w:pPr>
+    </w:lvl>
+    <w:lvl w:ilvl="3" w:tplc="100C000F" w:tentative="1">
+      <w:start w:val="1"/>
+      <w:numFmt w:val="decimal"/>
+      <w:lvlText w:val="%4."/>
+      <w:lvlJc w:val="left"/>
+      <w:pPr>
+        <w:ind w:left="2880" w:hanging="360"/>
+      </w:pPr>
+    </w:lvl>
+    <w:lvl w:ilvl="4" w:tplc="100C0019" w:tentative="1">
+      <w:start w:val="1"/>
+      <w:numFmt w:val="lowerLetter"/>
+      <w:lvlText w:val="%5."/>
+      <w:lvlJc w:val="left"/>
+      <w:pPr>
+        <w:ind w:left="3600" w:hanging="360"/>
+      </w:pPr>
+    </w:lvl>
+    <w:lvl w:ilvl="5" w:tplc="100C001B" w:tentative="1">
+      <w:start w:val="1"/>
+      <w:numFmt w:val="lowerRoman"/>
+      <w:lvlText w:val="%6."/>
+      <w:lvlJc w:val="right"/>
+      <w:pPr>
+        <w:ind w:left="4320" w:hanging="180"/>
+      </w:pPr>
+    </w:lvl>
+    <w:lvl w:ilvl="6" w:tplc="100C000F" w:tentative="1">
+      <w:start w:val="1"/>
+      <w:numFmt w:val="decimal"/>
+      <w:lvlText w:val="%7."/>
+      <w:lvlJc w:val="left"/>
+      <w:pPr>
+        <w:ind w:left="5040" w:hanging="360"/>
+      </w:pPr>
+    </w:lvl>
+    <w:lvl w:ilvl="7" w:tplc="100C0019" w:tentative="1">
+      <w:start w:val="1"/>
+      <w:numFmt w:val="lowerLetter"/>
+      <w:lvlText w:val="%8."/>
+      <w:lvlJc w:val="left"/>
+      <w:pPr>
+        <w:ind w:left="5760" w:hanging="360"/>
+      </w:pPr>
+    </w:lvl>
+    <w:lvl w:ilvl="8" w:tplc="100C001B" w:tentative="1">
+      <w:start w:val="1"/>
+      <w:numFmt w:val="lowerRoman"/>
+      <w:lvlText w:val="%9."/>
+      <w:lvlJc w:val="right"/>
+      <w:pPr>
+        <w:ind w:left="6480" w:hanging="180"/>
+      </w:pPr>
+    </w:lvl>
+  </w:abstractNum>
   <w:num w:numId="1">
     <w:abstractNumId w:val="8"/>
   </w:num>
@@ -7425,6 +7824,9 @@
   </w:num>
   <w:num w:numId="10">
     <w:abstractNumId w:val="2"/>
+  </w:num>
+  <w:num w:numId="11">
+    <w:abstractNumId w:val="10"/>
   </w:num>
 </w:numbering>
 </file>
@@ -8754,7 +9156,7 @@
 </file>
 
 <file path=customXml/itemProps1.xml><?xml version="1.0" encoding="utf-8"?>
-<ds:datastoreItem xmlns:ds="http://schemas.openxmlformats.org/officeDocument/2006/customXml" ds:itemID="{6BAA49D4-8BDA-4D22-9A82-40A9D2E6F09F}">
+<ds:datastoreItem xmlns:ds="http://schemas.openxmlformats.org/officeDocument/2006/customXml" ds:itemID="{25905BC5-D97C-4133-A9B0-106DA29B5F55}">
   <ds:schemaRefs>
     <ds:schemaRef ds:uri="http://schemas.openxmlformats.org/officeDocument/2006/bibliography"/>
   </ds:schemaRefs>

</xml_diff>